<commit_message>
Added some points from the reference inside the document https://github.com/Miche123/DeepLearningProject.git# Please enter the commit message for your changes. Lines starting
</commit_message>
<xml_diff>
--- a/DEEP LEARNING PROJECT PLAN SUMMARY.docx
+++ b/DEEP LEARNING PROJECT PLAN SUMMARY.docx
@@ -1,6 +1,6 @@
 
 <file path=word/document.xml><?xml version="1.0" encoding="utf-8"?>
-<w:document xmlns:wpc="http://schemas.microsoft.com/office/word/2010/wordprocessingCanvas" xmlns:cx="http://schemas.microsoft.com/office/drawing/2014/chartex" xmlns:cx1="http://schemas.microsoft.com/office/drawing/2015/9/8/chartex" xmlns:cx2="http://schemas.microsoft.com/office/drawing/2015/10/21/chartex" xmlns:cx3="http://schemas.microsoft.com/office/drawing/2016/5/9/chartex" xmlns:cx4="http://schemas.microsoft.com/office/drawing/2016/5/10/chartex" xmlns:cx5="http://schemas.microsoft.com/office/drawing/2016/5/11/chartex" xmlns:cx6="http://schemas.microsoft.com/office/drawing/2016/5/12/chartex" xmlns:cx7="http://schemas.microsoft.com/office/drawing/2016/5/13/chartex" xmlns:cx8="http://schemas.microsoft.com/office/drawing/2016/5/14/chartex" xmlns:mc="http://schemas.openxmlformats.org/markup-compatibility/2006" xmlns:aink="http://schemas.microsoft.com/office/drawing/2016/ink" xmlns:am3d="http://schemas.microsoft.com/office/drawing/2017/model3d" xmlns:o="urn:schemas-microsoft-com:office:office" xmlns:r="http://schemas.openxmlformats.org/officeDocument/2006/relationships" xmlns:m="http://schemas.openxmlformats.org/officeDocument/2006/math" xmlns:v="urn:schemas-microsoft-com:vml" xmlns:wp14="http://schemas.microsoft.com/office/word/2010/wordprocessingDrawing" xmlns:wp="http://schemas.openxmlformats.org/drawingml/2006/wordprocessingDrawing" xmlns:w10="urn:schemas-microsoft-com:office:word" xmlns:w="http://schemas.openxmlformats.org/wordprocessingml/2006/main" xmlns:w14="http://schemas.microsoft.com/office/word/2010/wordml" xmlns:w15="http://schemas.microsoft.com/office/word/2012/wordml" xmlns:w16cid="http://schemas.microsoft.com/office/word/2016/wordml/cid" xmlns:w16se="http://schemas.microsoft.com/office/word/2015/wordml/symex" xmlns:wpg="http://schemas.microsoft.com/office/word/2010/wordprocessingGroup" xmlns:wpi="http://schemas.microsoft.com/office/word/2010/wordprocessingInk" xmlns:wne="http://schemas.microsoft.com/office/word/2006/wordml" xmlns:wps="http://schemas.microsoft.com/office/word/2010/wordprocessingShape" mc:Ignorable="w14 w15 w16se w16cid wp14">
+<w:document xmlns:wpc="http://schemas.microsoft.com/office/word/2010/wordprocessingCanvas" xmlns:cx="http://schemas.microsoft.com/office/drawing/2014/chartex" xmlns:cx1="http://schemas.microsoft.com/office/drawing/2015/9/8/chartex" xmlns:mc="http://schemas.openxmlformats.org/markup-compatibility/2006" xmlns:o="urn:schemas-microsoft-com:office:office" xmlns:r="http://schemas.openxmlformats.org/officeDocument/2006/relationships" xmlns:m="http://schemas.openxmlformats.org/officeDocument/2006/math" xmlns:v="urn:schemas-microsoft-com:vml" xmlns:wp14="http://schemas.microsoft.com/office/word/2010/wordprocessingDrawing" xmlns:wp="http://schemas.openxmlformats.org/drawingml/2006/wordprocessingDrawing" xmlns:w10="urn:schemas-microsoft-com:office:word" xmlns:w="http://schemas.openxmlformats.org/wordprocessingml/2006/main" xmlns:w14="http://schemas.microsoft.com/office/word/2010/wordml" xmlns:w15="http://schemas.microsoft.com/office/word/2012/wordml" xmlns:w16se="http://schemas.microsoft.com/office/word/2015/wordml/symex" xmlns:wpg="http://schemas.microsoft.com/office/word/2010/wordprocessingGroup" xmlns:wpi="http://schemas.microsoft.com/office/word/2010/wordprocessingInk" xmlns:wne="http://schemas.microsoft.com/office/word/2006/wordml" xmlns:wps="http://schemas.microsoft.com/office/word/2010/wordprocessingShape" mc:Ignorable="w14 w15 w16se wp14">
   <w:body>
     <w:p>
       <w:pPr>
@@ -132,33 +132,75 @@
           <w:bCs/>
           <w:u w:val="single"/>
         </w:rPr>
-        <w:t>Proposed methods</w:t>
-      </w:r>
-    </w:p>
-    <w:p>
-      <w:pPr>
-        <w:pStyle w:val="ListParagraph"/>
-        <w:rPr>
-          <w:lang w:val="en-US"/>
-        </w:rPr>
-      </w:pPr>
-      <w:r>
-        <w:rPr>
-          <w:lang w:val="en-US"/>
-        </w:rPr>
-        <w:t>We have the idea of transforming</w:t>
-      </w:r>
-      <w:r>
-        <w:rPr>
-          <w:lang w:val="en-US"/>
-        </w:rPr>
-        <w:t xml:space="preserve"> the sound data into images through the use of ….</w:t>
-      </w:r>
-      <w:r>
-        <w:rPr>
-          <w:lang w:val="en-US"/>
-        </w:rPr>
-        <w:t>methods.</w:t>
+        <w:t>Methodology</w:t>
+      </w:r>
+    </w:p>
+    <w:p>
+      <w:pPr>
+        <w:pStyle w:val="ListParagraph"/>
+        <w:rPr>
+          <w:lang w:val="en-US"/>
+        </w:rPr>
+      </w:pPr>
+      <w:r>
+        <w:rPr>
+          <w:lang w:val="en-US"/>
+        </w:rPr>
+        <w:t xml:space="preserve">The general idea is to transform sound data into images through feature engineer technique such as </w:t>
+      </w:r>
+      <w:r>
+        <w:rPr>
+          <w:lang w:val="en-US"/>
+        </w:rPr>
+        <w:t xml:space="preserve">“Mel” spectrogram </w:t>
+      </w:r>
+      <w:r>
+        <w:rPr>
+          <w:lang w:val="en-US"/>
+        </w:rPr>
+        <w:t>(</w:t>
+      </w:r>
+      <w:r>
+        <w:rPr>
+          <w:lang w:val="en-US"/>
+        </w:rPr>
+        <w:t>i.e.</w:t>
+      </w:r>
+      <w:r>
+        <w:rPr>
+          <w:lang w:val="en-US"/>
+        </w:rPr>
+        <w:t xml:space="preserve"> scale base on pitch)</w:t>
+      </w:r>
+      <w:r>
+        <w:rPr>
+          <w:lang w:val="en-US"/>
+        </w:rPr>
+        <w:t xml:space="preserve"> or </w:t>
+      </w:r>
+      <w:r>
+        <w:rPr>
+          <w:lang w:val="en-US"/>
+        </w:rPr>
+        <w:t>chromagram (</w:t>
+      </w:r>
+      <w:r>
+        <w:rPr>
+          <w:lang w:val="en-US"/>
+        </w:rPr>
+        <w:t>i.e. scale base on pitch</w:t>
+      </w:r>
+      <w:r>
+        <w:rPr>
+          <w:lang w:val="en-US"/>
+        </w:rPr>
+        <w:t xml:space="preserve"> categories)</w:t>
+      </w:r>
+      <w:r>
+        <w:rPr>
+          <w:lang w:val="en-US"/>
+        </w:rPr>
+        <w:t>.</w:t>
       </w:r>
       <w:r>
         <w:rPr>
@@ -170,7 +212,37 @@
         <w:rPr>
           <w:lang w:val="en-US"/>
         </w:rPr>
-        <w:t>We will be able to apply c</w:t>
+        <w:t>This manipulation will allows u</w:t>
+      </w:r>
+      <w:r>
+        <w:rPr>
+          <w:lang w:val="en-US"/>
+        </w:rPr>
+        <w:t>s</w:t>
+      </w:r>
+      <w:r>
+        <w:rPr>
+          <w:lang w:val="en-US"/>
+        </w:rPr>
+        <w:t xml:space="preserve"> to ap</w:t>
+      </w:r>
+      <w:r>
+        <w:rPr>
+          <w:lang w:val="en-US"/>
+        </w:rPr>
+        <w:t xml:space="preserve">ply </w:t>
+      </w:r>
+      <w:r>
+        <w:rPr>
+          <w:lang w:val="en-US"/>
+        </w:rPr>
+        <w:t xml:space="preserve">a </w:t>
+      </w:r>
+      <w:r>
+        <w:rPr>
+          <w:lang w:val="en-US"/>
+        </w:rPr>
+        <w:t>c</w:t>
       </w:r>
       <w:r>
         <w:rPr>
@@ -194,15 +266,49 @@
         <w:rPr>
           <w:lang w:val="en-US"/>
         </w:rPr>
-        <w:t xml:space="preserve"> CNN</w:t>
-      </w:r>
-      <w:bookmarkStart w:id="0" w:name="_GoBack"/>
-      <w:bookmarkEnd w:id="0"/>
-      <w:r>
-        <w:rPr>
-          <w:lang w:val="en-US"/>
-        </w:rPr>
-        <w:t xml:space="preserve"> .</w:t>
+        <w:t xml:space="preserve"> </w:t>
+      </w:r>
+      <w:r>
+        <w:rPr>
+          <w:lang w:val="en-US"/>
+        </w:rPr>
+        <w:t>CNN</w:t>
+      </w:r>
+      <w:r>
+        <w:rPr>
+          <w:lang w:val="en-US"/>
+        </w:rPr>
+        <w:t>s</w:t>
+      </w:r>
+      <w:r>
+        <w:rPr>
+          <w:lang w:val="en-US"/>
+        </w:rPr>
+        <w:t xml:space="preserve"> and use each feature engineer as a channel</w:t>
+      </w:r>
+      <w:r>
+        <w:rPr>
+          <w:lang w:val="en-US"/>
+        </w:rPr>
+        <w:t xml:space="preserve"> to end up with a feature maps</w:t>
+      </w:r>
+      <w:r>
+        <w:rPr>
+          <w:lang w:val="en-US"/>
+        </w:rPr>
+        <w:t>.</w:t>
+      </w:r>
+      <w:r>
+        <w:rPr>
+          <w:lang w:val="en-US"/>
+        </w:rPr>
+        <w:t xml:space="preserve"> RNN is also a possibility.</w:t>
+      </w:r>
+      <w:r>
+        <w:rPr>
+          <w:lang w:val="en-US"/>
+        </w:rPr>
+        <w:t xml:space="preserve"> </w:t>
       </w:r>
     </w:p>
     <w:p>
@@ -224,13 +330,15 @@
           <w:b/>
           <w:bCs/>
           <w:u w:val="single"/>
-        </w:rPr>
-      </w:pPr>
-      <w:r>
-        <w:rPr>
-          <w:b/>
-          <w:bCs/>
-          <w:u w:val="single"/>
+          <w:lang w:val="en-CA"/>
+        </w:rPr>
+      </w:pPr>
+      <w:r>
+        <w:rPr>
+          <w:b/>
+          <w:bCs/>
+          <w:u w:val="single"/>
+          <w:lang w:val="en-CA"/>
         </w:rPr>
         <w:t>Dataset</w:t>
       </w:r>
@@ -238,6 +346,10 @@
     <w:p>
       <w:pPr>
         <w:pStyle w:val="ListParagraph"/>
+        <w:numPr>
+          <w:ilvl w:val="1"/>
+          <w:numId w:val="1"/>
+        </w:numPr>
         <w:rPr>
           <w:lang w:val="en-US"/>
         </w:rPr>
@@ -248,7 +360,7 @@
         </w:rPr>
         <w:t xml:space="preserve">Music Analysis Dataset : </w:t>
       </w:r>
-      <w:hyperlink r:id="rId5" w:history="1">
+      <w:hyperlink r:id="rId8" w:history="1">
         <w:r>
           <w:rPr>
             <w:rStyle w:val="Hyperlink"/>
@@ -261,7 +373,14 @@
     <w:p>
       <w:pPr>
         <w:pStyle w:val="ListParagraph"/>
-        <w:rPr>
+        <w:numPr>
+          <w:ilvl w:val="1"/>
+          <w:numId w:val="1"/>
+        </w:numPr>
+        <w:rPr>
+          <w:rStyle w:val="Hyperlink"/>
+          <w:color w:val="auto"/>
+          <w:u w:val="none"/>
           <w:lang w:val="en-US"/>
         </w:rPr>
       </w:pPr>
@@ -271,7 +390,7 @@
         </w:rPr>
         <w:t xml:space="preserve">Million Song Dataset : </w:t>
       </w:r>
-      <w:hyperlink r:id="rId6" w:history="1">
+      <w:hyperlink r:id="rId9" w:history="1">
         <w:r>
           <w:rPr>
             <w:rStyle w:val="Hyperlink"/>
@@ -284,7 +403,14 @@
     <w:p>
       <w:pPr>
         <w:pStyle w:val="ListParagraph"/>
-        <w:rPr>
+        <w:numPr>
+          <w:ilvl w:val="1"/>
+          <w:numId w:val="1"/>
+        </w:numPr>
+        <w:rPr>
+          <w:rStyle w:val="Hyperlink"/>
+          <w:color w:val="auto"/>
+          <w:u w:val="none"/>
           <w:lang w:val="en-US"/>
         </w:rPr>
       </w:pPr>
@@ -294,7 +420,7 @@
         </w:rPr>
         <w:t xml:space="preserve">Open speech : </w:t>
       </w:r>
-      <w:hyperlink r:id="rId7" w:history="1">
+      <w:hyperlink r:id="rId10" w:history="1">
         <w:r>
           <w:rPr>
             <w:rStyle w:val="Hyperlink"/>
@@ -307,7 +433,14 @@
     <w:p>
       <w:pPr>
         <w:pStyle w:val="ListParagraph"/>
-        <w:rPr>
+        <w:numPr>
+          <w:ilvl w:val="1"/>
+          <w:numId w:val="1"/>
+        </w:numPr>
+        <w:rPr>
+          <w:rStyle w:val="Hyperlink"/>
+          <w:color w:val="auto"/>
+          <w:u w:val="none"/>
           <w:lang w:val="en-US"/>
         </w:rPr>
       </w:pPr>
@@ -317,7 +450,7 @@
         </w:rPr>
         <w:t xml:space="preserve">VoxCeleb : </w:t>
       </w:r>
-      <w:hyperlink r:id="rId8" w:history="1">
+      <w:hyperlink r:id="rId11" w:history="1">
         <w:r>
           <w:rPr>
             <w:rStyle w:val="Hyperlink"/>
@@ -330,7 +463,14 @@
     <w:p>
       <w:pPr>
         <w:pStyle w:val="ListParagraph"/>
-        <w:rPr>
+        <w:numPr>
+          <w:ilvl w:val="1"/>
+          <w:numId w:val="1"/>
+        </w:numPr>
+        <w:rPr>
+          <w:rStyle w:val="Hyperlink"/>
+          <w:color w:val="auto"/>
+          <w:u w:val="none"/>
           <w:lang w:val="en-US"/>
         </w:rPr>
       </w:pPr>
@@ -340,7 +480,7 @@
         </w:rPr>
         <w:t xml:space="preserve">Urban Sound Classification : </w:t>
       </w:r>
-      <w:hyperlink r:id="rId9" w:history="1">
+      <w:hyperlink r:id="rId12" w:history="1">
         <w:r>
           <w:rPr>
             <w:rStyle w:val="Hyperlink"/>
@@ -353,6 +493,10 @@
     <w:p>
       <w:pPr>
         <w:pStyle w:val="ListParagraph"/>
+        <w:numPr>
+          <w:ilvl w:val="1"/>
+          <w:numId w:val="1"/>
+        </w:numPr>
         <w:rPr>
           <w:lang w:val="en-US"/>
         </w:rPr>
@@ -363,7 +507,7 @@
         </w:rPr>
         <w:t xml:space="preserve">AudioSet : </w:t>
       </w:r>
-      <w:hyperlink r:id="rId10" w:history="1">
+      <w:hyperlink r:id="rId13" w:history="1">
         <w:r>
           <w:rPr>
             <w:rStyle w:val="Hyperlink"/>
@@ -407,31 +551,18 @@
       <w:pPr>
         <w:pStyle w:val="ListParagraph"/>
         <w:numPr>
-          <w:ilvl w:val="0"/>
-          <w:numId w:val="5"/>
+          <w:ilvl w:val="1"/>
+          <w:numId w:val="1"/>
         </w:numPr>
         <w:rPr>
-          <w:b/>
-          <w:bCs/>
-          <w:u w:val="single"/>
-          <w:lang w:val="en-US"/>
-        </w:rPr>
-      </w:pPr>
-      <w:r>
-        <w:rPr>
-          <w:sz w:val="16"/>
-          <w:szCs w:val="16"/>
-          <w:lang w:val="en-US"/>
-        </w:rPr>
-        <w:t xml:space="preserve">Download the data </w:t>
-      </w:r>
-      <w:r>
-        <w:rPr>
-          <w:sz w:val="16"/>
-          <w:szCs w:val="16"/>
-          <w:lang w:val="en-US"/>
-        </w:rPr>
-        <w:t xml:space="preserve">from the web. Transform the data into images. </w:t>
+          <w:lang w:val="en-US"/>
+        </w:rPr>
+      </w:pPr>
+      <w:r>
+        <w:rPr>
+          <w:lang w:val="en-US"/>
+        </w:rPr>
+        <w:t>Need to do some literature review in order to tackle that feature engineering. Could we use a model that already extracts some of these features automatically (AutoInt ?)</w:t>
       </w:r>
     </w:p>
     <w:p>
@@ -445,15 +576,35 @@
           <w:b/>
           <w:bCs/>
           <w:u w:val="single"/>
-        </w:rPr>
-      </w:pPr>
-      <w:r>
-        <w:rPr>
-          <w:b/>
-          <w:bCs/>
-          <w:u w:val="single"/>
+          <w:lang w:val="en-CA"/>
+        </w:rPr>
+      </w:pPr>
+      <w:r>
+        <w:rPr>
+          <w:b/>
+          <w:bCs/>
+          <w:u w:val="single"/>
+          <w:lang w:val="en-CA"/>
         </w:rPr>
         <w:t>Estimation method</w:t>
+      </w:r>
+    </w:p>
+    <w:p>
+      <w:pPr>
+        <w:pStyle w:val="ListParagraph"/>
+        <w:numPr>
+          <w:ilvl w:val="1"/>
+          <w:numId w:val="1"/>
+        </w:numPr>
+        <w:rPr>
+          <w:lang w:val="en-US"/>
+        </w:rPr>
+      </w:pPr>
+      <w:r>
+        <w:rPr>
+          <w:lang w:val="en-US"/>
+        </w:rPr>
+        <w:t>Leverage some of the feature extraction or feature engineering by using pre-trained CNN model such as the VGG-16 model and then train a fully-connected network.</w:t>
       </w:r>
     </w:p>
     <w:p>
@@ -482,22 +633,27 @@
       <w:pPr>
         <w:pStyle w:val="ListParagraph"/>
         <w:numPr>
-          <w:ilvl w:val="0"/>
+          <w:ilvl w:val="1"/>
           <w:numId w:val="1"/>
         </w:numPr>
         <w:rPr>
           <w:b/>
           <w:bCs/>
           <w:u w:val="single"/>
-        </w:rPr>
-      </w:pPr>
-      <w:r>
-        <w:rPr>
-          <w:b/>
-          <w:bCs/>
-          <w:u w:val="single"/>
-        </w:rPr>
-        <w:t>Performence measure</w:t>
+          <w:lang w:val="en-CA"/>
+        </w:rPr>
+      </w:pPr>
+      <w:r>
+        <w:rPr>
+          <w:lang w:val="en-US"/>
+        </w:rPr>
+        <w:t>Recommendation about the type of hyperparameter we should focus on vs the state-of-art default parameter.</w:t>
+      </w:r>
+      <w:r>
+        <w:rPr>
+          <w:lang w:val="en-US"/>
+        </w:rPr>
+        <w:t xml:space="preserve"> </w:t>
       </w:r>
     </w:p>
     <w:p>
@@ -511,15 +667,64 @@
           <w:b/>
           <w:bCs/>
           <w:u w:val="single"/>
-        </w:rPr>
-      </w:pPr>
-      <w:r>
-        <w:rPr>
-          <w:b/>
-          <w:bCs/>
-          <w:u w:val="single"/>
-        </w:rPr>
-        <w:t>References</w:t>
+          <w:lang w:val="en-CA"/>
+        </w:rPr>
+      </w:pPr>
+      <w:r>
+        <w:rPr>
+          <w:b/>
+          <w:bCs/>
+          <w:u w:val="single"/>
+          <w:lang w:val="en-CA"/>
+        </w:rPr>
+        <w:t>Perform</w:t>
+      </w:r>
+      <w:r>
+        <w:rPr>
+          <w:b/>
+          <w:bCs/>
+          <w:u w:val="single"/>
+          <w:lang w:val="en-CA"/>
+        </w:rPr>
+        <w:t>a</w:t>
+      </w:r>
+      <w:r>
+        <w:rPr>
+          <w:b/>
+          <w:bCs/>
+          <w:u w:val="single"/>
+          <w:lang w:val="en-CA"/>
+        </w:rPr>
+        <w:t>nce measure</w:t>
+      </w:r>
+    </w:p>
+    <w:p>
+      <w:pPr>
+        <w:pStyle w:val="ListParagraph"/>
+        <w:numPr>
+          <w:ilvl w:val="1"/>
+          <w:numId w:val="1"/>
+        </w:numPr>
+        <w:rPr>
+          <w:b/>
+          <w:bCs/>
+          <w:u w:val="single"/>
+          <w:lang w:val="en-CA"/>
+        </w:rPr>
+      </w:pPr>
+      <w:r>
+        <w:rPr>
+          <w:bCs/>
+          <w:lang w:val="en-CA"/>
+        </w:rPr>
+        <w:t xml:space="preserve">Is the accuracy still a good </w:t>
+      </w:r>
+      <w:r>
+        <w:rPr>
+          <w:bCs/>
+          <w:lang w:val="en-CA"/>
+        </w:rPr>
+        <w:t>indicator?</w:t>
       </w:r>
     </w:p>
     <w:p>
@@ -540,8 +745,61 @@
           <w:b/>
           <w:bCs/>
           <w:u w:val="single"/>
-        </w:rPr>
-        <w:t>Questions to ask</w:t>
+          <w:lang w:val="en-CA"/>
+        </w:rPr>
+        <w:t>Ref</w:t>
+      </w:r>
+      <w:r>
+        <w:rPr>
+          <w:b/>
+          <w:bCs/>
+          <w:u w:val="single"/>
+        </w:rPr>
+        <w:t>erences</w:t>
+      </w:r>
+    </w:p>
+    <w:p>
+      <w:pPr>
+        <w:pStyle w:val="ListParagraph"/>
+        <w:numPr>
+          <w:ilvl w:val="1"/>
+          <w:numId w:val="1"/>
+        </w:numPr>
+        <w:rPr>
+          <w:b/>
+          <w:bCs/>
+          <w:u w:val="single"/>
+        </w:rPr>
+      </w:pPr>
+      <w:hyperlink r:id="rId14" w:history="1">
+        <w:r>
+          <w:rPr>
+            <w:rStyle w:val="Hyperlink"/>
+          </w:rPr>
+          <w:t>https://ieeexplore.ieee.org/document/7324337</w:t>
+        </w:r>
+      </w:hyperlink>
+    </w:p>
+    <w:p>
+      <w:pPr>
+        <w:pStyle w:val="ListParagraph"/>
+        <w:numPr>
+          <w:ilvl w:val="0"/>
+          <w:numId w:val="1"/>
+        </w:numPr>
+        <w:rPr>
+          <w:b/>
+          <w:bCs/>
+          <w:u w:val="single"/>
+        </w:rPr>
+      </w:pPr>
+      <w:r>
+        <w:rPr>
+          <w:b/>
+          <w:bCs/>
+          <w:u w:val="single"/>
+        </w:rPr>
+        <w:t>Questions</w:t>
       </w:r>
     </w:p>
     <w:p>
@@ -558,6 +816,7 @@
           <w:lang w:val="en-CA"/>
         </w:rPr>
       </w:pPr>
+      <w:commentRangeStart w:id="0"/>
       <w:r>
         <w:rPr>
           <w:lang w:val="en-CA"/>
@@ -574,7 +833,20 @@
         <w:rPr>
           <w:lang w:val="en-CA"/>
         </w:rPr>
-        <w:t xml:space="preserve"> Is </w:t>
+        <w:t xml:space="preserve"> </w:t>
+      </w:r>
+      <w:commentRangeEnd w:id="0"/>
+      <w:r>
+        <w:rPr>
+          <w:rStyle w:val="CommentReference"/>
+        </w:rPr>
+        <w:commentReference w:id="0"/>
+      </w:r>
+      <w:r>
+        <w:rPr>
+          <w:lang w:val="en-CA"/>
+        </w:rPr>
+        <w:t xml:space="preserve">Is </w:t>
       </w:r>
       <w:r>
         <w:rPr>
@@ -586,7 +858,15 @@
         <w:rPr>
           <w:lang w:val="en-CA"/>
         </w:rPr>
-        <w:t xml:space="preserve">something we should consider doing? Are there any other </w:t>
+        <w:t xml:space="preserve">something </w:t>
+      </w:r>
+      <w:bookmarkStart w:id="1" w:name="_GoBack"/>
+      <w:bookmarkEnd w:id="1"/>
+      <w:r>
+        <w:rPr>
+          <w:lang w:val="en-CA"/>
+        </w:rPr>
+        <w:t xml:space="preserve">we should consider doing? Are there any other </w:t>
       </w:r>
       <w:r>
         <w:rPr>
@@ -613,13 +893,33 @@
         <w:rPr>
           <w:lang w:val="en-CA"/>
         </w:rPr>
+        <w:lastRenderedPageBreak/>
         <w:t xml:space="preserve">Do you see any challenges with our project? </w:t>
       </w:r>
       <w:r>
         <w:rPr>
           <w:lang w:val="en-CA"/>
         </w:rPr>
-        <w:t xml:space="preserve">What would you like to see in the </w:t>
+        <w:t xml:space="preserve">What would you like to </w:t>
+      </w:r>
+      <w:r>
+        <w:rPr>
+          <w:strike/>
+          <w:lang w:val="en-CA"/>
+        </w:rPr>
+        <w:t>see</w:t>
+      </w:r>
+      <w:r>
+        <w:rPr>
+          <w:lang w:val="en-CA"/>
+        </w:rPr>
+        <w:t xml:space="preserve"> hear</w:t>
+      </w:r>
+      <w:r>
+        <w:rPr>
+          <w:lang w:val="en-CA"/>
+        </w:rPr>
+        <w:t xml:space="preserve"> in the </w:t>
       </w:r>
       <w:r>
         <w:rPr>
@@ -644,8 +944,102 @@
 </w:document>
 </file>
 
+<file path=word/comments.xml><?xml version="1.0" encoding="utf-8"?>
+<w:comments xmlns:wpc="http://schemas.microsoft.com/office/word/2010/wordprocessingCanvas" xmlns:cx="http://schemas.microsoft.com/office/drawing/2014/chartex" xmlns:cx1="http://schemas.microsoft.com/office/drawing/2015/9/8/chartex" xmlns:mc="http://schemas.openxmlformats.org/markup-compatibility/2006" xmlns:o="urn:schemas-microsoft-com:office:office" xmlns:r="http://schemas.openxmlformats.org/officeDocument/2006/relationships" xmlns:m="http://schemas.openxmlformats.org/officeDocument/2006/math" xmlns:v="urn:schemas-microsoft-com:vml" xmlns:wp14="http://schemas.microsoft.com/office/word/2010/wordprocessingDrawing" xmlns:wp="http://schemas.openxmlformats.org/drawingml/2006/wordprocessingDrawing" xmlns:w10="urn:schemas-microsoft-com:office:word" xmlns:w="http://schemas.openxmlformats.org/wordprocessingml/2006/main" xmlns:w14="http://schemas.microsoft.com/office/word/2010/wordml" xmlns:w15="http://schemas.microsoft.com/office/word/2012/wordml" xmlns:w16se="http://schemas.microsoft.com/office/word/2015/wordml/symex" xmlns:wpg="http://schemas.microsoft.com/office/word/2010/wordprocessingGroup" xmlns:wpi="http://schemas.microsoft.com/office/word/2010/wordprocessingInk" xmlns:wne="http://schemas.microsoft.com/office/word/2006/wordml" xmlns:wps="http://schemas.microsoft.com/office/word/2010/wordprocessingShape" mc:Ignorable="w14 w15 w16se wp14">
+  <w:comment w:id="0" w:author="Apablaza-Arancibia, Estefan" w:date="2020-02-19T17:07:00Z" w:initials="AE">
+    <w:p>
+      <w:pPr>
+        <w:pStyle w:val="CommentText"/>
+      </w:pPr>
+      <w:r>
+        <w:rPr>
+          <w:rStyle w:val="CommentReference"/>
+        </w:rPr>
+        <w:annotationRef/>
+      </w:r>
+      <w:r>
+        <w:rPr>
+          <w:lang w:val="en-CA"/>
+        </w:rPr>
+        <w:t>Maybe a little bit to high level.</w:t>
+      </w:r>
+      <w:r>
+        <w:rPr>
+          <w:lang w:val="en-CA"/>
+        </w:rPr>
+        <w:t xml:space="preserve"> I know It is too late but this reading is a good starting point. </w:t>
+      </w:r>
+      <w:hyperlink r:id="rId1" w:history="1">
+        <w:r>
+          <w:rPr>
+            <w:rStyle w:val="Hyperlink"/>
+          </w:rPr>
+          <w:t>https://learning.oreilly.com/library/view/hands-on-transfer-learning/9781788831307/20e2f089-8574-43df-a927-dfd84dbcf433.xhtml</w:t>
+        </w:r>
+      </w:hyperlink>
+    </w:p>
+  </w:comment>
+</w:comments>
+</file>
+
+<file path=word/commentsExtended.xml><?xml version="1.0" encoding="utf-8"?>
+<w15:commentsEx xmlns:wpc="http://schemas.microsoft.com/office/word/2010/wordprocessingCanvas" xmlns:cx="http://schemas.microsoft.com/office/drawing/2014/chartex" xmlns:cx1="http://schemas.microsoft.com/office/drawing/2015/9/8/chartex" xmlns:mc="http://schemas.openxmlformats.org/markup-compatibility/2006" xmlns:o="urn:schemas-microsoft-com:office:office" xmlns:r="http://schemas.openxmlformats.org/officeDocument/2006/relationships" xmlns:m="http://schemas.openxmlformats.org/officeDocument/2006/math" xmlns:v="urn:schemas-microsoft-com:vml" xmlns:wp14="http://schemas.microsoft.com/office/word/2010/wordprocessingDrawing" xmlns:wp="http://schemas.openxmlformats.org/drawingml/2006/wordprocessingDrawing" xmlns:w10="urn:schemas-microsoft-com:office:word" xmlns:w="http://schemas.openxmlformats.org/wordprocessingml/2006/main" xmlns:w14="http://schemas.microsoft.com/office/word/2010/wordml" xmlns:w15="http://schemas.microsoft.com/office/word/2012/wordml" xmlns:w16se="http://schemas.microsoft.com/office/word/2015/wordml/symex" xmlns:wpg="http://schemas.microsoft.com/office/word/2010/wordprocessingGroup" xmlns:wpi="http://schemas.microsoft.com/office/word/2010/wordprocessingInk" xmlns:wne="http://schemas.microsoft.com/office/word/2006/wordml" xmlns:wps="http://schemas.microsoft.com/office/word/2010/wordprocessingShape" mc:Ignorable="w14 w15 w16se wp14">
+  <w15:commentEx w15:paraId="2455B68B" w15:done="0"/>
+</w15:commentsEx>
+</file>
+
+<file path=word/endnotes.xml><?xml version="1.0" encoding="utf-8"?>
+<w:endnotes xmlns:wpc="http://schemas.microsoft.com/office/word/2010/wordprocessingCanvas" xmlns:cx="http://schemas.microsoft.com/office/drawing/2014/chartex" xmlns:cx1="http://schemas.microsoft.com/office/drawing/2015/9/8/chartex" xmlns:mc="http://schemas.openxmlformats.org/markup-compatibility/2006" xmlns:o="urn:schemas-microsoft-com:office:office" xmlns:r="http://schemas.openxmlformats.org/officeDocument/2006/relationships" xmlns:m="http://schemas.openxmlformats.org/officeDocument/2006/math" xmlns:v="urn:schemas-microsoft-com:vml" xmlns:wp14="http://schemas.microsoft.com/office/word/2010/wordprocessingDrawing" xmlns:wp="http://schemas.openxmlformats.org/drawingml/2006/wordprocessingDrawing" xmlns:w10="urn:schemas-microsoft-com:office:word" xmlns:w="http://schemas.openxmlformats.org/wordprocessingml/2006/main" xmlns:w14="http://schemas.microsoft.com/office/word/2010/wordml" xmlns:w15="http://schemas.microsoft.com/office/word/2012/wordml" xmlns:w16se="http://schemas.microsoft.com/office/word/2015/wordml/symex" xmlns:wpg="http://schemas.microsoft.com/office/word/2010/wordprocessingGroup" xmlns:wpi="http://schemas.microsoft.com/office/word/2010/wordprocessingInk" xmlns:wne="http://schemas.microsoft.com/office/word/2006/wordml" xmlns:wps="http://schemas.microsoft.com/office/word/2010/wordprocessingShape" mc:Ignorable="w14 w15 w16se wp14">
+  <w:endnote w:type="separator" w:id="-1">
+    <w:p>
+      <w:pPr>
+        <w:spacing w:after="0" w:line="240" w:lineRule="auto"/>
+      </w:pPr>
+      <w:r>
+        <w:separator/>
+      </w:r>
+    </w:p>
+  </w:endnote>
+  <w:endnote w:type="continuationSeparator" w:id="0">
+    <w:p>
+      <w:pPr>
+        <w:spacing w:after="0" w:line="240" w:lineRule="auto"/>
+      </w:pPr>
+      <w:r>
+        <w:continuationSeparator/>
+      </w:r>
+    </w:p>
+  </w:endnote>
+</w:endnotes>
+</file>
+
+<file path=word/footnotes.xml><?xml version="1.0" encoding="utf-8"?>
+<w:footnotes xmlns:wpc="http://schemas.microsoft.com/office/word/2010/wordprocessingCanvas" xmlns:cx="http://schemas.microsoft.com/office/drawing/2014/chartex" xmlns:cx1="http://schemas.microsoft.com/office/drawing/2015/9/8/chartex" xmlns:mc="http://schemas.openxmlformats.org/markup-compatibility/2006" xmlns:o="urn:schemas-microsoft-com:office:office" xmlns:r="http://schemas.openxmlformats.org/officeDocument/2006/relationships" xmlns:m="http://schemas.openxmlformats.org/officeDocument/2006/math" xmlns:v="urn:schemas-microsoft-com:vml" xmlns:wp14="http://schemas.microsoft.com/office/word/2010/wordprocessingDrawing" xmlns:wp="http://schemas.openxmlformats.org/drawingml/2006/wordprocessingDrawing" xmlns:w10="urn:schemas-microsoft-com:office:word" xmlns:w="http://schemas.openxmlformats.org/wordprocessingml/2006/main" xmlns:w14="http://schemas.microsoft.com/office/word/2010/wordml" xmlns:w15="http://schemas.microsoft.com/office/word/2012/wordml" xmlns:w16se="http://schemas.microsoft.com/office/word/2015/wordml/symex" xmlns:wpg="http://schemas.microsoft.com/office/word/2010/wordprocessingGroup" xmlns:wpi="http://schemas.microsoft.com/office/word/2010/wordprocessingInk" xmlns:wne="http://schemas.microsoft.com/office/word/2006/wordml" xmlns:wps="http://schemas.microsoft.com/office/word/2010/wordprocessingShape" mc:Ignorable="w14 w15 w16se wp14">
+  <w:footnote w:type="separator" w:id="-1">
+    <w:p>
+      <w:pPr>
+        <w:spacing w:after="0" w:line="240" w:lineRule="auto"/>
+      </w:pPr>
+      <w:r>
+        <w:separator/>
+      </w:r>
+    </w:p>
+  </w:footnote>
+  <w:footnote w:type="continuationSeparator" w:id="0">
+    <w:p>
+      <w:pPr>
+        <w:spacing w:after="0" w:line="240" w:lineRule="auto"/>
+      </w:pPr>
+      <w:r>
+        <w:continuationSeparator/>
+      </w:r>
+    </w:p>
+  </w:footnote>
+</w:footnotes>
+</file>
+
 <file path=word/numbering.xml><?xml version="1.0" encoding="utf-8"?>
-<w:numbering xmlns:wpc="http://schemas.microsoft.com/office/word/2010/wordprocessingCanvas" xmlns:cx="http://schemas.microsoft.com/office/drawing/2014/chartex" xmlns:cx1="http://schemas.microsoft.com/office/drawing/2015/9/8/chartex" xmlns:cx2="http://schemas.microsoft.com/office/drawing/2015/10/21/chartex" xmlns:cx3="http://schemas.microsoft.com/office/drawing/2016/5/9/chartex" xmlns:cx4="http://schemas.microsoft.com/office/drawing/2016/5/10/chartex" xmlns:cx5="http://schemas.microsoft.com/office/drawing/2016/5/11/chartex" xmlns:cx6="http://schemas.microsoft.com/office/drawing/2016/5/12/chartex" xmlns:cx7="http://schemas.microsoft.com/office/drawing/2016/5/13/chartex" xmlns:cx8="http://schemas.microsoft.com/office/drawing/2016/5/14/chartex" xmlns:mc="http://schemas.openxmlformats.org/markup-compatibility/2006" xmlns:aink="http://schemas.microsoft.com/office/drawing/2016/ink" xmlns:am3d="http://schemas.microsoft.com/office/drawing/2017/model3d" xmlns:o="urn:schemas-microsoft-com:office:office" xmlns:r="http://schemas.openxmlformats.org/officeDocument/2006/relationships" xmlns:m="http://schemas.openxmlformats.org/officeDocument/2006/math" xmlns:v="urn:schemas-microsoft-com:vml" xmlns:wp14="http://schemas.microsoft.com/office/word/2010/wordprocessingDrawing" xmlns:wp="http://schemas.openxmlformats.org/drawingml/2006/wordprocessingDrawing" xmlns:w10="urn:schemas-microsoft-com:office:word" xmlns:w="http://schemas.openxmlformats.org/wordprocessingml/2006/main" xmlns:w14="http://schemas.microsoft.com/office/word/2010/wordml" xmlns:w15="http://schemas.microsoft.com/office/word/2012/wordml" xmlns:w16cid="http://schemas.microsoft.com/office/word/2016/wordml/cid" xmlns:w16se="http://schemas.microsoft.com/office/word/2015/wordml/symex" xmlns:wpg="http://schemas.microsoft.com/office/word/2010/wordprocessingGroup" xmlns:wpi="http://schemas.microsoft.com/office/word/2010/wordprocessingInk" xmlns:wne="http://schemas.microsoft.com/office/word/2006/wordml" xmlns:wps="http://schemas.microsoft.com/office/word/2010/wordprocessingShape" mc:Ignorable="w14 w15 w16se w16cid wp14">
+<w:numbering xmlns:wpc="http://schemas.microsoft.com/office/word/2010/wordprocessingCanvas" xmlns:cx="http://schemas.microsoft.com/office/drawing/2014/chartex" xmlns:cx1="http://schemas.microsoft.com/office/drawing/2015/9/8/chartex" xmlns:mc="http://schemas.openxmlformats.org/markup-compatibility/2006" xmlns:o="urn:schemas-microsoft-com:office:office" xmlns:r="http://schemas.openxmlformats.org/officeDocument/2006/relationships" xmlns:m="http://schemas.openxmlformats.org/officeDocument/2006/math" xmlns:v="urn:schemas-microsoft-com:vml" xmlns:wp14="http://schemas.microsoft.com/office/word/2010/wordprocessingDrawing" xmlns:wp="http://schemas.openxmlformats.org/drawingml/2006/wordprocessingDrawing" xmlns:w10="urn:schemas-microsoft-com:office:word" xmlns:w="http://schemas.openxmlformats.org/wordprocessingml/2006/main" xmlns:w14="http://schemas.microsoft.com/office/word/2010/wordml" xmlns:w15="http://schemas.microsoft.com/office/word/2012/wordml" xmlns:w16se="http://schemas.microsoft.com/office/word/2015/wordml/symex" xmlns:wpg="http://schemas.microsoft.com/office/word/2010/wordprocessingGroup" xmlns:wpi="http://schemas.microsoft.com/office/word/2010/wordprocessingInk" xmlns:wne="http://schemas.microsoft.com/office/word/2006/wordml" xmlns:wps="http://schemas.microsoft.com/office/word/2010/wordprocessingShape" mc:Ignorable="w14 w15 w16se wp14">
   <w:numPicBullet w:numPicBulletId="0">
     <w:pict>
       <v:shapetype id="_x0000_t75" coordsize="21600,21600" o:spt="75" o:preferrelative="t" path="m@4@5l@4@11@9@11@9@5xe" filled="f" stroked="f">
@@ -667,7 +1061,7 @@
         <v:path o:extrusionok="f" gradientshapeok="t" o:connecttype="rect"/>
         <o:lock v:ext="edit" aspectratio="t"/>
       </v:shapetype>
-      <v:shape id="_x0000_i1051" type="#_x0000_t75" style="width:11.25pt;height:11.25pt" o:bullet="t">
+      <v:shape id="_x0000_i1063" type="#_x0000_t75" style="width:11.25pt;height:11.25pt" o:bullet="t">
         <v:imagedata r:id="rId1" o:title="mso4F73"/>
       </v:shape>
     </w:pict>
@@ -968,7 +1362,7 @@
   <w:abstractNum w:abstractNumId="3" w15:restartNumberingAfterBreak="0">
     <w:nsid w:val="66797F07"/>
     <w:multiLevelType w:val="hybridMultilevel"/>
-    <w:tmpl w:val="1F1CDF7A"/>
+    <w:tmpl w:val="825C7898"/>
     <w:lvl w:ilvl="0" w:tplc="0C0C0007">
       <w:start w:val="1"/>
       <w:numFmt w:val="bullet"/>
@@ -982,7 +1376,7 @@
         <w:rFonts w:ascii="Symbol" w:hAnsi="Symbol" w:hint="default"/>
       </w:rPr>
     </w:lvl>
-    <w:lvl w:ilvl="1" w:tplc="0C0C0003" w:tentative="1">
+    <w:lvl w:ilvl="1" w:tplc="0C0C0003">
       <w:start w:val="1"/>
       <w:numFmt w:val="bullet"/>
       <w:lvlText w:val="o"/>
@@ -1209,8 +1603,16 @@
 </w:numbering>
 </file>
 
+<file path=word/people.xml><?xml version="1.0" encoding="utf-8"?>
+<w15:people xmlns:wpc="http://schemas.microsoft.com/office/word/2010/wordprocessingCanvas" xmlns:cx="http://schemas.microsoft.com/office/drawing/2014/chartex" xmlns:cx1="http://schemas.microsoft.com/office/drawing/2015/9/8/chartex" xmlns:mc="http://schemas.openxmlformats.org/markup-compatibility/2006" xmlns:o="urn:schemas-microsoft-com:office:office" xmlns:r="http://schemas.openxmlformats.org/officeDocument/2006/relationships" xmlns:m="http://schemas.openxmlformats.org/officeDocument/2006/math" xmlns:v="urn:schemas-microsoft-com:vml" xmlns:wp14="http://schemas.microsoft.com/office/word/2010/wordprocessingDrawing" xmlns:wp="http://schemas.openxmlformats.org/drawingml/2006/wordprocessingDrawing" xmlns:w10="urn:schemas-microsoft-com:office:word" xmlns:w="http://schemas.openxmlformats.org/wordprocessingml/2006/main" xmlns:w14="http://schemas.microsoft.com/office/word/2010/wordml" xmlns:w15="http://schemas.microsoft.com/office/word/2012/wordml" xmlns:w16se="http://schemas.microsoft.com/office/word/2015/wordml/symex" xmlns:wpg="http://schemas.microsoft.com/office/word/2010/wordprocessingGroup" xmlns:wpi="http://schemas.microsoft.com/office/word/2010/wordprocessingInk" xmlns:wne="http://schemas.microsoft.com/office/word/2006/wordml" xmlns:wps="http://schemas.microsoft.com/office/word/2010/wordprocessingShape" mc:Ignorable="w14 w15 w16se wp14">
+  <w15:person w15:author="Apablaza-Arancibia, Estefan">
+    <w15:presenceInfo w15:providerId="AD" w15:userId="S-1-5-21-66081788-462978661-1268862865-274251"/>
+  </w15:person>
+</w15:people>
+</file>
+
 <file path=word/styles.xml><?xml version="1.0" encoding="utf-8"?>
-<w:styles xmlns:mc="http://schemas.openxmlformats.org/markup-compatibility/2006" xmlns:r="http://schemas.openxmlformats.org/officeDocument/2006/relationships" xmlns:w="http://schemas.openxmlformats.org/wordprocessingml/2006/main" xmlns:w14="http://schemas.microsoft.com/office/word/2010/wordml" xmlns:w15="http://schemas.microsoft.com/office/word/2012/wordml" xmlns:w16cid="http://schemas.microsoft.com/office/word/2016/wordml/cid" xmlns:w16se="http://schemas.microsoft.com/office/word/2015/wordml/symex" mc:Ignorable="w14 w15 w16se w16cid">
+<w:styles xmlns:mc="http://schemas.openxmlformats.org/markup-compatibility/2006" xmlns:r="http://schemas.openxmlformats.org/officeDocument/2006/relationships" xmlns:w="http://schemas.openxmlformats.org/wordprocessingml/2006/main" xmlns:w14="http://schemas.microsoft.com/office/word/2010/wordml" xmlns:w15="http://schemas.microsoft.com/office/word/2012/wordml" xmlns:w16se="http://schemas.microsoft.com/office/word/2015/wordml/symex" mc:Ignorable="w14 w15 w16se">
   <w:docDefaults>
     <w:rPrDefault>
       <w:rPr>
@@ -1226,7 +1628,7 @@
       </w:pPr>
     </w:pPrDefault>
   </w:docDefaults>
-  <w:latentStyles w:defLockedState="0" w:defUIPriority="99" w:defSemiHidden="0" w:defUnhideWhenUsed="0" w:defQFormat="0" w:count="376">
+  <w:latentStyles w:defLockedState="0" w:defUIPriority="99" w:defSemiHidden="0" w:defUnhideWhenUsed="0" w:defQFormat="0" w:count="371">
     <w:lsdException w:name="Normal" w:uiPriority="0" w:qFormat="1"/>
     <w:lsdException w:name="heading 1" w:uiPriority="9" w:qFormat="1"/>
     <w:lsdException w:name="heading 2" w:semiHidden="1" w:uiPriority="9" w:unhideWhenUsed="1" w:qFormat="1"/>
@@ -1598,11 +2000,6 @@
     <w:lsdException w:name="List Table 5 Dark Accent 6" w:uiPriority="50"/>
     <w:lsdException w:name="List Table 6 Colorful Accent 6" w:uiPriority="51"/>
     <w:lsdException w:name="List Table 7 Colorful Accent 6" w:uiPriority="52"/>
-    <w:lsdException w:name="Mention" w:semiHidden="1" w:unhideWhenUsed="1"/>
-    <w:lsdException w:name="Smart Hyperlink" w:semiHidden="1" w:unhideWhenUsed="1"/>
-    <w:lsdException w:name="Hashtag" w:semiHidden="1" w:unhideWhenUsed="1"/>
-    <w:lsdException w:name="Unresolved Mention" w:semiHidden="1" w:unhideWhenUsed="1"/>
-    <w:lsdException w:name="Smart Link" w:semiHidden="1" w:unhideWhenUsed="1"/>
   </w:latentStyles>
   <w:style w:type="paragraph" w:default="1" w:styleId="Normal">
     <w:name w:val="Normal"/>
@@ -1656,6 +2053,143 @@
     <w:rPr>
       <w:color w:val="0000FF"/>
       <w:u w:val="single"/>
+    </w:rPr>
+  </w:style>
+  <w:style w:type="paragraph" w:styleId="FootnoteText">
+    <w:name w:val="footnote text"/>
+    <w:basedOn w:val="Normal"/>
+    <w:link w:val="FootnoteTextChar"/>
+    <w:uiPriority w:val="99"/>
+    <w:semiHidden/>
+    <w:unhideWhenUsed/>
+    <w:rsid w:val="006F2157"/>
+    <w:pPr>
+      <w:spacing w:after="0" w:line="240" w:lineRule="auto"/>
+    </w:pPr>
+    <w:rPr>
+      <w:sz w:val="20"/>
+      <w:szCs w:val="20"/>
+    </w:rPr>
+  </w:style>
+  <w:style w:type="character" w:customStyle="1" w:styleId="FootnoteTextChar">
+    <w:name w:val="Footnote Text Char"/>
+    <w:basedOn w:val="DefaultParagraphFont"/>
+    <w:link w:val="FootnoteText"/>
+    <w:uiPriority w:val="99"/>
+    <w:semiHidden/>
+    <w:rsid w:val="006F2157"/>
+    <w:rPr>
+      <w:sz w:val="20"/>
+      <w:szCs w:val="20"/>
+    </w:rPr>
+  </w:style>
+  <w:style w:type="character" w:styleId="FootnoteReference">
+    <w:name w:val="footnote reference"/>
+    <w:basedOn w:val="DefaultParagraphFont"/>
+    <w:uiPriority w:val="99"/>
+    <w:semiHidden/>
+    <w:unhideWhenUsed/>
+    <w:rsid w:val="006F2157"/>
+    <w:rPr>
+      <w:vertAlign w:val="superscript"/>
+    </w:rPr>
+  </w:style>
+  <w:style w:type="character" w:styleId="CommentReference">
+    <w:name w:val="annotation reference"/>
+    <w:basedOn w:val="DefaultParagraphFont"/>
+    <w:uiPriority w:val="99"/>
+    <w:semiHidden/>
+    <w:unhideWhenUsed/>
+    <w:rsid w:val="00F70150"/>
+    <w:rPr>
+      <w:sz w:val="16"/>
+      <w:szCs w:val="16"/>
+    </w:rPr>
+  </w:style>
+  <w:style w:type="paragraph" w:styleId="CommentText">
+    <w:name w:val="annotation text"/>
+    <w:basedOn w:val="Normal"/>
+    <w:link w:val="CommentTextChar"/>
+    <w:uiPriority w:val="99"/>
+    <w:semiHidden/>
+    <w:unhideWhenUsed/>
+    <w:rsid w:val="00F70150"/>
+    <w:pPr>
+      <w:spacing w:line="240" w:lineRule="auto"/>
+    </w:pPr>
+    <w:rPr>
+      <w:sz w:val="20"/>
+      <w:szCs w:val="20"/>
+    </w:rPr>
+  </w:style>
+  <w:style w:type="character" w:customStyle="1" w:styleId="CommentTextChar">
+    <w:name w:val="Comment Text Char"/>
+    <w:basedOn w:val="DefaultParagraphFont"/>
+    <w:link w:val="CommentText"/>
+    <w:uiPriority w:val="99"/>
+    <w:semiHidden/>
+    <w:rsid w:val="00F70150"/>
+    <w:rPr>
+      <w:sz w:val="20"/>
+      <w:szCs w:val="20"/>
+    </w:rPr>
+  </w:style>
+  <w:style w:type="paragraph" w:styleId="CommentSubject">
+    <w:name w:val="annotation subject"/>
+    <w:basedOn w:val="CommentText"/>
+    <w:next w:val="CommentText"/>
+    <w:link w:val="CommentSubjectChar"/>
+    <w:uiPriority w:val="99"/>
+    <w:semiHidden/>
+    <w:unhideWhenUsed/>
+    <w:rsid w:val="00F70150"/>
+    <w:rPr>
+      <w:b/>
+      <w:bCs/>
+    </w:rPr>
+  </w:style>
+  <w:style w:type="character" w:customStyle="1" w:styleId="CommentSubjectChar">
+    <w:name w:val="Comment Subject Char"/>
+    <w:basedOn w:val="CommentTextChar"/>
+    <w:link w:val="CommentSubject"/>
+    <w:uiPriority w:val="99"/>
+    <w:semiHidden/>
+    <w:rsid w:val="00F70150"/>
+    <w:rPr>
+      <w:b/>
+      <w:bCs/>
+      <w:sz w:val="20"/>
+      <w:szCs w:val="20"/>
+    </w:rPr>
+  </w:style>
+  <w:style w:type="paragraph" w:styleId="BalloonText">
+    <w:name w:val="Balloon Text"/>
+    <w:basedOn w:val="Normal"/>
+    <w:link w:val="BalloonTextChar"/>
+    <w:uiPriority w:val="99"/>
+    <w:semiHidden/>
+    <w:unhideWhenUsed/>
+    <w:rsid w:val="00F70150"/>
+    <w:pPr>
+      <w:spacing w:after="0" w:line="240" w:lineRule="auto"/>
+    </w:pPr>
+    <w:rPr>
+      <w:rFonts w:ascii="Segoe UI" w:hAnsi="Segoe UI" w:cs="Segoe UI"/>
+      <w:sz w:val="18"/>
+      <w:szCs w:val="18"/>
+    </w:rPr>
+  </w:style>
+  <w:style w:type="character" w:customStyle="1" w:styleId="BalloonTextChar">
+    <w:name w:val="Balloon Text Char"/>
+    <w:basedOn w:val="DefaultParagraphFont"/>
+    <w:link w:val="BalloonText"/>
+    <w:uiPriority w:val="99"/>
+    <w:semiHidden/>
+    <w:rsid w:val="00F70150"/>
+    <w:rPr>
+      <w:rFonts w:ascii="Segoe UI" w:hAnsi="Segoe UI" w:cs="Segoe UI"/>
+      <w:sz w:val="18"/>
+      <w:szCs w:val="18"/>
     </w:rPr>
   </w:style>
 </w:styles>
@@ -1954,4 +2488,16 @@
     </a:ext>
   </a:extLst>
 </a:theme>
+</file>
+
+<file path=customXml/item1.xml><?xml version="1.0" encoding="utf-8"?>
+<b:Sources xmlns:b="http://schemas.openxmlformats.org/officeDocument/2006/bibliography" xmlns="http://schemas.openxmlformats.org/officeDocument/2006/bibliography" SelectedStyle="\APASixthEditionOfficeOnline.xsl" StyleName="APA" Version="6"/>
+</file>
+
+<file path=customXml/itemProps1.xml><?xml version="1.0" encoding="utf-8"?>
+<ds:datastoreItem xmlns:ds="http://schemas.openxmlformats.org/officeDocument/2006/customXml" ds:itemID="{77391071-018B-41D9-8F44-A00EE679250E}">
+  <ds:schemaRefs>
+    <ds:schemaRef ds:uri="http://schemas.openxmlformats.org/officeDocument/2006/bibliography"/>
+  </ds:schemaRefs>
+</ds:datastoreItem>
 </file>
</xml_diff>

<commit_message>
Update DEEP LEARNING PROJECT PLAN SUMMARY.docx
structure updated
</commit_message>
<xml_diff>
--- a/DEEP LEARNING PROJECT PLAN SUMMARY.docx
+++ b/DEEP LEARNING PROJECT PLAN SUMMARY.docx
@@ -1,6 +1,6 @@
 
 <file path=word/document.xml><?xml version="1.0" encoding="utf-8"?>
-<w:document xmlns:wpc="http://schemas.microsoft.com/office/word/2010/wordprocessingCanvas" xmlns:cx="http://schemas.microsoft.com/office/drawing/2014/chartex" xmlns:cx1="http://schemas.microsoft.com/office/drawing/2015/9/8/chartex" xmlns:mc="http://schemas.openxmlformats.org/markup-compatibility/2006" xmlns:o="urn:schemas-microsoft-com:office:office" xmlns:r="http://schemas.openxmlformats.org/officeDocument/2006/relationships" xmlns:m="http://schemas.openxmlformats.org/officeDocument/2006/math" xmlns:v="urn:schemas-microsoft-com:vml" xmlns:wp14="http://schemas.microsoft.com/office/word/2010/wordprocessingDrawing" xmlns:wp="http://schemas.openxmlformats.org/drawingml/2006/wordprocessingDrawing" xmlns:w10="urn:schemas-microsoft-com:office:word" xmlns:w="http://schemas.openxmlformats.org/wordprocessingml/2006/main" xmlns:w14="http://schemas.microsoft.com/office/word/2010/wordml" xmlns:w15="http://schemas.microsoft.com/office/word/2012/wordml" xmlns:w16se="http://schemas.microsoft.com/office/word/2015/wordml/symex" xmlns:wpg="http://schemas.microsoft.com/office/word/2010/wordprocessingGroup" xmlns:wpi="http://schemas.microsoft.com/office/word/2010/wordprocessingInk" xmlns:wne="http://schemas.microsoft.com/office/word/2006/wordml" xmlns:wps="http://schemas.microsoft.com/office/word/2010/wordprocessingShape" mc:Ignorable="w14 w15 w16se wp14">
+<w:document xmlns:wpc="http://schemas.microsoft.com/office/word/2010/wordprocessingCanvas" xmlns:cx="http://schemas.microsoft.com/office/drawing/2014/chartex" xmlns:cx1="http://schemas.microsoft.com/office/drawing/2015/9/8/chartex" xmlns:cx2="http://schemas.microsoft.com/office/drawing/2015/10/21/chartex" xmlns:cx3="http://schemas.microsoft.com/office/drawing/2016/5/9/chartex" xmlns:cx4="http://schemas.microsoft.com/office/drawing/2016/5/10/chartex" xmlns:cx5="http://schemas.microsoft.com/office/drawing/2016/5/11/chartex" xmlns:cx6="http://schemas.microsoft.com/office/drawing/2016/5/12/chartex" xmlns:cx7="http://schemas.microsoft.com/office/drawing/2016/5/13/chartex" xmlns:cx8="http://schemas.microsoft.com/office/drawing/2016/5/14/chartex" xmlns:mc="http://schemas.openxmlformats.org/markup-compatibility/2006" xmlns:aink="http://schemas.microsoft.com/office/drawing/2016/ink" xmlns:am3d="http://schemas.microsoft.com/office/drawing/2017/model3d" xmlns:o="urn:schemas-microsoft-com:office:office" xmlns:r="http://schemas.openxmlformats.org/officeDocument/2006/relationships" xmlns:m="http://schemas.openxmlformats.org/officeDocument/2006/math" xmlns:v="urn:schemas-microsoft-com:vml" xmlns:wp14="http://schemas.microsoft.com/office/word/2010/wordprocessingDrawing" xmlns:wp="http://schemas.openxmlformats.org/drawingml/2006/wordprocessingDrawing" xmlns:w10="urn:schemas-microsoft-com:office:word" xmlns:w="http://schemas.openxmlformats.org/wordprocessingml/2006/main" xmlns:w14="http://schemas.microsoft.com/office/word/2010/wordml" xmlns:w15="http://schemas.microsoft.com/office/word/2012/wordml" xmlns:w16cid="http://schemas.microsoft.com/office/word/2016/wordml/cid" xmlns:w16se="http://schemas.microsoft.com/office/word/2015/wordml/symex" xmlns:wpg="http://schemas.microsoft.com/office/word/2010/wordprocessingGroup" xmlns:wpi="http://schemas.microsoft.com/office/word/2010/wordprocessingInk" xmlns:wne="http://schemas.microsoft.com/office/word/2006/wordml" xmlns:wps="http://schemas.microsoft.com/office/word/2010/wordprocessingShape" mc:Ignorable="w14 w15 w16se w16cid wp14">
   <w:body>
     <w:p>
       <w:pPr>
@@ -10,6 +10,7 @@
           <w:bCs/>
           <w:sz w:val="28"/>
           <w:szCs w:val="28"/>
+          <w:lang w:val="en-CA"/>
         </w:rPr>
       </w:pPr>
       <w:r>
@@ -18,13 +19,14 @@
           <w:bCs/>
           <w:sz w:val="28"/>
           <w:szCs w:val="28"/>
+          <w:lang w:val="en-CA"/>
         </w:rPr>
         <w:t>DEEP LEARNING PROJECT PLAN SUMMARY</w:t>
       </w:r>
     </w:p>
     <w:p>
       <w:pPr>
-        <w:pStyle w:val="ListParagraph"/>
+        <w:pStyle w:val="Paragraphedeliste"/>
         <w:numPr>
           <w:ilvl w:val="0"/>
           <w:numId w:val="1"/>
@@ -33,89 +35,35 @@
           <w:b/>
           <w:bCs/>
           <w:u w:val="single"/>
-        </w:rPr>
-      </w:pPr>
-      <w:r>
-        <w:rPr>
-          <w:b/>
-          <w:bCs/>
-          <w:u w:val="single"/>
-        </w:rPr>
-        <w:t>Research objective</w:t>
-      </w:r>
-      <w:r>
-        <w:rPr>
-          <w:b/>
-          <w:bCs/>
-          <w:u w:val="single"/>
-        </w:rPr>
-        <w:t xml:space="preserve"> </w:t>
-      </w:r>
-    </w:p>
-    <w:p>
-      <w:pPr>
-        <w:pStyle w:val="ListParagraph"/>
-        <w:rPr>
-          <w:lang w:val="en-US"/>
-        </w:rPr>
-      </w:pPr>
-      <w:r>
-        <w:rPr>
-          <w:lang w:val="en-US"/>
-        </w:rPr>
-        <w:t>We will try to classify sounds coming from urban areas</w:t>
-      </w:r>
-      <w:r>
-        <w:rPr>
-          <w:lang w:val="en-US"/>
-        </w:rPr>
-        <w:t>. We wo</w:t>
-      </w:r>
-      <w:r>
-        <w:rPr>
-          <w:lang w:val="en-US"/>
-        </w:rPr>
-        <w:t>uld like to be able to detect a</w:t>
-      </w:r>
-      <w:r>
-        <w:rPr>
-          <w:lang w:val="en-US"/>
-        </w:rPr>
-        <w:t xml:space="preserve">bnormal sounds such as gun shots </w:t>
-      </w:r>
-      <w:r>
-        <w:rPr>
-          <w:lang w:val="en-US"/>
-        </w:rPr>
-        <w:t xml:space="preserve">among more common ones. The idea would be to help the </w:t>
-      </w:r>
-      <w:r>
-        <w:rPr>
-          <w:lang w:val="en-US"/>
-        </w:rPr>
-        <w:t>city admini</w:t>
-      </w:r>
-      <w:r>
-        <w:rPr>
-          <w:lang w:val="en-US"/>
-        </w:rPr>
-        <w:t>stration/police detect more quickly dangerous events…</w:t>
-      </w:r>
-    </w:p>
-    <w:p>
-      <w:pPr>
-        <w:pStyle w:val="ListParagraph"/>
-        <w:rPr>
-          <w:b/>
-          <w:bCs/>
-          <w:u w:val="single"/>
-          <w:lang w:val="en-US"/>
-        </w:rPr>
-      </w:pPr>
-    </w:p>
-    <w:p>
-      <w:pPr>
-        <w:pStyle w:val="ListParagraph"/>
+          <w:lang w:val="en-CA"/>
+        </w:rPr>
+      </w:pPr>
+      <w:r>
+        <w:rPr>
+          <w:b/>
+          <w:bCs/>
+          <w:u w:val="single"/>
+          <w:lang w:val="en-CA"/>
+        </w:rPr>
+        <w:t>Topic</w:t>
+      </w:r>
+    </w:p>
+    <w:p>
+      <w:pPr>
+        <w:pStyle w:val="Paragraphedeliste"/>
+        <w:rPr>
+          <w:b/>
+          <w:bCs/>
+          <w:u w:val="single"/>
+          <w:lang w:val="en-CA"/>
+        </w:rPr>
+      </w:pPr>
+      <w:bookmarkStart w:id="0" w:name="_GoBack"/>
+      <w:bookmarkEnd w:id="0"/>
+    </w:p>
+    <w:p>
+      <w:pPr>
+        <w:pStyle w:val="Paragraphedeliste"/>
         <w:numPr>
           <w:ilvl w:val="0"/>
           <w:numId w:val="1"/>
@@ -124,204 +72,98 @@
           <w:b/>
           <w:bCs/>
           <w:u w:val="single"/>
-        </w:rPr>
-      </w:pPr>
-      <w:r>
-        <w:rPr>
-          <w:b/>
-          <w:bCs/>
-          <w:u w:val="single"/>
-        </w:rPr>
-        <w:t>Methodology</w:t>
-      </w:r>
-    </w:p>
-    <w:p>
-      <w:pPr>
-        <w:pStyle w:val="ListParagraph"/>
-        <w:rPr>
-          <w:lang w:val="en-US"/>
-        </w:rPr>
-      </w:pPr>
-      <w:r>
-        <w:rPr>
-          <w:lang w:val="en-US"/>
-        </w:rPr>
-        <w:t xml:space="preserve">The general idea is to transform sound data into images through feature engineer technique such as </w:t>
-      </w:r>
-      <w:r>
-        <w:rPr>
-          <w:lang w:val="en-US"/>
-        </w:rPr>
-        <w:t xml:space="preserve">“Mel” spectrogram </w:t>
-      </w:r>
-      <w:r>
-        <w:rPr>
-          <w:lang w:val="en-US"/>
-        </w:rPr>
-        <w:t>(</w:t>
-      </w:r>
-      <w:r>
-        <w:rPr>
-          <w:lang w:val="en-US"/>
-        </w:rPr>
-        <w:t>i.e.</w:t>
-      </w:r>
-      <w:r>
-        <w:rPr>
-          <w:lang w:val="en-US"/>
-        </w:rPr>
-        <w:t xml:space="preserve"> scale base on pitch)</w:t>
-      </w:r>
-      <w:r>
-        <w:rPr>
-          <w:lang w:val="en-US"/>
-        </w:rPr>
-        <w:t xml:space="preserve"> or </w:t>
-      </w:r>
-      <w:r>
-        <w:rPr>
-          <w:lang w:val="en-US"/>
-        </w:rPr>
-        <w:t>chromagram (</w:t>
-      </w:r>
-      <w:r>
-        <w:rPr>
-          <w:lang w:val="en-US"/>
-        </w:rPr>
-        <w:t>i.e. scale base on pitch</w:t>
-      </w:r>
-      <w:r>
-        <w:rPr>
-          <w:lang w:val="en-US"/>
-        </w:rPr>
-        <w:t xml:space="preserve"> categories)</w:t>
-      </w:r>
-      <w:r>
-        <w:rPr>
-          <w:lang w:val="en-US"/>
-        </w:rPr>
-        <w:t>.</w:t>
-      </w:r>
-      <w:r>
-        <w:rPr>
-          <w:lang w:val="en-US"/>
-        </w:rPr>
-        <w:t xml:space="preserve"> </w:t>
-      </w:r>
-      <w:r>
-        <w:rPr>
-          <w:lang w:val="en-US"/>
-        </w:rPr>
-        <w:t>This manipulation will allows u</w:t>
-      </w:r>
-      <w:r>
-        <w:rPr>
-          <w:lang w:val="en-US"/>
-        </w:rPr>
-        <w:t>s</w:t>
-      </w:r>
-      <w:r>
-        <w:rPr>
-          <w:lang w:val="en-US"/>
-        </w:rPr>
-        <w:t xml:space="preserve"> to ap</w:t>
-      </w:r>
-      <w:r>
-        <w:rPr>
-          <w:lang w:val="en-US"/>
-        </w:rPr>
-        <w:t xml:space="preserve">ply </w:t>
-      </w:r>
-      <w:r>
-        <w:rPr>
-          <w:lang w:val="en-US"/>
-        </w:rPr>
-        <w:t xml:space="preserve">a </w:t>
-      </w:r>
-      <w:r>
-        <w:rPr>
-          <w:lang w:val="en-US"/>
-        </w:rPr>
-        <w:t>c</w:t>
-      </w:r>
-      <w:r>
-        <w:rPr>
-          <w:lang w:val="en-US"/>
-        </w:rPr>
-        <w:t>onvolutional</w:t>
-      </w:r>
-      <w:r>
-        <w:rPr>
-          <w:lang w:val="en-US"/>
-        </w:rPr>
-        <w:t xml:space="preserve"> Neural Networ</w:t>
-      </w:r>
-      <w:r>
-        <w:rPr>
-          <w:lang w:val="en-US"/>
-        </w:rPr>
-        <w:t>ks</w:t>
-      </w:r>
-      <w:r>
-        <w:rPr>
-          <w:lang w:val="en-US"/>
-        </w:rPr>
-        <w:t xml:space="preserve"> </w:t>
-      </w:r>
-      <w:r>
-        <w:rPr>
-          <w:lang w:val="en-US"/>
-        </w:rPr>
-        <w:t>CNN</w:t>
-      </w:r>
-      <w:r>
-        <w:rPr>
-          <w:lang w:val="en-US"/>
-        </w:rPr>
-        <w:t>s</w:t>
-      </w:r>
-      <w:r>
-        <w:rPr>
-          <w:lang w:val="en-US"/>
-        </w:rPr>
-        <w:t xml:space="preserve"> and use each feature engineer as a channel</w:t>
-      </w:r>
-      <w:r>
-        <w:rPr>
-          <w:lang w:val="en-US"/>
-        </w:rPr>
-        <w:t xml:space="preserve"> to end up with a feature maps</w:t>
-      </w:r>
-      <w:r>
-        <w:rPr>
-          <w:lang w:val="en-US"/>
-        </w:rPr>
-        <w:t>.</w:t>
-      </w:r>
-      <w:r>
-        <w:rPr>
-          <w:lang w:val="en-US"/>
-        </w:rPr>
-        <w:t xml:space="preserve"> RNN is also a possibility.</w:t>
-      </w:r>
-      <w:r>
-        <w:rPr>
-          <w:lang w:val="en-US"/>
-        </w:rPr>
-        <w:t xml:space="preserve"> </w:t>
-      </w:r>
-    </w:p>
-    <w:p>
-      <w:pPr>
-        <w:pStyle w:val="ListParagraph"/>
-        <w:rPr>
-          <w:lang w:val="en-US"/>
-        </w:rPr>
-      </w:pPr>
-    </w:p>
-    <w:p>
-      <w:pPr>
-        <w:pStyle w:val="ListParagraph"/>
+          <w:lang w:val="en-CA"/>
+        </w:rPr>
+      </w:pPr>
+      <w:r>
+        <w:rPr>
+          <w:b/>
+          <w:bCs/>
+          <w:u w:val="single"/>
+          <w:lang w:val="en-CA"/>
+        </w:rPr>
+        <w:t xml:space="preserve">Research objective </w:t>
+      </w:r>
+      <w:r>
+        <w:rPr>
+          <w:b/>
+          <w:bCs/>
+          <w:u w:val="single"/>
+          <w:lang w:val="en-CA"/>
+        </w:rPr>
+        <w:t>/ context and m</w:t>
+      </w:r>
+      <w:r>
+        <w:rPr>
+          <w:b/>
+          <w:bCs/>
+          <w:u w:val="single"/>
+          <w:lang w:val="en-CA"/>
+        </w:rPr>
+        <w:t>otivation</w:t>
+      </w:r>
+    </w:p>
+    <w:p>
+      <w:pPr>
+        <w:pStyle w:val="Paragraphedeliste"/>
+        <w:rPr>
+          <w:lang w:val="en-US"/>
+        </w:rPr>
+      </w:pPr>
+      <w:r>
+        <w:rPr>
+          <w:lang w:val="en-US"/>
+        </w:rPr>
+        <w:t>We will try to classify sounds coming from urban areas</w:t>
+      </w:r>
+      <w:r>
+        <w:rPr>
+          <w:lang w:val="en-US"/>
+        </w:rPr>
+        <w:t>. We wo</w:t>
+      </w:r>
+      <w:r>
+        <w:rPr>
+          <w:lang w:val="en-US"/>
+        </w:rPr>
+        <w:t>uld like to be able to detect a</w:t>
+      </w:r>
+      <w:r>
+        <w:rPr>
+          <w:lang w:val="en-US"/>
+        </w:rPr>
+        <w:t xml:space="preserve">bnormal sounds such as gun shots </w:t>
+      </w:r>
+      <w:r>
+        <w:rPr>
+          <w:lang w:val="en-US"/>
+        </w:rPr>
+        <w:t xml:space="preserve">among more common ones. The idea would be to help the </w:t>
+      </w:r>
+      <w:r>
+        <w:rPr>
+          <w:lang w:val="en-US"/>
+        </w:rPr>
+        <w:t>city admini</w:t>
+      </w:r>
+      <w:r>
+        <w:rPr>
+          <w:lang w:val="en-US"/>
+        </w:rPr>
+        <w:t>stration/police detect more quickly dangerous events…</w:t>
+      </w:r>
+    </w:p>
+    <w:p>
+      <w:pPr>
+        <w:pStyle w:val="Paragraphedeliste"/>
+        <w:rPr>
+          <w:lang w:val="en-US"/>
+        </w:rPr>
+      </w:pPr>
+    </w:p>
+    <w:p>
+      <w:pPr>
+        <w:pStyle w:val="Paragraphedeliste"/>
         <w:numPr>
           <w:ilvl w:val="0"/>
           <w:numId w:val="1"/>
@@ -330,6 +172,224 @@
           <w:b/>
           <w:bCs/>
           <w:u w:val="single"/>
+        </w:rPr>
+      </w:pPr>
+      <w:proofErr w:type="spellStart"/>
+      <w:r>
+        <w:rPr>
+          <w:b/>
+          <w:bCs/>
+          <w:u w:val="single"/>
+        </w:rPr>
+        <w:t>Methodology</w:t>
+      </w:r>
+      <w:proofErr w:type="spellEnd"/>
+    </w:p>
+    <w:p>
+      <w:pPr>
+        <w:pStyle w:val="Paragraphedeliste"/>
+        <w:rPr>
+          <w:lang w:val="en-US"/>
+        </w:rPr>
+      </w:pPr>
+      <w:r>
+        <w:rPr>
+          <w:lang w:val="en-US"/>
+        </w:rPr>
+        <w:t xml:space="preserve">The general idea is to transform sound data into images through feature engineer technique such as </w:t>
+      </w:r>
+      <w:r>
+        <w:rPr>
+          <w:lang w:val="en-US"/>
+        </w:rPr>
+        <w:t xml:space="preserve">“Mel” spectrogram </w:t>
+      </w:r>
+      <w:r>
+        <w:rPr>
+          <w:lang w:val="en-US"/>
+        </w:rPr>
+        <w:t>(</w:t>
+      </w:r>
+      <w:r>
+        <w:rPr>
+          <w:lang w:val="en-US"/>
+        </w:rPr>
+        <w:t>i.e.</w:t>
+      </w:r>
+      <w:r>
+        <w:rPr>
+          <w:lang w:val="en-US"/>
+        </w:rPr>
+        <w:t xml:space="preserve"> scale base on pitch)</w:t>
+      </w:r>
+      <w:r>
+        <w:rPr>
+          <w:lang w:val="en-US"/>
+        </w:rPr>
+        <w:t xml:space="preserve"> or </w:t>
+      </w:r>
+      <w:proofErr w:type="spellStart"/>
+      <w:r>
+        <w:rPr>
+          <w:lang w:val="en-US"/>
+        </w:rPr>
+        <w:t>chromagram</w:t>
+      </w:r>
+      <w:proofErr w:type="spellEnd"/>
+      <w:r>
+        <w:rPr>
+          <w:lang w:val="en-US"/>
+        </w:rPr>
+        <w:t xml:space="preserve"> (i.e. scale base on pitch categories)</w:t>
+      </w:r>
+      <w:r>
+        <w:rPr>
+          <w:lang w:val="en-US"/>
+        </w:rPr>
+        <w:t>.</w:t>
+      </w:r>
+      <w:r>
+        <w:rPr>
+          <w:lang w:val="en-US"/>
+        </w:rPr>
+        <w:t xml:space="preserve"> </w:t>
+      </w:r>
+      <w:r>
+        <w:rPr>
+          <w:lang w:val="en-US"/>
+        </w:rPr>
+        <w:t xml:space="preserve">This manipulation will </w:t>
+      </w:r>
+      <w:proofErr w:type="gramStart"/>
+      <w:r>
+        <w:rPr>
+          <w:lang w:val="en-US"/>
+        </w:rPr>
+        <w:t>allows</w:t>
+      </w:r>
+      <w:proofErr w:type="gramEnd"/>
+      <w:r>
+        <w:rPr>
+          <w:lang w:val="en-US"/>
+        </w:rPr>
+        <w:t xml:space="preserve"> u</w:t>
+      </w:r>
+      <w:r>
+        <w:rPr>
+          <w:lang w:val="en-US"/>
+        </w:rPr>
+        <w:t>s</w:t>
+      </w:r>
+      <w:r>
+        <w:rPr>
+          <w:lang w:val="en-US"/>
+        </w:rPr>
+        <w:t xml:space="preserve"> to ap</w:t>
+      </w:r>
+      <w:r>
+        <w:rPr>
+          <w:lang w:val="en-US"/>
+        </w:rPr>
+        <w:t xml:space="preserve">ply </w:t>
+      </w:r>
+      <w:r>
+        <w:rPr>
+          <w:lang w:val="en-US"/>
+        </w:rPr>
+        <w:t xml:space="preserve">a </w:t>
+      </w:r>
+      <w:r>
+        <w:rPr>
+          <w:lang w:val="en-US"/>
+        </w:rPr>
+        <w:t>c</w:t>
+      </w:r>
+      <w:r>
+        <w:rPr>
+          <w:lang w:val="en-US"/>
+        </w:rPr>
+        <w:t>onvolutional</w:t>
+      </w:r>
+      <w:r>
+        <w:rPr>
+          <w:lang w:val="en-US"/>
+        </w:rPr>
+        <w:t xml:space="preserve"> Neural Networ</w:t>
+      </w:r>
+      <w:r>
+        <w:rPr>
+          <w:lang w:val="en-US"/>
+        </w:rPr>
+        <w:t>ks</w:t>
+      </w:r>
+      <w:r>
+        <w:rPr>
+          <w:lang w:val="en-US"/>
+        </w:rPr>
+        <w:t xml:space="preserve"> </w:t>
+      </w:r>
+      <w:r>
+        <w:rPr>
+          <w:lang w:val="en-US"/>
+        </w:rPr>
+        <w:t>CNN</w:t>
+      </w:r>
+      <w:r>
+        <w:rPr>
+          <w:lang w:val="en-US"/>
+        </w:rPr>
+        <w:t>s</w:t>
+      </w:r>
+      <w:r>
+        <w:rPr>
+          <w:lang w:val="en-US"/>
+        </w:rPr>
+        <w:t xml:space="preserve"> and use each feature engineer as a channel</w:t>
+      </w:r>
+      <w:r>
+        <w:rPr>
+          <w:lang w:val="en-US"/>
+        </w:rPr>
+        <w:t xml:space="preserve"> to end up with a feature maps</w:t>
+      </w:r>
+      <w:r>
+        <w:rPr>
+          <w:lang w:val="en-US"/>
+        </w:rPr>
+        <w:t>.</w:t>
+      </w:r>
+      <w:r>
+        <w:rPr>
+          <w:lang w:val="en-US"/>
+        </w:rPr>
+        <w:t xml:space="preserve"> RNN is also a possibility.</w:t>
+      </w:r>
+      <w:r>
+        <w:rPr>
+          <w:lang w:val="en-US"/>
+        </w:rPr>
+        <w:t xml:space="preserve"> </w:t>
+      </w:r>
+    </w:p>
+    <w:p>
+      <w:pPr>
+        <w:pStyle w:val="Paragraphedeliste"/>
+        <w:rPr>
+          <w:lang w:val="en-US"/>
+        </w:rPr>
+      </w:pPr>
+    </w:p>
+    <w:p>
+      <w:pPr>
+        <w:pStyle w:val="Paragraphedeliste"/>
+        <w:numPr>
+          <w:ilvl w:val="0"/>
+          <w:numId w:val="1"/>
+        </w:numPr>
+        <w:rPr>
+          <w:b/>
+          <w:bCs/>
+          <w:u w:val="single"/>
           <w:lang w:val="en-CA"/>
         </w:rPr>
       </w:pPr>
@@ -345,7 +405,7 @@
     </w:p>
     <w:p>
       <w:pPr>
-        <w:pStyle w:val="ListParagraph"/>
+        <w:pStyle w:val="Paragraphedeliste"/>
         <w:numPr>
           <w:ilvl w:val="1"/>
           <w:numId w:val="1"/>
@@ -363,7 +423,7 @@
       <w:hyperlink r:id="rId8" w:history="1">
         <w:r>
           <w:rPr>
-            <w:rStyle w:val="Hyperlink"/>
+            <w:rStyle w:val="Lienhypertexte"/>
             <w:lang w:val="en-CA"/>
           </w:rPr>
           <w:t>https://github.com/mdeff/fma</w:t>
@@ -372,13 +432,13 @@
     </w:p>
     <w:p>
       <w:pPr>
-        <w:pStyle w:val="ListParagraph"/>
+        <w:pStyle w:val="Paragraphedeliste"/>
         <w:numPr>
           <w:ilvl w:val="1"/>
           <w:numId w:val="1"/>
         </w:numPr>
         <w:rPr>
-          <w:rStyle w:val="Hyperlink"/>
+          <w:rStyle w:val="Lienhypertexte"/>
           <w:color w:val="auto"/>
           <w:u w:val="none"/>
           <w:lang w:val="en-US"/>
@@ -393,7 +453,7 @@
       <w:hyperlink r:id="rId9" w:history="1">
         <w:r>
           <w:rPr>
-            <w:rStyle w:val="Hyperlink"/>
+            <w:rStyle w:val="Lienhypertexte"/>
             <w:lang w:val="en-CA"/>
           </w:rPr>
           <w:t>http://millionsongdataset.com/</w:t>
@@ -402,13 +462,13 @@
     </w:p>
     <w:p>
       <w:pPr>
-        <w:pStyle w:val="ListParagraph"/>
+        <w:pStyle w:val="Paragraphedeliste"/>
         <w:numPr>
           <w:ilvl w:val="1"/>
           <w:numId w:val="1"/>
         </w:numPr>
         <w:rPr>
-          <w:rStyle w:val="Hyperlink"/>
+          <w:rStyle w:val="Lienhypertexte"/>
           <w:color w:val="auto"/>
           <w:u w:val="none"/>
           <w:lang w:val="en-US"/>
@@ -423,7 +483,7 @@
       <w:hyperlink r:id="rId10" w:history="1">
         <w:r>
           <w:rPr>
-            <w:rStyle w:val="Hyperlink"/>
+            <w:rStyle w:val="Lienhypertexte"/>
             <w:lang w:val="en-CA"/>
           </w:rPr>
           <w:t>http://www.openslr.org/12/</w:t>
@@ -432,28 +492,36 @@
     </w:p>
     <w:p>
       <w:pPr>
-        <w:pStyle w:val="ListParagraph"/>
+        <w:pStyle w:val="Paragraphedeliste"/>
         <w:numPr>
           <w:ilvl w:val="1"/>
           <w:numId w:val="1"/>
         </w:numPr>
         <w:rPr>
-          <w:rStyle w:val="Hyperlink"/>
+          <w:rStyle w:val="Lienhypertexte"/>
           <w:color w:val="auto"/>
           <w:u w:val="none"/>
           <w:lang w:val="en-US"/>
         </w:rPr>
       </w:pPr>
-      <w:r>
-        <w:rPr>
-          <w:lang w:val="en-CA"/>
-        </w:rPr>
-        <w:t xml:space="preserve">VoxCeleb : </w:t>
+      <w:proofErr w:type="spellStart"/>
+      <w:r>
+        <w:rPr>
+          <w:lang w:val="en-CA"/>
+        </w:rPr>
+        <w:t>VoxCeleb</w:t>
+      </w:r>
+      <w:proofErr w:type="spellEnd"/>
+      <w:r>
+        <w:rPr>
+          <w:lang w:val="en-CA"/>
+        </w:rPr>
+        <w:t xml:space="preserve"> : </w:t>
       </w:r>
       <w:hyperlink r:id="rId11" w:history="1">
         <w:r>
           <w:rPr>
-            <w:rStyle w:val="Hyperlink"/>
+            <w:rStyle w:val="Lienhypertexte"/>
             <w:lang w:val="en-CA"/>
           </w:rPr>
           <w:t>http://www.robots.ox.ac.uk/~vgg/data/voxceleb/</w:t>
@@ -462,13 +530,13 @@
     </w:p>
     <w:p>
       <w:pPr>
-        <w:pStyle w:val="ListParagraph"/>
+        <w:pStyle w:val="Paragraphedeliste"/>
         <w:numPr>
           <w:ilvl w:val="1"/>
           <w:numId w:val="1"/>
         </w:numPr>
         <w:rPr>
-          <w:rStyle w:val="Hyperlink"/>
+          <w:rStyle w:val="Lienhypertexte"/>
           <w:color w:val="auto"/>
           <w:u w:val="none"/>
           <w:lang w:val="en-US"/>
@@ -483,7 +551,7 @@
       <w:hyperlink r:id="rId12" w:history="1">
         <w:r>
           <w:rPr>
-            <w:rStyle w:val="Hyperlink"/>
+            <w:rStyle w:val="Lienhypertexte"/>
             <w:lang w:val="en-CA"/>
           </w:rPr>
           <w:t>https://datahack.analyticsvidhya.com/contest/practice-problem-urban-sound-classification/</w:t>
@@ -492,7 +560,7 @@
     </w:p>
     <w:p>
       <w:pPr>
-        <w:pStyle w:val="ListParagraph"/>
+        <w:pStyle w:val="Paragraphedeliste"/>
         <w:numPr>
           <w:ilvl w:val="1"/>
           <w:numId w:val="1"/>
@@ -501,16 +569,24 @@
           <w:lang w:val="en-US"/>
         </w:rPr>
       </w:pPr>
-      <w:r>
-        <w:rPr>
-          <w:lang w:val="en-CA"/>
-        </w:rPr>
-        <w:t xml:space="preserve">AudioSet : </w:t>
+      <w:proofErr w:type="spellStart"/>
+      <w:r>
+        <w:rPr>
+          <w:lang w:val="en-CA"/>
+        </w:rPr>
+        <w:t>AudioSet</w:t>
+      </w:r>
+      <w:proofErr w:type="spellEnd"/>
+      <w:r>
+        <w:rPr>
+          <w:lang w:val="en-CA"/>
+        </w:rPr>
+        <w:t xml:space="preserve"> : </w:t>
       </w:r>
       <w:hyperlink r:id="rId13" w:history="1">
         <w:r>
           <w:rPr>
-            <w:rStyle w:val="Hyperlink"/>
+            <w:rStyle w:val="Lienhypertexte"/>
             <w:lang w:val="en-CA"/>
           </w:rPr>
           <w:t>https://research.google.com/audioset/?fbclid=IwAR3If9WF29_QwarlvzjwylQVYxxTKNhCAcpA0vanD_hhOe0e8XVfVcyFMYs</w:t>
@@ -519,15 +595,15 @@
     </w:p>
     <w:p>
       <w:pPr>
-        <w:pStyle w:val="ListParagraph"/>
-        <w:rPr>
-          <w:lang w:val="en-CA"/>
-        </w:rPr>
-      </w:pPr>
-    </w:p>
-    <w:p>
-      <w:pPr>
-        <w:pStyle w:val="ListParagraph"/>
+        <w:pStyle w:val="Paragraphedeliste"/>
+        <w:rPr>
+          <w:lang w:val="en-CA"/>
+        </w:rPr>
+      </w:pPr>
+    </w:p>
+    <w:p>
+      <w:pPr>
+        <w:pStyle w:val="Paragraphedeliste"/>
         <w:numPr>
           <w:ilvl w:val="0"/>
           <w:numId w:val="1"/>
@@ -544,12 +620,22 @@
           <w:bCs/>
           <w:u w:val="single"/>
         </w:rPr>
-        <w:t>Data preprocessing</w:t>
-      </w:r>
-    </w:p>
-    <w:p>
-      <w:pPr>
-        <w:pStyle w:val="ListParagraph"/>
+        <w:t xml:space="preserve">Data </w:t>
+      </w:r>
+      <w:proofErr w:type="spellStart"/>
+      <w:r>
+        <w:rPr>
+          <w:b/>
+          <w:bCs/>
+          <w:u w:val="single"/>
+        </w:rPr>
+        <w:t>preprocessing</w:t>
+      </w:r>
+      <w:proofErr w:type="spellEnd"/>
+    </w:p>
+    <w:p>
+      <w:pPr>
+        <w:pStyle w:val="Paragraphedeliste"/>
         <w:numPr>
           <w:ilvl w:val="1"/>
           <w:numId w:val="1"/>
@@ -562,12 +648,34 @@
         <w:rPr>
           <w:lang w:val="en-US"/>
         </w:rPr>
-        <w:t>Need to do some literature review in order to tackle that feature engineering. Could we use a model that already extracts some of these features automatically (AutoInt ?)</w:t>
-      </w:r>
-    </w:p>
-    <w:p>
-      <w:pPr>
-        <w:pStyle w:val="ListParagraph"/>
+        <w:t>Need to do some literature review in order to tackle that feature engineering. Could we use a model that already extracts some of these features automatically (</w:t>
+      </w:r>
+      <w:proofErr w:type="spellStart"/>
+      <w:proofErr w:type="gramStart"/>
+      <w:r>
+        <w:rPr>
+          <w:lang w:val="en-US"/>
+        </w:rPr>
+        <w:t>AutoInt</w:t>
+      </w:r>
+      <w:proofErr w:type="spellEnd"/>
+      <w:r>
+        <w:rPr>
+          <w:lang w:val="en-US"/>
+        </w:rPr>
+        <w:t xml:space="preserve"> ?</w:t>
+      </w:r>
+      <w:proofErr w:type="gramEnd"/>
+      <w:r>
+        <w:rPr>
+          <w:lang w:val="en-US"/>
+        </w:rPr>
+        <w:t>)</w:t>
+      </w:r>
+    </w:p>
+    <w:p>
+      <w:pPr>
+        <w:pStyle w:val="Paragraphedeliste"/>
         <w:numPr>
           <w:ilvl w:val="0"/>
           <w:numId w:val="1"/>
@@ -591,7 +699,7 @@
     </w:p>
     <w:p>
       <w:pPr>
-        <w:pStyle w:val="ListParagraph"/>
+        <w:pStyle w:val="Paragraphedeliste"/>
         <w:numPr>
           <w:ilvl w:val="1"/>
           <w:numId w:val="1"/>
@@ -604,12 +712,26 @@
         <w:rPr>
           <w:lang w:val="en-US"/>
         </w:rPr>
-        <w:t>Leverage some of the feature extraction or feature engineering by using pre-trained CNN model such as the VGG-16 model and then train a fully-connected network.</w:t>
-      </w:r>
-    </w:p>
-    <w:p>
-      <w:pPr>
-        <w:pStyle w:val="ListParagraph"/>
+        <w:t xml:space="preserve">Leverage some of the feature extraction or feature engineering by using pre-trained CNN model such as the VGG-16 model and then train a </w:t>
+      </w:r>
+      <w:proofErr w:type="gramStart"/>
+      <w:r>
+        <w:rPr>
+          <w:lang w:val="en-US"/>
+        </w:rPr>
+        <w:t>fully-connected</w:t>
+      </w:r>
+      <w:proofErr w:type="gramEnd"/>
+      <w:r>
+        <w:rPr>
+          <w:lang w:val="en-US"/>
+        </w:rPr>
+        <w:t xml:space="preserve"> network.</w:t>
+      </w:r>
+    </w:p>
+    <w:p>
+      <w:pPr>
+        <w:pStyle w:val="Paragraphedeliste"/>
         <w:numPr>
           <w:ilvl w:val="0"/>
           <w:numId w:val="1"/>
@@ -620,18 +742,28 @@
           <w:u w:val="single"/>
         </w:rPr>
       </w:pPr>
-      <w:r>
-        <w:rPr>
-          <w:b/>
-          <w:bCs/>
-          <w:u w:val="single"/>
-        </w:rPr>
-        <w:t>Hyperparameters tuning</w:t>
-      </w:r>
-    </w:p>
-    <w:p>
-      <w:pPr>
-        <w:pStyle w:val="ListParagraph"/>
+      <w:proofErr w:type="spellStart"/>
+      <w:r>
+        <w:rPr>
+          <w:b/>
+          <w:bCs/>
+          <w:u w:val="single"/>
+        </w:rPr>
+        <w:t>Hyperparameters</w:t>
+      </w:r>
+      <w:proofErr w:type="spellEnd"/>
+      <w:r>
+        <w:rPr>
+          <w:b/>
+          <w:bCs/>
+          <w:u w:val="single"/>
+        </w:rPr>
+        <w:t xml:space="preserve"> tuning</w:t>
+      </w:r>
+    </w:p>
+    <w:p>
+      <w:pPr>
+        <w:pStyle w:val="Paragraphedeliste"/>
         <w:numPr>
           <w:ilvl w:val="1"/>
           <w:numId w:val="1"/>
@@ -658,7 +790,7 @@
     </w:p>
     <w:p>
       <w:pPr>
-        <w:pStyle w:val="ListParagraph"/>
+        <w:pStyle w:val="Paragraphedeliste"/>
         <w:numPr>
           <w:ilvl w:val="0"/>
           <w:numId w:val="1"/>
@@ -700,7 +832,7 @@
     </w:p>
     <w:p>
       <w:pPr>
-        <w:pStyle w:val="ListParagraph"/>
+        <w:pStyle w:val="Paragraphedeliste"/>
         <w:numPr>
           <w:ilvl w:val="1"/>
           <w:numId w:val="1"/>
@@ -729,7 +861,7 @@
     </w:p>
     <w:p>
       <w:pPr>
-        <w:pStyle w:val="ListParagraph"/>
+        <w:pStyle w:val="Paragraphedeliste"/>
         <w:numPr>
           <w:ilvl w:val="0"/>
           <w:numId w:val="1"/>
@@ -749,6 +881,7 @@
         </w:rPr>
         <w:t>Ref</w:t>
       </w:r>
+      <w:proofErr w:type="spellStart"/>
       <w:r>
         <w:rPr>
           <w:b/>
@@ -757,10 +890,11 @@
         </w:rPr>
         <w:t>erences</w:t>
       </w:r>
-    </w:p>
-    <w:p>
-      <w:pPr>
-        <w:pStyle w:val="ListParagraph"/>
+      <w:proofErr w:type="spellEnd"/>
+    </w:p>
+    <w:p>
+      <w:pPr>
+        <w:pStyle w:val="Paragraphedeliste"/>
         <w:numPr>
           <w:ilvl w:val="1"/>
           <w:numId w:val="1"/>
@@ -774,7 +908,7 @@
       <w:hyperlink r:id="rId14" w:history="1">
         <w:r>
           <w:rPr>
-            <w:rStyle w:val="Hyperlink"/>
+            <w:rStyle w:val="Lienhypertexte"/>
           </w:rPr>
           <w:t>https://ieeexplore.ieee.org/document/7324337</w:t>
         </w:r>
@@ -782,7 +916,7 @@
     </w:p>
     <w:p>
       <w:pPr>
-        <w:pStyle w:val="ListParagraph"/>
+        <w:pStyle w:val="Paragraphedeliste"/>
         <w:numPr>
           <w:ilvl w:val="0"/>
           <w:numId w:val="1"/>
@@ -804,7 +938,7 @@
     </w:p>
     <w:p>
       <w:pPr>
-        <w:pStyle w:val="ListParagraph"/>
+        <w:pStyle w:val="Paragraphedeliste"/>
         <w:numPr>
           <w:ilvl w:val="0"/>
           <w:numId w:val="4"/>
@@ -816,11 +950,12 @@
           <w:lang w:val="en-CA"/>
         </w:rPr>
       </w:pPr>
-      <w:commentRangeStart w:id="0"/>
-      <w:r>
-        <w:rPr>
-          <w:lang w:val="en-CA"/>
-        </w:rPr>
+      <w:commentRangeStart w:id="1"/>
+      <w:r>
+        <w:rPr>
+          <w:lang w:val="en-CA"/>
+        </w:rPr>
+        <w:lastRenderedPageBreak/>
         <w:t>What is the best architecture f</w:t>
       </w:r>
       <w:r>
@@ -835,12 +970,12 @@
         </w:rPr>
         <w:t xml:space="preserve"> </w:t>
       </w:r>
-      <w:commentRangeEnd w:id="0"/>
-      <w:r>
-        <w:rPr>
-          <w:rStyle w:val="CommentReference"/>
-        </w:rPr>
-        <w:commentReference w:id="0"/>
+      <w:commentRangeEnd w:id="1"/>
+      <w:r>
+        <w:rPr>
+          <w:rStyle w:val="Marquedecommentaire"/>
+        </w:rPr>
+        <w:commentReference w:id="1"/>
       </w:r>
       <w:r>
         <w:rPr>
@@ -858,15 +993,7 @@
         <w:rPr>
           <w:lang w:val="en-CA"/>
         </w:rPr>
-        <w:t xml:space="preserve">something </w:t>
-      </w:r>
-      <w:bookmarkStart w:id="1" w:name="_GoBack"/>
-      <w:bookmarkEnd w:id="1"/>
-      <w:r>
-        <w:rPr>
-          <w:lang w:val="en-CA"/>
-        </w:rPr>
-        <w:t xml:space="preserve">we should consider doing? Are there any other </w:t>
+        <w:t xml:space="preserve">something we should consider doing? Are there any other </w:t>
       </w:r>
       <w:r>
         <w:rPr>
@@ -877,7 +1004,7 @@
     </w:p>
     <w:p>
       <w:pPr>
-        <w:pStyle w:val="ListParagraph"/>
+        <w:pStyle w:val="Paragraphedeliste"/>
         <w:numPr>
           <w:ilvl w:val="0"/>
           <w:numId w:val="4"/>
@@ -893,7 +1020,6 @@
         <w:rPr>
           <w:lang w:val="en-CA"/>
         </w:rPr>
-        <w:lastRenderedPageBreak/>
         <w:t xml:space="preserve">Do you see any challenges with our project? </w:t>
       </w:r>
       <w:r>
@@ -945,15 +1071,15 @@
 </file>
 
 <file path=word/comments.xml><?xml version="1.0" encoding="utf-8"?>
-<w:comments xmlns:wpc="http://schemas.microsoft.com/office/word/2010/wordprocessingCanvas" xmlns:cx="http://schemas.microsoft.com/office/drawing/2014/chartex" xmlns:cx1="http://schemas.microsoft.com/office/drawing/2015/9/8/chartex" xmlns:mc="http://schemas.openxmlformats.org/markup-compatibility/2006" xmlns:o="urn:schemas-microsoft-com:office:office" xmlns:r="http://schemas.openxmlformats.org/officeDocument/2006/relationships" xmlns:m="http://schemas.openxmlformats.org/officeDocument/2006/math" xmlns:v="urn:schemas-microsoft-com:vml" xmlns:wp14="http://schemas.microsoft.com/office/word/2010/wordprocessingDrawing" xmlns:wp="http://schemas.openxmlformats.org/drawingml/2006/wordprocessingDrawing" xmlns:w10="urn:schemas-microsoft-com:office:word" xmlns:w="http://schemas.openxmlformats.org/wordprocessingml/2006/main" xmlns:w14="http://schemas.microsoft.com/office/word/2010/wordml" xmlns:w15="http://schemas.microsoft.com/office/word/2012/wordml" xmlns:w16se="http://schemas.microsoft.com/office/word/2015/wordml/symex" xmlns:wpg="http://schemas.microsoft.com/office/word/2010/wordprocessingGroup" xmlns:wpi="http://schemas.microsoft.com/office/word/2010/wordprocessingInk" xmlns:wne="http://schemas.microsoft.com/office/word/2006/wordml" xmlns:wps="http://schemas.microsoft.com/office/word/2010/wordprocessingShape" mc:Ignorable="w14 w15 w16se wp14">
-  <w:comment w:id="0" w:author="Apablaza-Arancibia, Estefan" w:date="2020-02-19T17:07:00Z" w:initials="AE">
-    <w:p>
-      <w:pPr>
-        <w:pStyle w:val="CommentText"/>
-      </w:pPr>
-      <w:r>
-        <w:rPr>
-          <w:rStyle w:val="CommentReference"/>
+<w:comments xmlns:wpc="http://schemas.microsoft.com/office/word/2010/wordprocessingCanvas" xmlns:cx="http://schemas.microsoft.com/office/drawing/2014/chartex" xmlns:cx1="http://schemas.microsoft.com/office/drawing/2015/9/8/chartex" xmlns:cx2="http://schemas.microsoft.com/office/drawing/2015/10/21/chartex" xmlns:cx3="http://schemas.microsoft.com/office/drawing/2016/5/9/chartex" xmlns:cx4="http://schemas.microsoft.com/office/drawing/2016/5/10/chartex" xmlns:cx5="http://schemas.microsoft.com/office/drawing/2016/5/11/chartex" xmlns:cx6="http://schemas.microsoft.com/office/drawing/2016/5/12/chartex" xmlns:cx7="http://schemas.microsoft.com/office/drawing/2016/5/13/chartex" xmlns:cx8="http://schemas.microsoft.com/office/drawing/2016/5/14/chartex" xmlns:mc="http://schemas.openxmlformats.org/markup-compatibility/2006" xmlns:aink="http://schemas.microsoft.com/office/drawing/2016/ink" xmlns:am3d="http://schemas.microsoft.com/office/drawing/2017/model3d" xmlns:o="urn:schemas-microsoft-com:office:office" xmlns:r="http://schemas.openxmlformats.org/officeDocument/2006/relationships" xmlns:m="http://schemas.openxmlformats.org/officeDocument/2006/math" xmlns:v="urn:schemas-microsoft-com:vml" xmlns:wp14="http://schemas.microsoft.com/office/word/2010/wordprocessingDrawing" xmlns:wp="http://schemas.openxmlformats.org/drawingml/2006/wordprocessingDrawing" xmlns:w10="urn:schemas-microsoft-com:office:word" xmlns:w="http://schemas.openxmlformats.org/wordprocessingml/2006/main" xmlns:w14="http://schemas.microsoft.com/office/word/2010/wordml" xmlns:w15="http://schemas.microsoft.com/office/word/2012/wordml" xmlns:w16cid="http://schemas.microsoft.com/office/word/2016/wordml/cid" xmlns:w16se="http://schemas.microsoft.com/office/word/2015/wordml/symex" xmlns:wpg="http://schemas.microsoft.com/office/word/2010/wordprocessingGroup" xmlns:wpi="http://schemas.microsoft.com/office/word/2010/wordprocessingInk" xmlns:wne="http://schemas.microsoft.com/office/word/2006/wordml" xmlns:wps="http://schemas.microsoft.com/office/word/2010/wordprocessingShape" mc:Ignorable="w14 w15 w16se w16cid wp14">
+  <w:comment w:id="1" w:author="Apablaza-Arancibia, Estefan" w:date="2020-02-19T17:07:00Z" w:initials="AE">
+    <w:p>
+      <w:pPr>
+        <w:pStyle w:val="Commentaire"/>
+      </w:pPr>
+      <w:r>
+        <w:rPr>
+          <w:rStyle w:val="Marquedecommentaire"/>
         </w:rPr>
         <w:annotationRef/>
       </w:r>
@@ -967,12 +1093,26 @@
         <w:rPr>
           <w:lang w:val="en-CA"/>
         </w:rPr>
-        <w:t xml:space="preserve"> I know It is too late but this reading is a good starting point. </w:t>
+        <w:t xml:space="preserve"> I know It is too </w:t>
+      </w:r>
+      <w:proofErr w:type="gramStart"/>
+      <w:r>
+        <w:rPr>
+          <w:lang w:val="en-CA"/>
+        </w:rPr>
+        <w:t>late</w:t>
+      </w:r>
+      <w:proofErr w:type="gramEnd"/>
+      <w:r>
+        <w:rPr>
+          <w:lang w:val="en-CA"/>
+        </w:rPr>
+        <w:t xml:space="preserve"> but this reading is a good starting point. </w:t>
       </w:r>
       <w:hyperlink r:id="rId1" w:history="1">
         <w:r>
           <w:rPr>
-            <w:rStyle w:val="Hyperlink"/>
+            <w:rStyle w:val="Lienhypertexte"/>
           </w:rPr>
           <w:t>https://learning.oreilly.com/library/view/hands-on-transfer-learning/9781788831307/20e2f089-8574-43df-a927-dfd84dbcf433.xhtml</w:t>
         </w:r>
@@ -983,13 +1123,19 @@
 </file>
 
 <file path=word/commentsExtended.xml><?xml version="1.0" encoding="utf-8"?>
-<w15:commentsEx xmlns:wpc="http://schemas.microsoft.com/office/word/2010/wordprocessingCanvas" xmlns:cx="http://schemas.microsoft.com/office/drawing/2014/chartex" xmlns:cx1="http://schemas.microsoft.com/office/drawing/2015/9/8/chartex" xmlns:mc="http://schemas.openxmlformats.org/markup-compatibility/2006" xmlns:o="urn:schemas-microsoft-com:office:office" xmlns:r="http://schemas.openxmlformats.org/officeDocument/2006/relationships" xmlns:m="http://schemas.openxmlformats.org/officeDocument/2006/math" xmlns:v="urn:schemas-microsoft-com:vml" xmlns:wp14="http://schemas.microsoft.com/office/word/2010/wordprocessingDrawing" xmlns:wp="http://schemas.openxmlformats.org/drawingml/2006/wordprocessingDrawing" xmlns:w10="urn:schemas-microsoft-com:office:word" xmlns:w="http://schemas.openxmlformats.org/wordprocessingml/2006/main" xmlns:w14="http://schemas.microsoft.com/office/word/2010/wordml" xmlns:w15="http://schemas.microsoft.com/office/word/2012/wordml" xmlns:w16se="http://schemas.microsoft.com/office/word/2015/wordml/symex" xmlns:wpg="http://schemas.microsoft.com/office/word/2010/wordprocessingGroup" xmlns:wpi="http://schemas.microsoft.com/office/word/2010/wordprocessingInk" xmlns:wne="http://schemas.microsoft.com/office/word/2006/wordml" xmlns:wps="http://schemas.microsoft.com/office/word/2010/wordprocessingShape" mc:Ignorable="w14 w15 w16se wp14">
+<w15:commentsEx xmlns:wpc="http://schemas.microsoft.com/office/word/2010/wordprocessingCanvas" xmlns:cx="http://schemas.microsoft.com/office/drawing/2014/chartex" xmlns:cx1="http://schemas.microsoft.com/office/drawing/2015/9/8/chartex" xmlns:cx2="http://schemas.microsoft.com/office/drawing/2015/10/21/chartex" xmlns:cx3="http://schemas.microsoft.com/office/drawing/2016/5/9/chartex" xmlns:cx4="http://schemas.microsoft.com/office/drawing/2016/5/10/chartex" xmlns:cx5="http://schemas.microsoft.com/office/drawing/2016/5/11/chartex" xmlns:cx6="http://schemas.microsoft.com/office/drawing/2016/5/12/chartex" xmlns:cx7="http://schemas.microsoft.com/office/drawing/2016/5/13/chartex" xmlns:cx8="http://schemas.microsoft.com/office/drawing/2016/5/14/chartex" xmlns:mc="http://schemas.openxmlformats.org/markup-compatibility/2006" xmlns:aink="http://schemas.microsoft.com/office/drawing/2016/ink" xmlns:am3d="http://schemas.microsoft.com/office/drawing/2017/model3d" xmlns:o="urn:schemas-microsoft-com:office:office" xmlns:r="http://schemas.openxmlformats.org/officeDocument/2006/relationships" xmlns:m="http://schemas.openxmlformats.org/officeDocument/2006/math" xmlns:v="urn:schemas-microsoft-com:vml" xmlns:wp14="http://schemas.microsoft.com/office/word/2010/wordprocessingDrawing" xmlns:wp="http://schemas.openxmlformats.org/drawingml/2006/wordprocessingDrawing" xmlns:w10="urn:schemas-microsoft-com:office:word" xmlns:w="http://schemas.openxmlformats.org/wordprocessingml/2006/main" xmlns:w14="http://schemas.microsoft.com/office/word/2010/wordml" xmlns:w15="http://schemas.microsoft.com/office/word/2012/wordml" xmlns:w16cid="http://schemas.microsoft.com/office/word/2016/wordml/cid" xmlns:w16se="http://schemas.microsoft.com/office/word/2015/wordml/symex" xmlns:wpg="http://schemas.microsoft.com/office/word/2010/wordprocessingGroup" xmlns:wpi="http://schemas.microsoft.com/office/word/2010/wordprocessingInk" xmlns:wne="http://schemas.microsoft.com/office/word/2006/wordml" xmlns:wps="http://schemas.microsoft.com/office/word/2010/wordprocessingShape" mc:Ignorable="w14 w15 w16se w16cid wp14">
   <w15:commentEx w15:paraId="2455B68B" w15:done="0"/>
 </w15:commentsEx>
 </file>
 
+<file path=word/commentsIds.xml><?xml version="1.0" encoding="utf-8"?>
+<w16cid:commentsIds xmlns:wpc="http://schemas.microsoft.com/office/word/2010/wordprocessingCanvas" xmlns:cx="http://schemas.microsoft.com/office/drawing/2014/chartex" xmlns:cx1="http://schemas.microsoft.com/office/drawing/2015/9/8/chartex" xmlns:cx2="http://schemas.microsoft.com/office/drawing/2015/10/21/chartex" xmlns:cx3="http://schemas.microsoft.com/office/drawing/2016/5/9/chartex" xmlns:cx4="http://schemas.microsoft.com/office/drawing/2016/5/10/chartex" xmlns:cx5="http://schemas.microsoft.com/office/drawing/2016/5/11/chartex" xmlns:cx6="http://schemas.microsoft.com/office/drawing/2016/5/12/chartex" xmlns:cx7="http://schemas.microsoft.com/office/drawing/2016/5/13/chartex" xmlns:cx8="http://schemas.microsoft.com/office/drawing/2016/5/14/chartex" xmlns:mc="http://schemas.openxmlformats.org/markup-compatibility/2006" xmlns:aink="http://schemas.microsoft.com/office/drawing/2016/ink" xmlns:am3d="http://schemas.microsoft.com/office/drawing/2017/model3d" xmlns:o="urn:schemas-microsoft-com:office:office" xmlns:r="http://schemas.openxmlformats.org/officeDocument/2006/relationships" xmlns:m="http://schemas.openxmlformats.org/officeDocument/2006/math" xmlns:v="urn:schemas-microsoft-com:vml" xmlns:wp14="http://schemas.microsoft.com/office/word/2010/wordprocessingDrawing" xmlns:wp="http://schemas.openxmlformats.org/drawingml/2006/wordprocessingDrawing" xmlns:w10="urn:schemas-microsoft-com:office:word" xmlns:w="http://schemas.openxmlformats.org/wordprocessingml/2006/main" xmlns:w14="http://schemas.microsoft.com/office/word/2010/wordml" xmlns:w15="http://schemas.microsoft.com/office/word/2012/wordml" xmlns:w16cid="http://schemas.microsoft.com/office/word/2016/wordml/cid" xmlns:w16se="http://schemas.microsoft.com/office/word/2015/wordml/symex" xmlns:wpg="http://schemas.microsoft.com/office/word/2010/wordprocessingGroup" xmlns:wpi="http://schemas.microsoft.com/office/word/2010/wordprocessingInk" xmlns:wne="http://schemas.microsoft.com/office/word/2006/wordml" xmlns:wps="http://schemas.microsoft.com/office/word/2010/wordprocessingShape" mc:Ignorable="w14 w15 w16se w16cid wp14">
+  <w16cid:commentId w16cid:paraId="2455B68B" w16cid:durableId="21F8C3EF"/>
+</w16cid:commentsIds>
+</file>
+
 <file path=word/endnotes.xml><?xml version="1.0" encoding="utf-8"?>
-<w:endnotes xmlns:wpc="http://schemas.microsoft.com/office/word/2010/wordprocessingCanvas" xmlns:cx="http://schemas.microsoft.com/office/drawing/2014/chartex" xmlns:cx1="http://schemas.microsoft.com/office/drawing/2015/9/8/chartex" xmlns:mc="http://schemas.openxmlformats.org/markup-compatibility/2006" xmlns:o="urn:schemas-microsoft-com:office:office" xmlns:r="http://schemas.openxmlformats.org/officeDocument/2006/relationships" xmlns:m="http://schemas.openxmlformats.org/officeDocument/2006/math" xmlns:v="urn:schemas-microsoft-com:vml" xmlns:wp14="http://schemas.microsoft.com/office/word/2010/wordprocessingDrawing" xmlns:wp="http://schemas.openxmlformats.org/drawingml/2006/wordprocessingDrawing" xmlns:w10="urn:schemas-microsoft-com:office:word" xmlns:w="http://schemas.openxmlformats.org/wordprocessingml/2006/main" xmlns:w14="http://schemas.microsoft.com/office/word/2010/wordml" xmlns:w15="http://schemas.microsoft.com/office/word/2012/wordml" xmlns:w16se="http://schemas.microsoft.com/office/word/2015/wordml/symex" xmlns:wpg="http://schemas.microsoft.com/office/word/2010/wordprocessingGroup" xmlns:wpi="http://schemas.microsoft.com/office/word/2010/wordprocessingInk" xmlns:wne="http://schemas.microsoft.com/office/word/2006/wordml" xmlns:wps="http://schemas.microsoft.com/office/word/2010/wordprocessingShape" mc:Ignorable="w14 w15 w16se wp14">
+<w:endnotes xmlns:wpc="http://schemas.microsoft.com/office/word/2010/wordprocessingCanvas" xmlns:cx="http://schemas.microsoft.com/office/drawing/2014/chartex" xmlns:cx1="http://schemas.microsoft.com/office/drawing/2015/9/8/chartex" xmlns:cx2="http://schemas.microsoft.com/office/drawing/2015/10/21/chartex" xmlns:cx3="http://schemas.microsoft.com/office/drawing/2016/5/9/chartex" xmlns:cx4="http://schemas.microsoft.com/office/drawing/2016/5/10/chartex" xmlns:cx5="http://schemas.microsoft.com/office/drawing/2016/5/11/chartex" xmlns:cx6="http://schemas.microsoft.com/office/drawing/2016/5/12/chartex" xmlns:cx7="http://schemas.microsoft.com/office/drawing/2016/5/13/chartex" xmlns:cx8="http://schemas.microsoft.com/office/drawing/2016/5/14/chartex" xmlns:mc="http://schemas.openxmlformats.org/markup-compatibility/2006" xmlns:aink="http://schemas.microsoft.com/office/drawing/2016/ink" xmlns:am3d="http://schemas.microsoft.com/office/drawing/2017/model3d" xmlns:o="urn:schemas-microsoft-com:office:office" xmlns:r="http://schemas.openxmlformats.org/officeDocument/2006/relationships" xmlns:m="http://schemas.openxmlformats.org/officeDocument/2006/math" xmlns:v="urn:schemas-microsoft-com:vml" xmlns:wp14="http://schemas.microsoft.com/office/word/2010/wordprocessingDrawing" xmlns:wp="http://schemas.openxmlformats.org/drawingml/2006/wordprocessingDrawing" xmlns:w10="urn:schemas-microsoft-com:office:word" xmlns:w="http://schemas.openxmlformats.org/wordprocessingml/2006/main" xmlns:w14="http://schemas.microsoft.com/office/word/2010/wordml" xmlns:w15="http://schemas.microsoft.com/office/word/2012/wordml" xmlns:w16cid="http://schemas.microsoft.com/office/word/2016/wordml/cid" xmlns:w16se="http://schemas.microsoft.com/office/word/2015/wordml/symex" xmlns:wpg="http://schemas.microsoft.com/office/word/2010/wordprocessingGroup" xmlns:wpi="http://schemas.microsoft.com/office/word/2010/wordprocessingInk" xmlns:wne="http://schemas.microsoft.com/office/word/2006/wordml" xmlns:wps="http://schemas.microsoft.com/office/word/2010/wordprocessingShape" mc:Ignorable="w14 w15 w16se w16cid wp14">
   <w:endnote w:type="separator" w:id="-1">
     <w:p>
       <w:pPr>
@@ -1014,7 +1160,7 @@
 </file>
 
 <file path=word/footnotes.xml><?xml version="1.0" encoding="utf-8"?>
-<w:footnotes xmlns:wpc="http://schemas.microsoft.com/office/word/2010/wordprocessingCanvas" xmlns:cx="http://schemas.microsoft.com/office/drawing/2014/chartex" xmlns:cx1="http://schemas.microsoft.com/office/drawing/2015/9/8/chartex" xmlns:mc="http://schemas.openxmlformats.org/markup-compatibility/2006" xmlns:o="urn:schemas-microsoft-com:office:office" xmlns:r="http://schemas.openxmlformats.org/officeDocument/2006/relationships" xmlns:m="http://schemas.openxmlformats.org/officeDocument/2006/math" xmlns:v="urn:schemas-microsoft-com:vml" xmlns:wp14="http://schemas.microsoft.com/office/word/2010/wordprocessingDrawing" xmlns:wp="http://schemas.openxmlformats.org/drawingml/2006/wordprocessingDrawing" xmlns:w10="urn:schemas-microsoft-com:office:word" xmlns:w="http://schemas.openxmlformats.org/wordprocessingml/2006/main" xmlns:w14="http://schemas.microsoft.com/office/word/2010/wordml" xmlns:w15="http://schemas.microsoft.com/office/word/2012/wordml" xmlns:w16se="http://schemas.microsoft.com/office/word/2015/wordml/symex" xmlns:wpg="http://schemas.microsoft.com/office/word/2010/wordprocessingGroup" xmlns:wpi="http://schemas.microsoft.com/office/word/2010/wordprocessingInk" xmlns:wne="http://schemas.microsoft.com/office/word/2006/wordml" xmlns:wps="http://schemas.microsoft.com/office/word/2010/wordprocessingShape" mc:Ignorable="w14 w15 w16se wp14">
+<w:footnotes xmlns:wpc="http://schemas.microsoft.com/office/word/2010/wordprocessingCanvas" xmlns:cx="http://schemas.microsoft.com/office/drawing/2014/chartex" xmlns:cx1="http://schemas.microsoft.com/office/drawing/2015/9/8/chartex" xmlns:cx2="http://schemas.microsoft.com/office/drawing/2015/10/21/chartex" xmlns:cx3="http://schemas.microsoft.com/office/drawing/2016/5/9/chartex" xmlns:cx4="http://schemas.microsoft.com/office/drawing/2016/5/10/chartex" xmlns:cx5="http://schemas.microsoft.com/office/drawing/2016/5/11/chartex" xmlns:cx6="http://schemas.microsoft.com/office/drawing/2016/5/12/chartex" xmlns:cx7="http://schemas.microsoft.com/office/drawing/2016/5/13/chartex" xmlns:cx8="http://schemas.microsoft.com/office/drawing/2016/5/14/chartex" xmlns:mc="http://schemas.openxmlformats.org/markup-compatibility/2006" xmlns:aink="http://schemas.microsoft.com/office/drawing/2016/ink" xmlns:am3d="http://schemas.microsoft.com/office/drawing/2017/model3d" xmlns:o="urn:schemas-microsoft-com:office:office" xmlns:r="http://schemas.openxmlformats.org/officeDocument/2006/relationships" xmlns:m="http://schemas.openxmlformats.org/officeDocument/2006/math" xmlns:v="urn:schemas-microsoft-com:vml" xmlns:wp14="http://schemas.microsoft.com/office/word/2010/wordprocessingDrawing" xmlns:wp="http://schemas.openxmlformats.org/drawingml/2006/wordprocessingDrawing" xmlns:w10="urn:schemas-microsoft-com:office:word" xmlns:w="http://schemas.openxmlformats.org/wordprocessingml/2006/main" xmlns:w14="http://schemas.microsoft.com/office/word/2010/wordml" xmlns:w15="http://schemas.microsoft.com/office/word/2012/wordml" xmlns:w16cid="http://schemas.microsoft.com/office/word/2016/wordml/cid" xmlns:w16se="http://schemas.microsoft.com/office/word/2015/wordml/symex" xmlns:wpg="http://schemas.microsoft.com/office/word/2010/wordprocessingGroup" xmlns:wpi="http://schemas.microsoft.com/office/word/2010/wordprocessingInk" xmlns:wne="http://schemas.microsoft.com/office/word/2006/wordml" xmlns:wps="http://schemas.microsoft.com/office/word/2010/wordprocessingShape" mc:Ignorable="w14 w15 w16se w16cid wp14">
   <w:footnote w:type="separator" w:id="-1">
     <w:p>
       <w:pPr>
@@ -1039,7 +1185,7 @@
 </file>
 
 <file path=word/numbering.xml><?xml version="1.0" encoding="utf-8"?>
-<w:numbering xmlns:wpc="http://schemas.microsoft.com/office/word/2010/wordprocessingCanvas" xmlns:cx="http://schemas.microsoft.com/office/drawing/2014/chartex" xmlns:cx1="http://schemas.microsoft.com/office/drawing/2015/9/8/chartex" xmlns:mc="http://schemas.openxmlformats.org/markup-compatibility/2006" xmlns:o="urn:schemas-microsoft-com:office:office" xmlns:r="http://schemas.openxmlformats.org/officeDocument/2006/relationships" xmlns:m="http://schemas.openxmlformats.org/officeDocument/2006/math" xmlns:v="urn:schemas-microsoft-com:vml" xmlns:wp14="http://schemas.microsoft.com/office/word/2010/wordprocessingDrawing" xmlns:wp="http://schemas.openxmlformats.org/drawingml/2006/wordprocessingDrawing" xmlns:w10="urn:schemas-microsoft-com:office:word" xmlns:w="http://schemas.openxmlformats.org/wordprocessingml/2006/main" xmlns:w14="http://schemas.microsoft.com/office/word/2010/wordml" xmlns:w15="http://schemas.microsoft.com/office/word/2012/wordml" xmlns:w16se="http://schemas.microsoft.com/office/word/2015/wordml/symex" xmlns:wpg="http://schemas.microsoft.com/office/word/2010/wordprocessingGroup" xmlns:wpi="http://schemas.microsoft.com/office/word/2010/wordprocessingInk" xmlns:wne="http://schemas.microsoft.com/office/word/2006/wordml" xmlns:wps="http://schemas.microsoft.com/office/word/2010/wordprocessingShape" mc:Ignorable="w14 w15 w16se wp14">
+<w:numbering xmlns:wpc="http://schemas.microsoft.com/office/word/2010/wordprocessingCanvas" xmlns:cx="http://schemas.microsoft.com/office/drawing/2014/chartex" xmlns:cx1="http://schemas.microsoft.com/office/drawing/2015/9/8/chartex" xmlns:cx2="http://schemas.microsoft.com/office/drawing/2015/10/21/chartex" xmlns:cx3="http://schemas.microsoft.com/office/drawing/2016/5/9/chartex" xmlns:cx4="http://schemas.microsoft.com/office/drawing/2016/5/10/chartex" xmlns:cx5="http://schemas.microsoft.com/office/drawing/2016/5/11/chartex" xmlns:cx6="http://schemas.microsoft.com/office/drawing/2016/5/12/chartex" xmlns:cx7="http://schemas.microsoft.com/office/drawing/2016/5/13/chartex" xmlns:cx8="http://schemas.microsoft.com/office/drawing/2016/5/14/chartex" xmlns:mc="http://schemas.openxmlformats.org/markup-compatibility/2006" xmlns:aink="http://schemas.microsoft.com/office/drawing/2016/ink" xmlns:am3d="http://schemas.microsoft.com/office/drawing/2017/model3d" xmlns:o="urn:schemas-microsoft-com:office:office" xmlns:r="http://schemas.openxmlformats.org/officeDocument/2006/relationships" xmlns:m="http://schemas.openxmlformats.org/officeDocument/2006/math" xmlns:v="urn:schemas-microsoft-com:vml" xmlns:wp14="http://schemas.microsoft.com/office/word/2010/wordprocessingDrawing" xmlns:wp="http://schemas.openxmlformats.org/drawingml/2006/wordprocessingDrawing" xmlns:w10="urn:schemas-microsoft-com:office:word" xmlns:w="http://schemas.openxmlformats.org/wordprocessingml/2006/main" xmlns:w14="http://schemas.microsoft.com/office/word/2010/wordml" xmlns:w15="http://schemas.microsoft.com/office/word/2012/wordml" xmlns:w16cid="http://schemas.microsoft.com/office/word/2016/wordml/cid" xmlns:w16se="http://schemas.microsoft.com/office/word/2015/wordml/symex" xmlns:wpg="http://schemas.microsoft.com/office/word/2010/wordprocessingGroup" xmlns:wpi="http://schemas.microsoft.com/office/word/2010/wordprocessingInk" xmlns:wne="http://schemas.microsoft.com/office/word/2006/wordml" xmlns:wps="http://schemas.microsoft.com/office/word/2010/wordprocessingShape" mc:Ignorable="w14 w15 w16se w16cid wp14">
   <w:numPicBullet w:numPicBulletId="0">
     <w:pict>
       <v:shapetype id="_x0000_t75" coordsize="21600,21600" o:spt="75" o:preferrelative="t" path="m@4@5l@4@11@9@11@9@5xe" filled="f" stroked="f">
@@ -1061,7 +1207,7 @@
         <v:path o:extrusionok="f" gradientshapeok="t" o:connecttype="rect"/>
         <o:lock v:ext="edit" aspectratio="t"/>
       </v:shapetype>
-      <v:shape id="_x0000_i1063" type="#_x0000_t75" style="width:11.25pt;height:11.25pt" o:bullet="t">
+      <v:shape id="_x0000_i1028" type="#_x0000_t75" style="width:11.2pt;height:11.2pt" o:bullet="t">
         <v:imagedata r:id="rId1" o:title="mso4F73"/>
       </v:shape>
     </w:pict>
@@ -1604,7 +1750,7 @@
 </file>
 
 <file path=word/people.xml><?xml version="1.0" encoding="utf-8"?>
-<w15:people xmlns:wpc="http://schemas.microsoft.com/office/word/2010/wordprocessingCanvas" xmlns:cx="http://schemas.microsoft.com/office/drawing/2014/chartex" xmlns:cx1="http://schemas.microsoft.com/office/drawing/2015/9/8/chartex" xmlns:mc="http://schemas.openxmlformats.org/markup-compatibility/2006" xmlns:o="urn:schemas-microsoft-com:office:office" xmlns:r="http://schemas.openxmlformats.org/officeDocument/2006/relationships" xmlns:m="http://schemas.openxmlformats.org/officeDocument/2006/math" xmlns:v="urn:schemas-microsoft-com:vml" xmlns:wp14="http://schemas.microsoft.com/office/word/2010/wordprocessingDrawing" xmlns:wp="http://schemas.openxmlformats.org/drawingml/2006/wordprocessingDrawing" xmlns:w10="urn:schemas-microsoft-com:office:word" xmlns:w="http://schemas.openxmlformats.org/wordprocessingml/2006/main" xmlns:w14="http://schemas.microsoft.com/office/word/2010/wordml" xmlns:w15="http://schemas.microsoft.com/office/word/2012/wordml" xmlns:w16se="http://schemas.microsoft.com/office/word/2015/wordml/symex" xmlns:wpg="http://schemas.microsoft.com/office/word/2010/wordprocessingGroup" xmlns:wpi="http://schemas.microsoft.com/office/word/2010/wordprocessingInk" xmlns:wne="http://schemas.microsoft.com/office/word/2006/wordml" xmlns:wps="http://schemas.microsoft.com/office/word/2010/wordprocessingShape" mc:Ignorable="w14 w15 w16se wp14">
+<w15:people xmlns:wpc="http://schemas.microsoft.com/office/word/2010/wordprocessingCanvas" xmlns:cx="http://schemas.microsoft.com/office/drawing/2014/chartex" xmlns:cx1="http://schemas.microsoft.com/office/drawing/2015/9/8/chartex" xmlns:cx2="http://schemas.microsoft.com/office/drawing/2015/10/21/chartex" xmlns:cx3="http://schemas.microsoft.com/office/drawing/2016/5/9/chartex" xmlns:cx4="http://schemas.microsoft.com/office/drawing/2016/5/10/chartex" xmlns:cx5="http://schemas.microsoft.com/office/drawing/2016/5/11/chartex" xmlns:cx6="http://schemas.microsoft.com/office/drawing/2016/5/12/chartex" xmlns:cx7="http://schemas.microsoft.com/office/drawing/2016/5/13/chartex" xmlns:cx8="http://schemas.microsoft.com/office/drawing/2016/5/14/chartex" xmlns:mc="http://schemas.openxmlformats.org/markup-compatibility/2006" xmlns:aink="http://schemas.microsoft.com/office/drawing/2016/ink" xmlns:am3d="http://schemas.microsoft.com/office/drawing/2017/model3d" xmlns:o="urn:schemas-microsoft-com:office:office" xmlns:r="http://schemas.openxmlformats.org/officeDocument/2006/relationships" xmlns:m="http://schemas.openxmlformats.org/officeDocument/2006/math" xmlns:v="urn:schemas-microsoft-com:vml" xmlns:wp14="http://schemas.microsoft.com/office/word/2010/wordprocessingDrawing" xmlns:wp="http://schemas.openxmlformats.org/drawingml/2006/wordprocessingDrawing" xmlns:w10="urn:schemas-microsoft-com:office:word" xmlns:w="http://schemas.openxmlformats.org/wordprocessingml/2006/main" xmlns:w14="http://schemas.microsoft.com/office/word/2010/wordml" xmlns:w15="http://schemas.microsoft.com/office/word/2012/wordml" xmlns:w16cid="http://schemas.microsoft.com/office/word/2016/wordml/cid" xmlns:w16se="http://schemas.microsoft.com/office/word/2015/wordml/symex" xmlns:wpg="http://schemas.microsoft.com/office/word/2010/wordprocessingGroup" xmlns:wpi="http://schemas.microsoft.com/office/word/2010/wordprocessingInk" xmlns:wne="http://schemas.microsoft.com/office/word/2006/wordml" xmlns:wps="http://schemas.microsoft.com/office/word/2010/wordprocessingShape" mc:Ignorable="w14 w15 w16se w16cid wp14">
   <w15:person w15:author="Apablaza-Arancibia, Estefan">
     <w15:presenceInfo w15:providerId="AD" w15:userId="S-1-5-21-66081788-462978661-1268862865-274251"/>
   </w15:person>
@@ -1612,7 +1758,7 @@
 </file>
 
 <file path=word/styles.xml><?xml version="1.0" encoding="utf-8"?>
-<w:styles xmlns:mc="http://schemas.openxmlformats.org/markup-compatibility/2006" xmlns:r="http://schemas.openxmlformats.org/officeDocument/2006/relationships" xmlns:w="http://schemas.openxmlformats.org/wordprocessingml/2006/main" xmlns:w14="http://schemas.microsoft.com/office/word/2010/wordml" xmlns:w15="http://schemas.microsoft.com/office/word/2012/wordml" xmlns:w16se="http://schemas.microsoft.com/office/word/2015/wordml/symex" mc:Ignorable="w14 w15 w16se">
+<w:styles xmlns:mc="http://schemas.openxmlformats.org/markup-compatibility/2006" xmlns:r="http://schemas.openxmlformats.org/officeDocument/2006/relationships" xmlns:w="http://schemas.openxmlformats.org/wordprocessingml/2006/main" xmlns:w14="http://schemas.microsoft.com/office/word/2010/wordml" xmlns:w15="http://schemas.microsoft.com/office/word/2012/wordml" xmlns:w16cid="http://schemas.microsoft.com/office/word/2016/wordml/cid" xmlns:w16se="http://schemas.microsoft.com/office/word/2015/wordml/symex" mc:Ignorable="w14 w15 w16se w16cid">
   <w:docDefaults>
     <w:rPrDefault>
       <w:rPr>
@@ -1628,7 +1774,7 @@
       </w:pPr>
     </w:pPrDefault>
   </w:docDefaults>
-  <w:latentStyles w:defLockedState="0" w:defUIPriority="99" w:defSemiHidden="0" w:defUnhideWhenUsed="0" w:defQFormat="0" w:count="371">
+  <w:latentStyles w:defLockedState="0" w:defUIPriority="99" w:defSemiHidden="0" w:defUnhideWhenUsed="0" w:defQFormat="0" w:count="376">
     <w:lsdException w:name="Normal" w:uiPriority="0" w:qFormat="1"/>
     <w:lsdException w:name="heading 1" w:uiPriority="9" w:qFormat="1"/>
     <w:lsdException w:name="heading 2" w:semiHidden="1" w:uiPriority="9" w:unhideWhenUsed="1" w:qFormat="1"/>
@@ -2000,18 +2146,23 @@
     <w:lsdException w:name="List Table 5 Dark Accent 6" w:uiPriority="50"/>
     <w:lsdException w:name="List Table 6 Colorful Accent 6" w:uiPriority="51"/>
     <w:lsdException w:name="List Table 7 Colorful Accent 6" w:uiPriority="52"/>
+    <w:lsdException w:name="Mention" w:semiHidden="1" w:unhideWhenUsed="1"/>
+    <w:lsdException w:name="Smart Hyperlink" w:semiHidden="1" w:unhideWhenUsed="1"/>
+    <w:lsdException w:name="Hashtag" w:semiHidden="1" w:unhideWhenUsed="1"/>
+    <w:lsdException w:name="Unresolved Mention" w:semiHidden="1" w:unhideWhenUsed="1"/>
+    <w:lsdException w:name="Smart Link" w:semiHidden="1" w:unhideWhenUsed="1"/>
   </w:latentStyles>
   <w:style w:type="paragraph" w:default="1" w:styleId="Normal">
     <w:name w:val="Normal"/>
     <w:qFormat/>
   </w:style>
-  <w:style w:type="character" w:default="1" w:styleId="DefaultParagraphFont">
+  <w:style w:type="character" w:default="1" w:styleId="Policepardfaut">
     <w:name w:val="Default Paragraph Font"/>
     <w:uiPriority w:val="1"/>
     <w:semiHidden/>
     <w:unhideWhenUsed/>
   </w:style>
-  <w:style w:type="table" w:default="1" w:styleId="TableNormal">
+  <w:style w:type="table" w:default="1" w:styleId="TableauNormal">
     <w:name w:val="Normal Table"/>
     <w:uiPriority w:val="99"/>
     <w:semiHidden/>
@@ -2026,13 +2177,13 @@
       </w:tblCellMar>
     </w:tblPr>
   </w:style>
-  <w:style w:type="numbering" w:default="1" w:styleId="NoList">
+  <w:style w:type="numbering" w:default="1" w:styleId="Aucuneliste">
     <w:name w:val="No List"/>
     <w:uiPriority w:val="99"/>
     <w:semiHidden/>
     <w:unhideWhenUsed/>
   </w:style>
-  <w:style w:type="paragraph" w:styleId="ListParagraph">
+  <w:style w:type="paragraph" w:styleId="Paragraphedeliste">
     <w:name w:val="List Paragraph"/>
     <w:basedOn w:val="Normal"/>
     <w:uiPriority w:val="34"/>
@@ -2043,9 +2194,9 @@
       <w:contextualSpacing/>
     </w:pPr>
   </w:style>
-  <w:style w:type="character" w:styleId="Hyperlink">
+  <w:style w:type="character" w:styleId="Lienhypertexte">
     <w:name w:val="Hyperlink"/>
-    <w:basedOn w:val="DefaultParagraphFont"/>
+    <w:basedOn w:val="Policepardfaut"/>
     <w:uiPriority w:val="99"/>
     <w:semiHidden/>
     <w:unhideWhenUsed/>
@@ -2055,10 +2206,10 @@
       <w:u w:val="single"/>
     </w:rPr>
   </w:style>
-  <w:style w:type="paragraph" w:styleId="FootnoteText">
+  <w:style w:type="paragraph" w:styleId="Notedebasdepage">
     <w:name w:val="footnote text"/>
     <w:basedOn w:val="Normal"/>
-    <w:link w:val="FootnoteTextChar"/>
+    <w:link w:val="NotedebasdepageCar"/>
     <w:uiPriority w:val="99"/>
     <w:semiHidden/>
     <w:unhideWhenUsed/>
@@ -2071,10 +2222,10 @@
       <w:szCs w:val="20"/>
     </w:rPr>
   </w:style>
-  <w:style w:type="character" w:customStyle="1" w:styleId="FootnoteTextChar">
-    <w:name w:val="Footnote Text Char"/>
-    <w:basedOn w:val="DefaultParagraphFont"/>
-    <w:link w:val="FootnoteText"/>
+  <w:style w:type="character" w:customStyle="1" w:styleId="NotedebasdepageCar">
+    <w:name w:val="Note de bas de page Car"/>
+    <w:basedOn w:val="Policepardfaut"/>
+    <w:link w:val="Notedebasdepage"/>
     <w:uiPriority w:val="99"/>
     <w:semiHidden/>
     <w:rsid w:val="006F2157"/>
@@ -2083,9 +2234,9 @@
       <w:szCs w:val="20"/>
     </w:rPr>
   </w:style>
-  <w:style w:type="character" w:styleId="FootnoteReference">
+  <w:style w:type="character" w:styleId="Appelnotedebasdep">
     <w:name w:val="footnote reference"/>
-    <w:basedOn w:val="DefaultParagraphFont"/>
+    <w:basedOn w:val="Policepardfaut"/>
     <w:uiPriority w:val="99"/>
     <w:semiHidden/>
     <w:unhideWhenUsed/>
@@ -2094,9 +2245,9 @@
       <w:vertAlign w:val="superscript"/>
     </w:rPr>
   </w:style>
-  <w:style w:type="character" w:styleId="CommentReference">
+  <w:style w:type="character" w:styleId="Marquedecommentaire">
     <w:name w:val="annotation reference"/>
-    <w:basedOn w:val="DefaultParagraphFont"/>
+    <w:basedOn w:val="Policepardfaut"/>
     <w:uiPriority w:val="99"/>
     <w:semiHidden/>
     <w:unhideWhenUsed/>
@@ -2106,10 +2257,10 @@
       <w:szCs w:val="16"/>
     </w:rPr>
   </w:style>
-  <w:style w:type="paragraph" w:styleId="CommentText">
+  <w:style w:type="paragraph" w:styleId="Commentaire">
     <w:name w:val="annotation text"/>
     <w:basedOn w:val="Normal"/>
-    <w:link w:val="CommentTextChar"/>
+    <w:link w:val="CommentaireCar"/>
     <w:uiPriority w:val="99"/>
     <w:semiHidden/>
     <w:unhideWhenUsed/>
@@ -2122,10 +2273,10 @@
       <w:szCs w:val="20"/>
     </w:rPr>
   </w:style>
-  <w:style w:type="character" w:customStyle="1" w:styleId="CommentTextChar">
-    <w:name w:val="Comment Text Char"/>
-    <w:basedOn w:val="DefaultParagraphFont"/>
-    <w:link w:val="CommentText"/>
+  <w:style w:type="character" w:customStyle="1" w:styleId="CommentaireCar">
+    <w:name w:val="Commentaire Car"/>
+    <w:basedOn w:val="Policepardfaut"/>
+    <w:link w:val="Commentaire"/>
     <w:uiPriority w:val="99"/>
     <w:semiHidden/>
     <w:rsid w:val="00F70150"/>
@@ -2134,11 +2285,11 @@
       <w:szCs w:val="20"/>
     </w:rPr>
   </w:style>
-  <w:style w:type="paragraph" w:styleId="CommentSubject">
+  <w:style w:type="paragraph" w:styleId="Objetducommentaire">
     <w:name w:val="annotation subject"/>
-    <w:basedOn w:val="CommentText"/>
-    <w:next w:val="CommentText"/>
-    <w:link w:val="CommentSubjectChar"/>
+    <w:basedOn w:val="Commentaire"/>
+    <w:next w:val="Commentaire"/>
+    <w:link w:val="ObjetducommentaireCar"/>
     <w:uiPriority w:val="99"/>
     <w:semiHidden/>
     <w:unhideWhenUsed/>
@@ -2148,10 +2299,10 @@
       <w:bCs/>
     </w:rPr>
   </w:style>
-  <w:style w:type="character" w:customStyle="1" w:styleId="CommentSubjectChar">
-    <w:name w:val="Comment Subject Char"/>
-    <w:basedOn w:val="CommentTextChar"/>
-    <w:link w:val="CommentSubject"/>
+  <w:style w:type="character" w:customStyle="1" w:styleId="ObjetducommentaireCar">
+    <w:name w:val="Objet du commentaire Car"/>
+    <w:basedOn w:val="CommentaireCar"/>
+    <w:link w:val="Objetducommentaire"/>
     <w:uiPriority w:val="99"/>
     <w:semiHidden/>
     <w:rsid w:val="00F70150"/>
@@ -2162,10 +2313,10 @@
       <w:szCs w:val="20"/>
     </w:rPr>
   </w:style>
-  <w:style w:type="paragraph" w:styleId="BalloonText">
+  <w:style w:type="paragraph" w:styleId="Textedebulles">
     <w:name w:val="Balloon Text"/>
     <w:basedOn w:val="Normal"/>
-    <w:link w:val="BalloonTextChar"/>
+    <w:link w:val="TextedebullesCar"/>
     <w:uiPriority w:val="99"/>
     <w:semiHidden/>
     <w:unhideWhenUsed/>
@@ -2179,10 +2330,10 @@
       <w:szCs w:val="18"/>
     </w:rPr>
   </w:style>
-  <w:style w:type="character" w:customStyle="1" w:styleId="BalloonTextChar">
-    <w:name w:val="Balloon Text Char"/>
-    <w:basedOn w:val="DefaultParagraphFont"/>
-    <w:link w:val="BalloonText"/>
+  <w:style w:type="character" w:customStyle="1" w:styleId="TextedebullesCar">
+    <w:name w:val="Texte de bulles Car"/>
+    <w:basedOn w:val="Policepardfaut"/>
+    <w:link w:val="Textedebulles"/>
     <w:uiPriority w:val="99"/>
     <w:semiHidden/>
     <w:rsid w:val="00F70150"/>
@@ -2495,7 +2646,7 @@
 </file>
 
 <file path=customXml/itemProps1.xml><?xml version="1.0" encoding="utf-8"?>
-<ds:datastoreItem xmlns:ds="http://schemas.openxmlformats.org/officeDocument/2006/customXml" ds:itemID="{77391071-018B-41D9-8F44-A00EE679250E}">
+<ds:datastoreItem xmlns:ds="http://schemas.openxmlformats.org/officeDocument/2006/customXml" ds:itemID="{306D1D42-E27D-425A-9F3A-043FDC12A34C}">
   <ds:schemaRefs>
     <ds:schemaRef ds:uri="http://schemas.openxmlformats.org/officeDocument/2006/bibliography"/>
   </ds:schemaRefs>

</xml_diff>

<commit_message>
- Added Maxims modification and papers addition. Modified the document so its start to look like proposal.
</commit_message>
<xml_diff>
--- a/DEEP LEARNING PROJECT PLAN SUMMARY.docx
+++ b/DEEP LEARNING PROJECT PLAN SUMMARY.docx
@@ -26,7 +26,7 @@
     </w:p>
     <w:p>
       <w:pPr>
-        <w:pStyle w:val="Paragraphedeliste"/>
+        <w:pStyle w:val="ListParagraph"/>
         <w:numPr>
           <w:ilvl w:val="0"/>
           <w:numId w:val="1"/>
@@ -50,7 +50,7 @@
     </w:p>
     <w:p>
       <w:pPr>
-        <w:pStyle w:val="Paragraphedeliste"/>
+        <w:pStyle w:val="ListParagraph"/>
         <w:rPr>
           <w:b/>
           <w:bCs/>
@@ -58,12 +58,10 @@
           <w:lang w:val="en-CA"/>
         </w:rPr>
       </w:pPr>
-      <w:bookmarkStart w:id="0" w:name="_GoBack"/>
-      <w:bookmarkEnd w:id="0"/>
-    </w:p>
-    <w:p>
-      <w:pPr>
-        <w:pStyle w:val="Paragraphedeliste"/>
+    </w:p>
+    <w:p>
+      <w:pPr>
+        <w:pStyle w:val="ListParagraph"/>
         <w:numPr>
           <w:ilvl w:val="0"/>
           <w:numId w:val="1"/>
@@ -105,40 +103,259 @@
     </w:p>
     <w:p>
       <w:pPr>
-        <w:pStyle w:val="Paragraphedeliste"/>
-        <w:rPr>
-          <w:lang w:val="en-US"/>
-        </w:rPr>
-      </w:pPr>
-      <w:r>
-        <w:rPr>
-          <w:lang w:val="en-US"/>
-        </w:rPr>
-        <w:t>We will try to classify sounds coming from urban areas</w:t>
-      </w:r>
-      <w:r>
-        <w:rPr>
-          <w:lang w:val="en-US"/>
-        </w:rPr>
-        <w:t>. We wo</w:t>
-      </w:r>
-      <w:r>
-        <w:rPr>
-          <w:lang w:val="en-US"/>
-        </w:rPr>
-        <w:t>uld like to be able to detect a</w:t>
-      </w:r>
-      <w:r>
-        <w:rPr>
-          <w:lang w:val="en-US"/>
-        </w:rPr>
-        <w:t xml:space="preserve">bnormal sounds such as gun shots </w:t>
-      </w:r>
-      <w:r>
-        <w:rPr>
-          <w:lang w:val="en-US"/>
-        </w:rPr>
-        <w:t xml:space="preserve">among more common ones. The idea would be to help the </w:t>
+        <w:pStyle w:val="ListParagraph"/>
+        <w:rPr>
+          <w:del w:id="0" w:author="Estefan Apablaza" w:date="2020-02-23T08:51:00Z"/>
+          <w:lang w:val="en-US"/>
+        </w:rPr>
+      </w:pPr>
+      <w:ins w:id="1" w:author="Estefan Apablaza" w:date="2020-02-23T08:38:00Z">
+        <w:r>
+          <w:rPr>
+            <w:lang w:val="en-US"/>
+          </w:rPr>
+          <w:t>The main id</w:t>
+        </w:r>
+      </w:ins>
+      <w:ins w:id="2" w:author="Estefan Apablaza" w:date="2020-02-23T08:39:00Z">
+        <w:r>
+          <w:rPr>
+            <w:lang w:val="en-US"/>
+          </w:rPr>
+          <w:t>ea of the project</w:t>
+        </w:r>
+      </w:ins>
+      <w:del w:id="3" w:author="Estefan Apablaza" w:date="2020-02-23T08:38:00Z">
+        <w:r>
+          <w:rPr>
+            <w:lang w:val="en-US"/>
+          </w:rPr>
+          <w:delText>We</w:delText>
+        </w:r>
+      </w:del>
+      <w:del w:id="4" w:author="Estefan Apablaza" w:date="2020-02-23T08:39:00Z">
+        <w:r>
+          <w:rPr>
+            <w:lang w:val="en-US"/>
+          </w:rPr>
+          <w:delText xml:space="preserve"> </w:delText>
+        </w:r>
+      </w:del>
+      <w:ins w:id="5" w:author="Estefan Apablaza" w:date="2020-02-23T08:39:00Z">
+        <w:r>
+          <w:rPr>
+            <w:lang w:val="en-US"/>
+          </w:rPr>
+          <w:t xml:space="preserve"> </w:t>
+        </w:r>
+      </w:ins>
+      <w:r>
+        <w:rPr>
+          <w:lang w:val="en-US"/>
+        </w:rPr>
+        <w:t xml:space="preserve">will </w:t>
+      </w:r>
+      <w:del w:id="6" w:author="Estefan Apablaza" w:date="2020-02-23T08:39:00Z">
+        <w:r>
+          <w:rPr>
+            <w:lang w:val="en-US"/>
+          </w:rPr>
+          <w:delText xml:space="preserve">try </w:delText>
+        </w:r>
+      </w:del>
+      <w:ins w:id="7" w:author="Estefan Apablaza" w:date="2020-02-23T08:39:00Z">
+        <w:r>
+          <w:rPr>
+            <w:lang w:val="en-US"/>
+          </w:rPr>
+          <w:t>be about sound classification</w:t>
+        </w:r>
+      </w:ins>
+      <w:del w:id="8" w:author="Estefan Apablaza" w:date="2020-02-23T08:39:00Z">
+        <w:r>
+          <w:rPr>
+            <w:lang w:val="en-US"/>
+          </w:rPr>
+          <w:delText xml:space="preserve">to classify sounds </w:delText>
+        </w:r>
+      </w:del>
+      <w:ins w:id="9" w:author="Estefan Apablaza" w:date="2020-02-23T08:39:00Z">
+        <w:r>
+          <w:rPr>
+            <w:lang w:val="en-US"/>
+          </w:rPr>
+          <w:t xml:space="preserve"> but </w:t>
+        </w:r>
+      </w:ins>
+      <w:ins w:id="10" w:author="Estefan Apablaza" w:date="2020-02-23T08:40:00Z">
+        <w:r>
+          <w:rPr>
+            <w:lang w:val="en-US"/>
+          </w:rPr>
+          <w:t>especially</w:t>
+        </w:r>
+      </w:ins>
+      <w:ins w:id="11" w:author="Estefan Apablaza" w:date="2020-02-23T08:39:00Z">
+        <w:r>
+          <w:rPr>
+            <w:lang w:val="en-US"/>
+          </w:rPr>
+          <w:t xml:space="preserve"> sound </w:t>
+        </w:r>
+      </w:ins>
+      <w:r>
+        <w:rPr>
+          <w:lang w:val="en-US"/>
+        </w:rPr>
+        <w:t>coming from urban areas</w:t>
+      </w:r>
+      <w:r>
+        <w:rPr>
+          <w:lang w:val="en-US"/>
+        </w:rPr>
+        <w:t xml:space="preserve">. </w:t>
+      </w:r>
+      <w:ins w:id="12" w:author="Estefan Apablaza" w:date="2020-02-23T08:48:00Z">
+        <w:r>
+          <w:rPr>
+            <w:lang w:val="en-US"/>
+          </w:rPr>
+          <w:t xml:space="preserve">What if we </w:t>
+        </w:r>
+      </w:ins>
+      <w:ins w:id="13" w:author="Estefan Apablaza" w:date="2020-02-23T08:53:00Z">
+        <w:r>
+          <w:rPr>
+            <w:lang w:val="en-US"/>
+          </w:rPr>
+          <w:t>can detect</w:t>
+        </w:r>
+      </w:ins>
+      <w:ins w:id="14" w:author="Estefan Apablaza" w:date="2020-02-23T08:48:00Z">
+        <w:r>
+          <w:rPr>
+            <w:lang w:val="en-US"/>
+          </w:rPr>
+          <w:t xml:space="preserve"> gun shots sounds (or any alarming sound)</w:t>
+        </w:r>
+      </w:ins>
+      <w:ins w:id="15" w:author="Estefan Apablaza" w:date="2020-02-23T08:40:00Z">
+        <w:r>
+          <w:rPr>
+            <w:lang w:val="en-US"/>
+          </w:rPr>
+          <w:t xml:space="preserve"> </w:t>
+        </w:r>
+      </w:ins>
+      <w:ins w:id="16" w:author="Estefan Apablaza" w:date="2020-02-23T08:50:00Z">
+        <w:r>
+          <w:rPr>
+            <w:lang w:val="en-US"/>
+          </w:rPr>
+          <w:t xml:space="preserve">and </w:t>
+        </w:r>
+      </w:ins>
+      <w:ins w:id="17" w:author="Estefan Apablaza" w:date="2020-02-23T08:52:00Z">
+        <w:r>
+          <w:rPr>
+            <w:lang w:val="en-US"/>
+          </w:rPr>
+          <w:t>differentiate</w:t>
+        </w:r>
+      </w:ins>
+      <w:ins w:id="18" w:author="Estefan Apablaza" w:date="2020-02-23T08:50:00Z">
+        <w:r>
+          <w:rPr>
+            <w:lang w:val="en-US"/>
+          </w:rPr>
+          <w:t xml:space="preserve"> them from common sounds</w:t>
+        </w:r>
+      </w:ins>
+      <w:ins w:id="19" w:author="Estefan Apablaza" w:date="2020-02-23T08:53:00Z">
+        <w:r>
+          <w:rPr>
+            <w:lang w:val="en-US"/>
+          </w:rPr>
+          <w:t xml:space="preserve"> in a split of a second.</w:t>
+        </w:r>
+      </w:ins>
+      <w:ins w:id="20" w:author="Estefan Apablaza" w:date="2020-02-23T08:50:00Z">
+        <w:r>
+          <w:rPr>
+            <w:lang w:val="en-US"/>
+          </w:rPr>
+          <w:t xml:space="preserve"> </w:t>
+        </w:r>
+      </w:ins>
+      <w:del w:id="21" w:author="Estefan Apablaza" w:date="2020-02-23T08:40:00Z">
+        <w:r>
+          <w:rPr>
+            <w:lang w:val="en-US"/>
+          </w:rPr>
+          <w:delText>We wo</w:delText>
+        </w:r>
+        <w:r>
+          <w:rPr>
+            <w:lang w:val="en-US"/>
+          </w:rPr>
+          <w:delText>uld like to be able to detect a</w:delText>
+        </w:r>
+        <w:r>
+          <w:rPr>
+            <w:lang w:val="en-US"/>
+          </w:rPr>
+          <w:delText>bnormal sounds such as g</w:delText>
+        </w:r>
+      </w:del>
+      <w:del w:id="22" w:author="Estefan Apablaza" w:date="2020-02-23T08:49:00Z">
+        <w:r>
+          <w:rPr>
+            <w:lang w:val="en-US"/>
+          </w:rPr>
+          <w:delText xml:space="preserve">un shots </w:delText>
+        </w:r>
+        <w:r>
+          <w:rPr>
+            <w:lang w:val="en-US"/>
+          </w:rPr>
+          <w:delText>among more common ones.</w:delText>
+        </w:r>
+      </w:del>
+      <w:del w:id="23" w:author="Estefan Apablaza" w:date="2020-02-23T08:50:00Z">
+        <w:r>
+          <w:rPr>
+            <w:lang w:val="en-US"/>
+          </w:rPr>
+          <w:delText xml:space="preserve"> The idea wo</w:delText>
+        </w:r>
+      </w:del>
+      <w:ins w:id="24" w:author="Estefan Apablaza" w:date="2020-02-23T08:50:00Z">
+        <w:r>
+          <w:rPr>
+            <w:lang w:val="en-US"/>
+          </w:rPr>
+          <w:t>This application co</w:t>
+        </w:r>
+      </w:ins>
+      <w:r>
+        <w:rPr>
+          <w:lang w:val="en-US"/>
+        </w:rPr>
+        <w:t xml:space="preserve">uld </w:t>
+      </w:r>
+      <w:del w:id="25" w:author="Estefan Apablaza" w:date="2020-02-23T08:50:00Z">
+        <w:r>
+          <w:rPr>
+            <w:lang w:val="en-US"/>
+          </w:rPr>
+          <w:delText xml:space="preserve">be to </w:delText>
+        </w:r>
+      </w:del>
+      <w:r>
+        <w:rPr>
+          <w:lang w:val="en-US"/>
+        </w:rPr>
+        <w:t xml:space="preserve">help the </w:t>
       </w:r>
       <w:r>
         <w:rPr>
@@ -150,20 +367,90 @@
         <w:rPr>
           <w:lang w:val="en-US"/>
         </w:rPr>
-        <w:t>stration/police detect more quickly dangerous events…</w:t>
-      </w:r>
-    </w:p>
-    <w:p>
-      <w:pPr>
-        <w:pStyle w:val="Paragraphedeliste"/>
-        <w:rPr>
-          <w:lang w:val="en-US"/>
-        </w:rPr>
-      </w:pPr>
-    </w:p>
-    <w:p>
-      <w:pPr>
-        <w:pStyle w:val="Paragraphedeliste"/>
+        <w:t xml:space="preserve">stration/police </w:t>
+      </w:r>
+      <w:ins w:id="26" w:author="Estefan Apablaza" w:date="2020-02-23T08:50:00Z">
+        <w:r>
+          <w:rPr>
+            <w:lang w:val="en-US"/>
+          </w:rPr>
+          <w:t xml:space="preserve">to </w:t>
+        </w:r>
+      </w:ins>
+      <w:del w:id="27" w:author="Estefan Apablaza" w:date="2020-02-23T08:51:00Z">
+        <w:r>
+          <w:rPr>
+            <w:lang w:val="en-US"/>
+          </w:rPr>
+          <w:delText xml:space="preserve">detect </w:delText>
+        </w:r>
+      </w:del>
+      <w:ins w:id="28" w:author="Estefan Apablaza" w:date="2020-02-23T08:51:00Z">
+        <w:r>
+          <w:rPr>
+            <w:lang w:val="en-US"/>
+          </w:rPr>
+          <w:t>notice</w:t>
+        </w:r>
+      </w:ins>
+      <w:del w:id="29" w:author="Estefan Apablaza" w:date="2020-02-23T08:51:00Z">
+        <w:r>
+          <w:rPr>
+            <w:lang w:val="en-US"/>
+          </w:rPr>
+          <w:delText xml:space="preserve">more quickly </w:delText>
+        </w:r>
+      </w:del>
+      <w:ins w:id="30" w:author="Estefan Apablaza" w:date="2020-02-23T08:51:00Z">
+        <w:r>
+          <w:rPr>
+            <w:lang w:val="en-US"/>
+          </w:rPr>
+          <w:t xml:space="preserve"> </w:t>
+        </w:r>
+      </w:ins>
+      <w:r>
+        <w:rPr>
+          <w:lang w:val="en-US"/>
+        </w:rPr>
+        <w:t>dangerous events</w:t>
+      </w:r>
+      <w:ins w:id="31" w:author="Estefan Apablaza" w:date="2020-02-23T08:51:00Z">
+        <w:r>
+          <w:rPr>
+            <w:lang w:val="en-US"/>
+          </w:rPr>
+          <w:t xml:space="preserve"> faster than ever</w:t>
+        </w:r>
+      </w:ins>
+      <w:del w:id="32" w:author="Estefan Apablaza" w:date="2020-02-23T08:51:00Z">
+        <w:r>
+          <w:rPr>
+            <w:lang w:val="en-US"/>
+          </w:rPr>
+          <w:delText>…</w:delText>
+        </w:r>
+      </w:del>
+    </w:p>
+    <w:p>
+      <w:pPr>
+        <w:pStyle w:val="ListParagraph"/>
+        <w:rPr>
+          <w:lang w:val="en-US"/>
+        </w:rPr>
+      </w:pPr>
+      <w:ins w:id="33" w:author="Estefan Apablaza" w:date="2020-02-23T08:51:00Z">
+        <w:r>
+          <w:rPr>
+            <w:lang w:val="en-US"/>
+          </w:rPr>
+          <w:t>.</w:t>
+        </w:r>
+      </w:ins>
+    </w:p>
+    <w:p>
+      <w:pPr>
+        <w:pStyle w:val="ListParagraph"/>
         <w:numPr>
           <w:ilvl w:val="0"/>
           <w:numId w:val="1"/>
@@ -187,7 +474,7 @@
     </w:p>
     <w:p>
       <w:pPr>
-        <w:pStyle w:val="Paragraphedeliste"/>
+        <w:pStyle w:val="ListParagraph"/>
         <w:rPr>
           <w:lang w:val="en-US"/>
         </w:rPr>
@@ -260,67 +547,137 @@
         </w:rPr>
         <w:t xml:space="preserve">This manipulation will </w:t>
       </w:r>
+      <w:del w:id="34" w:author="Estefan Apablaza" w:date="2020-02-23T08:54:00Z">
+        <w:r>
+          <w:rPr>
+            <w:lang w:val="en-US"/>
+          </w:rPr>
+          <w:delText>allows</w:delText>
+        </w:r>
+      </w:del>
+      <w:ins w:id="35" w:author="Estefan Apablaza" w:date="2020-02-23T08:54:00Z">
+        <w:r>
+          <w:rPr>
+            <w:lang w:val="en-US"/>
+          </w:rPr>
+          <w:t>allow</w:t>
+        </w:r>
+      </w:ins>
+      <w:r>
+        <w:rPr>
+          <w:lang w:val="en-US"/>
+        </w:rPr>
+        <w:t xml:space="preserve"> u</w:t>
+      </w:r>
+      <w:r>
+        <w:rPr>
+          <w:lang w:val="en-US"/>
+        </w:rPr>
+        <w:t>s</w:t>
+      </w:r>
+      <w:r>
+        <w:rPr>
+          <w:lang w:val="en-US"/>
+        </w:rPr>
+        <w:t xml:space="preserve"> to ap</w:t>
+      </w:r>
+      <w:r>
+        <w:rPr>
+          <w:lang w:val="en-US"/>
+        </w:rPr>
+        <w:t xml:space="preserve">ply </w:t>
+      </w:r>
+      <w:r>
+        <w:rPr>
+          <w:lang w:val="en-US"/>
+        </w:rPr>
+        <w:t xml:space="preserve">a </w:t>
+      </w:r>
+      <w:r>
+        <w:rPr>
+          <w:lang w:val="en-US"/>
+        </w:rPr>
+        <w:t>c</w:t>
+      </w:r>
+      <w:r>
+        <w:rPr>
+          <w:lang w:val="en-US"/>
+        </w:rPr>
+        <w:t>onvolutional</w:t>
+      </w:r>
+      <w:r>
+        <w:rPr>
+          <w:lang w:val="en-US"/>
+        </w:rPr>
+        <w:t xml:space="preserve"> Neural Networ</w:t>
+      </w:r>
+      <w:r>
+        <w:rPr>
+          <w:lang w:val="en-US"/>
+        </w:rPr>
+        <w:t>ks</w:t>
+      </w:r>
+      <w:ins w:id="36" w:author="Estefan Apablaza" w:date="2020-02-23T08:54:00Z">
+        <w:r>
+          <w:rPr>
+            <w:lang w:val="en-US"/>
+          </w:rPr>
+          <w:t xml:space="preserve"> (</w:t>
+        </w:r>
+      </w:ins>
+      <w:del w:id="37" w:author="Estefan Apablaza" w:date="2020-02-23T08:54:00Z">
+        <w:r>
+          <w:rPr>
+            <w:lang w:val="en-US"/>
+          </w:rPr>
+          <w:delText xml:space="preserve"> </w:delText>
+        </w:r>
+      </w:del>
+      <w:r>
+        <w:rPr>
+          <w:lang w:val="en-US"/>
+        </w:rPr>
+        <w:t>CNN</w:t>
+      </w:r>
+      <w:r>
+        <w:rPr>
+          <w:lang w:val="en-US"/>
+        </w:rPr>
+        <w:t>s</w:t>
+      </w:r>
+      <w:ins w:id="38" w:author="Estefan Apablaza" w:date="2020-02-23T08:54:00Z">
+        <w:r>
+          <w:rPr>
+            <w:lang w:val="en-US"/>
+          </w:rPr>
+          <w:t>)</w:t>
+        </w:r>
+      </w:ins>
+      <w:r>
+        <w:rPr>
+          <w:lang w:val="en-US"/>
+        </w:rPr>
+        <w:t xml:space="preserve"> and use each feature engineer as a channel</w:t>
+      </w:r>
+      <w:r>
+        <w:rPr>
+          <w:lang w:val="en-US"/>
+        </w:rPr>
+        <w:t xml:space="preserve"> to end up with a feature </w:t>
+      </w:r>
       <w:proofErr w:type="gramStart"/>
       <w:r>
         <w:rPr>
           <w:lang w:val="en-US"/>
         </w:rPr>
-        <w:t>allows</w:t>
+        <w:t>maps</w:t>
       </w:r>
       <w:proofErr w:type="gramEnd"/>
       <w:r>
         <w:rPr>
           <w:lang w:val="en-US"/>
         </w:rPr>
-        <w:t xml:space="preserve"> u</w:t>
-      </w:r>
-      <w:r>
-        <w:rPr>
-          <w:lang w:val="en-US"/>
-        </w:rPr>
-        <w:t>s</w:t>
-      </w:r>
-      <w:r>
-        <w:rPr>
-          <w:lang w:val="en-US"/>
-        </w:rPr>
-        <w:t xml:space="preserve"> to ap</w:t>
-      </w:r>
-      <w:r>
-        <w:rPr>
-          <w:lang w:val="en-US"/>
-        </w:rPr>
-        <w:t xml:space="preserve">ply </w:t>
-      </w:r>
-      <w:r>
-        <w:rPr>
-          <w:lang w:val="en-US"/>
-        </w:rPr>
-        <w:t xml:space="preserve">a </w:t>
-      </w:r>
-      <w:r>
-        <w:rPr>
-          <w:lang w:val="en-US"/>
-        </w:rPr>
-        <w:t>c</w:t>
-      </w:r>
-      <w:r>
-        <w:rPr>
-          <w:lang w:val="en-US"/>
-        </w:rPr>
-        <w:t>onvolutional</w:t>
-      </w:r>
-      <w:r>
-        <w:rPr>
-          <w:lang w:val="en-US"/>
-        </w:rPr>
-        <w:t xml:space="preserve"> Neural Networ</w:t>
-      </w:r>
-      <w:r>
-        <w:rPr>
-          <w:lang w:val="en-US"/>
-        </w:rPr>
-        <w:t>ks</w:t>
+        <w:t>.</w:t>
       </w:r>
       <w:r>
         <w:rPr>
@@ -328,60 +685,32 @@
         </w:rPr>
         <w:t xml:space="preserve"> </w:t>
       </w:r>
-      <w:r>
-        <w:rPr>
-          <w:lang w:val="en-US"/>
-        </w:rPr>
-        <w:t>CNN</w:t>
-      </w:r>
-      <w:r>
-        <w:rPr>
-          <w:lang w:val="en-US"/>
-        </w:rPr>
-        <w:t>s</w:t>
-      </w:r>
-      <w:r>
-        <w:rPr>
-          <w:lang w:val="en-US"/>
-        </w:rPr>
-        <w:t xml:space="preserve"> and use each feature engineer as a channel</w:t>
-      </w:r>
-      <w:r>
-        <w:rPr>
-          <w:lang w:val="en-US"/>
-        </w:rPr>
-        <w:t xml:space="preserve"> to end up with a feature maps</w:t>
-      </w:r>
-      <w:r>
-        <w:rPr>
-          <w:lang w:val="en-US"/>
-        </w:rPr>
-        <w:t>.</w:t>
-      </w:r>
-      <w:r>
-        <w:rPr>
-          <w:lang w:val="en-US"/>
-        </w:rPr>
-        <w:t xml:space="preserve"> RNN is also a possibility.</w:t>
-      </w:r>
-      <w:r>
-        <w:rPr>
-          <w:lang w:val="en-US"/>
-        </w:rPr>
-        <w:t xml:space="preserve"> </w:t>
-      </w:r>
-    </w:p>
-    <w:p>
-      <w:pPr>
-        <w:pStyle w:val="Paragraphedeliste"/>
-        <w:rPr>
-          <w:lang w:val="en-US"/>
-        </w:rPr>
-      </w:pPr>
-    </w:p>
-    <w:p>
-      <w:pPr>
-        <w:pStyle w:val="Paragraphedeliste"/>
+      <w:del w:id="39" w:author="Estefan Apablaza" w:date="2020-02-23T09:27:00Z">
+        <w:r>
+          <w:rPr>
+            <w:lang w:val="en-US"/>
+          </w:rPr>
+          <w:delText>RNN is also a possibility.</w:delText>
+        </w:r>
+        <w:r>
+          <w:rPr>
+            <w:lang w:val="en-US"/>
+          </w:rPr>
+          <w:delText xml:space="preserve"> </w:delText>
+        </w:r>
+      </w:del>
+    </w:p>
+    <w:p>
+      <w:pPr>
+        <w:pStyle w:val="ListParagraph"/>
+        <w:rPr>
+          <w:lang w:val="en-US"/>
+        </w:rPr>
+      </w:pPr>
+    </w:p>
+    <w:p>
+      <w:pPr>
+        <w:pStyle w:val="ListParagraph"/>
         <w:numPr>
           <w:ilvl w:val="0"/>
           <w:numId w:val="1"/>
@@ -405,167 +734,389 @@
     </w:p>
     <w:p>
       <w:pPr>
-        <w:pStyle w:val="Paragraphedeliste"/>
+        <w:pStyle w:val="ListParagraph"/>
         <w:numPr>
           <w:ilvl w:val="1"/>
           <w:numId w:val="1"/>
         </w:numPr>
         <w:rPr>
-          <w:lang w:val="en-US"/>
-        </w:rPr>
-      </w:pPr>
-      <w:r>
-        <w:rPr>
-          <w:lang w:val="en-CA"/>
-        </w:rPr>
-        <w:t xml:space="preserve">Music Analysis Dataset : </w:t>
-      </w:r>
-      <w:hyperlink r:id="rId8" w:history="1">
-        <w:r>
-          <w:rPr>
-            <w:rStyle w:val="Lienhypertexte"/>
+          <w:del w:id="40" w:author="Estefan Apablaza" w:date="2020-02-23T08:55:00Z"/>
+          <w:lang w:val="en-US"/>
+        </w:rPr>
+      </w:pPr>
+      <w:del w:id="41" w:author="Estefan Apablaza" w:date="2020-02-23T08:55:00Z">
+        <w:r>
+          <w:rPr>
             <w:lang w:val="en-CA"/>
           </w:rPr>
-          <w:t>https://github.com/mdeff/fma</w:t>
-        </w:r>
-      </w:hyperlink>
-    </w:p>
-    <w:p>
-      <w:pPr>
-        <w:pStyle w:val="Paragraphedeliste"/>
+          <w:delText xml:space="preserve">Music Analysis Dataset : </w:delText>
+        </w:r>
+        <w:r>
+          <w:fldChar w:fldCharType="begin"/>
+        </w:r>
+        <w:r>
+          <w:rPr>
+            <w:lang w:val="en-US"/>
+          </w:rPr>
+          <w:delInstrText xml:space="preserve"> HYPERLINK "https://github.com/mdeff/fma" </w:delInstrText>
+        </w:r>
+        <w:r>
+          <w:fldChar w:fldCharType="separate"/>
+        </w:r>
+        <w:r>
+          <w:rPr>
+            <w:rStyle w:val="Hyperlink"/>
+            <w:lang w:val="en-CA"/>
+          </w:rPr>
+          <w:delText>https://github.com/mdeff/fma</w:delText>
+        </w:r>
+        <w:r>
+          <w:rPr>
+            <w:rStyle w:val="Hyperlink"/>
+            <w:lang w:val="en-CA"/>
+          </w:rPr>
+          <w:fldChar w:fldCharType="end"/>
+        </w:r>
+      </w:del>
+    </w:p>
+    <w:p>
+      <w:pPr>
+        <w:pStyle w:val="ListParagraph"/>
         <w:numPr>
           <w:ilvl w:val="1"/>
           <w:numId w:val="1"/>
         </w:numPr>
         <w:rPr>
-          <w:rStyle w:val="Lienhypertexte"/>
+          <w:del w:id="42" w:author="Estefan Apablaza" w:date="2020-02-23T08:55:00Z"/>
+          <w:rStyle w:val="Hyperlink"/>
           <w:color w:val="auto"/>
           <w:u w:val="none"/>
           <w:lang w:val="en-US"/>
         </w:rPr>
       </w:pPr>
-      <w:r>
-        <w:rPr>
-          <w:lang w:val="en-CA"/>
-        </w:rPr>
-        <w:t xml:space="preserve">Million Song Dataset : </w:t>
-      </w:r>
-      <w:hyperlink r:id="rId9" w:history="1">
-        <w:r>
-          <w:rPr>
-            <w:rStyle w:val="Lienhypertexte"/>
+      <w:del w:id="43" w:author="Estefan Apablaza" w:date="2020-02-23T08:55:00Z">
+        <w:r>
+          <w:rPr>
             <w:lang w:val="en-CA"/>
           </w:rPr>
-          <w:t>http://millionsongdataset.com/</w:t>
-        </w:r>
-      </w:hyperlink>
-    </w:p>
-    <w:p>
-      <w:pPr>
-        <w:pStyle w:val="Paragraphedeliste"/>
+          <w:delText xml:space="preserve">Million Song Dataset : </w:delText>
+        </w:r>
+        <w:r>
+          <w:fldChar w:fldCharType="begin"/>
+        </w:r>
+        <w:r>
+          <w:rPr>
+            <w:lang w:val="en-US"/>
+          </w:rPr>
+          <w:delInstrText xml:space="preserve"> HYPERLINK "http://millionsongdataset.com/" </w:delInstrText>
+        </w:r>
+        <w:r>
+          <w:fldChar w:fldCharType="separate"/>
+        </w:r>
+        <w:r>
+          <w:rPr>
+            <w:rStyle w:val="Hyperlink"/>
+            <w:lang w:val="en-CA"/>
+          </w:rPr>
+          <w:delText>http://millionsongdataset.com/</w:delText>
+        </w:r>
+        <w:r>
+          <w:rPr>
+            <w:rStyle w:val="Hyperlink"/>
+            <w:lang w:val="en-CA"/>
+          </w:rPr>
+          <w:fldChar w:fldCharType="end"/>
+        </w:r>
+      </w:del>
+    </w:p>
+    <w:p>
+      <w:pPr>
+        <w:pStyle w:val="ListParagraph"/>
         <w:numPr>
           <w:ilvl w:val="1"/>
           <w:numId w:val="1"/>
         </w:numPr>
         <w:rPr>
-          <w:rStyle w:val="Lienhypertexte"/>
+          <w:del w:id="44" w:author="Estefan Apablaza" w:date="2020-02-23T08:55:00Z"/>
+          <w:rStyle w:val="Hyperlink"/>
           <w:color w:val="auto"/>
           <w:u w:val="none"/>
           <w:lang w:val="en-US"/>
         </w:rPr>
       </w:pPr>
-      <w:r>
-        <w:rPr>
-          <w:lang w:val="en-CA"/>
-        </w:rPr>
-        <w:t xml:space="preserve">Open speech : </w:t>
-      </w:r>
-      <w:hyperlink r:id="rId10" w:history="1">
-        <w:r>
-          <w:rPr>
-            <w:rStyle w:val="Lienhypertexte"/>
+      <w:del w:id="45" w:author="Estefan Apablaza" w:date="2020-02-23T08:55:00Z">
+        <w:r>
+          <w:rPr>
             <w:lang w:val="en-CA"/>
           </w:rPr>
-          <w:t>http://www.openslr.org/12/</w:t>
-        </w:r>
-      </w:hyperlink>
-    </w:p>
-    <w:p>
-      <w:pPr>
-        <w:pStyle w:val="Paragraphedeliste"/>
+          <w:delText xml:space="preserve">Open speech : </w:delText>
+        </w:r>
+        <w:r>
+          <w:fldChar w:fldCharType="begin"/>
+        </w:r>
+        <w:r>
+          <w:rPr>
+            <w:lang w:val="en-US"/>
+          </w:rPr>
+          <w:delInstrText xml:space="preserve"> HYPERLINK "http://www.openslr.org/12/" </w:delInstrText>
+        </w:r>
+        <w:r>
+          <w:fldChar w:fldCharType="separate"/>
+        </w:r>
+        <w:r>
+          <w:rPr>
+            <w:rStyle w:val="Hyperlink"/>
+            <w:lang w:val="en-CA"/>
+          </w:rPr>
+          <w:delText>http://www.openslr.org/12/</w:delText>
+        </w:r>
+        <w:r>
+          <w:rPr>
+            <w:rStyle w:val="Hyperlink"/>
+            <w:lang w:val="en-CA"/>
+          </w:rPr>
+          <w:fldChar w:fldCharType="end"/>
+        </w:r>
+      </w:del>
+    </w:p>
+    <w:p>
+      <w:pPr>
+        <w:pStyle w:val="ListParagraph"/>
         <w:numPr>
           <w:ilvl w:val="1"/>
           <w:numId w:val="1"/>
         </w:numPr>
         <w:rPr>
-          <w:rStyle w:val="Lienhypertexte"/>
+          <w:del w:id="46" w:author="Estefan Apablaza" w:date="2020-02-23T08:55:00Z"/>
+          <w:rStyle w:val="Hyperlink"/>
           <w:color w:val="auto"/>
           <w:u w:val="none"/>
           <w:lang w:val="en-US"/>
         </w:rPr>
       </w:pPr>
-      <w:proofErr w:type="spellStart"/>
-      <w:r>
-        <w:rPr>
-          <w:lang w:val="en-CA"/>
-        </w:rPr>
-        <w:t>VoxCeleb</w:t>
-      </w:r>
-      <w:proofErr w:type="spellEnd"/>
-      <w:r>
-        <w:rPr>
-          <w:lang w:val="en-CA"/>
-        </w:rPr>
-        <w:t xml:space="preserve"> : </w:t>
-      </w:r>
-      <w:hyperlink r:id="rId11" w:history="1">
-        <w:r>
-          <w:rPr>
-            <w:rStyle w:val="Lienhypertexte"/>
+      <w:del w:id="47" w:author="Estefan Apablaza" w:date="2020-02-23T08:55:00Z">
+        <w:r>
+          <w:rPr>
             <w:lang w:val="en-CA"/>
           </w:rPr>
-          <w:t>http://www.robots.ox.ac.uk/~vgg/data/voxceleb/</w:t>
-        </w:r>
-      </w:hyperlink>
-    </w:p>
-    <w:p>
-      <w:pPr>
-        <w:pStyle w:val="Paragraphedeliste"/>
+          <w:delText xml:space="preserve">VoxCeleb : </w:delText>
+        </w:r>
+        <w:r>
+          <w:fldChar w:fldCharType="begin"/>
+        </w:r>
+        <w:r>
+          <w:rPr>
+            <w:lang w:val="en-US"/>
+            <w:rPrChange w:id="48" w:author="Estefan Apablaza" w:date="2020-02-23T08:38:00Z">
+              <w:rPr/>
+            </w:rPrChange>
+          </w:rPr>
+          <w:delInstrText xml:space="preserve"> HYPERLINK "http://www.robots.ox.ac.uk/~vgg/data/voxceleb/" </w:delInstrText>
+        </w:r>
+        <w:r>
+          <w:fldChar w:fldCharType="separate"/>
+        </w:r>
+        <w:r>
+          <w:rPr>
+            <w:rStyle w:val="Hyperlink"/>
+            <w:lang w:val="en-CA"/>
+          </w:rPr>
+          <w:delText>http://www.robots.ox.ac.uk/~vgg/data/voxceleb/</w:delText>
+        </w:r>
+        <w:r>
+          <w:rPr>
+            <w:rStyle w:val="Hyperlink"/>
+            <w:lang w:val="en-CA"/>
+          </w:rPr>
+          <w:fldChar w:fldCharType="end"/>
+        </w:r>
+      </w:del>
+    </w:p>
+    <w:p>
+      <w:pPr>
+        <w:pStyle w:val="ListParagraph"/>
         <w:numPr>
           <w:ilvl w:val="1"/>
           <w:numId w:val="1"/>
         </w:numPr>
         <w:rPr>
-          <w:rStyle w:val="Lienhypertexte"/>
+          <w:rStyle w:val="Hyperlink"/>
           <w:color w:val="auto"/>
           <w:u w:val="none"/>
           <w:lang w:val="en-US"/>
-        </w:rPr>
+          <w:rPrChange w:id="49" w:author="Estefan Apablaza" w:date="2020-02-23T08:58:00Z">
+            <w:rPr>
+              <w:rStyle w:val="Hyperlink"/>
+              <w:color w:val="auto"/>
+              <w:u w:val="none"/>
+              <w:lang w:val="en-US"/>
+            </w:rPr>
+          </w:rPrChange>
+        </w:rPr>
+        <w:pPrChange w:id="50" w:author="Estefan Apablaza" w:date="2020-02-23T08:58:00Z">
+          <w:pPr>
+            <w:pStyle w:val="ListParagraph"/>
+            <w:numPr>
+              <w:ilvl w:val="1"/>
+              <w:numId w:val="1"/>
+            </w:numPr>
+            <w:ind w:left="1440" w:hanging="360"/>
+          </w:pPr>
+        </w:pPrChange>
       </w:pPr>
       <w:r>
         <w:rPr>
           <w:lang w:val="en-CA"/>
         </w:rPr>
-        <w:t xml:space="preserve">Urban Sound Classification : </w:t>
-      </w:r>
-      <w:hyperlink r:id="rId12" w:history="1">
-        <w:r>
-          <w:rPr>
-            <w:rStyle w:val="Lienhypertexte"/>
+        <w:t>Urban Sound Classification</w:t>
+      </w:r>
+      <w:ins w:id="51" w:author="Estefan Apablaza" w:date="2020-02-23T09:00:00Z">
+        <w:r>
+          <w:rPr>
             <w:lang w:val="en-CA"/>
           </w:rPr>
-          <w:t>https://datahack.analyticsvidhya.com/contest/practice-problem-urban-sound-classification/</w:t>
-        </w:r>
-      </w:hyperlink>
-    </w:p>
-    <w:p>
-      <w:pPr>
-        <w:pStyle w:val="Paragraphedeliste"/>
+          <w:t xml:space="preserve"> </w:t>
+        </w:r>
+      </w:ins>
+      <w:r>
+        <w:rPr>
+          <w:lang w:val="en-CA"/>
+        </w:rPr>
+        <w:t> :</w:t>
+      </w:r>
+      <w:ins w:id="52" w:author="Estefan Apablaza" w:date="2020-02-23T08:58:00Z">
+        <w:r>
+          <w:rPr>
+            <w:lang w:val="en-CA"/>
+          </w:rPr>
+          <w:br/>
+        </w:r>
+      </w:ins>
+      <w:del w:id="53" w:author="Estefan Apablaza" w:date="2020-02-23T08:58:00Z">
+        <w:r>
+          <w:rPr>
+            <w:lang w:val="en-CA"/>
+            <w:rPrChange w:id="54" w:author="Estefan Apablaza" w:date="2020-02-23T08:58:00Z">
+              <w:rPr>
+                <w:lang w:val="en-CA"/>
+              </w:rPr>
+            </w:rPrChange>
+          </w:rPr>
+          <w:delText xml:space="preserve"> </w:delText>
+        </w:r>
+      </w:del>
+      <w:ins w:id="55" w:author="Estefan Apablaza" w:date="2020-02-23T08:58:00Z">
+        <w:r>
+          <w:fldChar w:fldCharType="begin"/>
+        </w:r>
+        <w:r>
+          <w:rPr>
+            <w:lang w:val="en-US"/>
+            <w:rPrChange w:id="56" w:author="Estefan Apablaza" w:date="2020-02-23T08:58:00Z">
+              <w:rPr/>
+            </w:rPrChange>
+          </w:rPr>
+          <w:instrText xml:space="preserve"> HYPERLINK "https://urbansounddataset.weebly.com/" </w:instrText>
+        </w:r>
+        <w:r>
+          <w:fldChar w:fldCharType="separate"/>
+        </w:r>
+        <w:r>
+          <w:rPr>
+            <w:rStyle w:val="Hyperlink"/>
+            <w:lang w:val="en-US"/>
+            <w:rPrChange w:id="57" w:author="Estefan Apablaza" w:date="2020-02-23T08:58:00Z">
+              <w:rPr>
+                <w:rStyle w:val="Hyperlink"/>
+              </w:rPr>
+            </w:rPrChange>
+          </w:rPr>
+          <w:t>https://urbansounddataset.weebly.com/</w:t>
+        </w:r>
+        <w:r>
+          <w:fldChar w:fldCharType="end"/>
+        </w:r>
+      </w:ins>
+      <w:ins w:id="58" w:author="Estefan Apablaza" w:date="2020-02-23T09:02:00Z">
+        <w:r>
+          <w:rPr>
+            <w:lang w:val="en-US"/>
+            <w:rPrChange w:id="59" w:author="Estefan Apablaza" w:date="2020-02-23T09:02:00Z">
+              <w:rPr/>
+            </w:rPrChange>
+          </w:rPr>
+          <w:br/>
+          <w:t>8</w:t>
+        </w:r>
+        <w:r>
+          <w:rPr>
+            <w:lang w:val="en-US"/>
+          </w:rPr>
+          <w:t xml:space="preserve"> 000 samples with 10 classes</w:t>
+        </w:r>
+      </w:ins>
+      <w:del w:id="60" w:author="Estefan Apablaza" w:date="2020-02-23T08:58:00Z">
+        <w:r>
+          <w:fldChar w:fldCharType="begin"/>
+        </w:r>
+        <w:r>
+          <w:rPr>
+            <w:lang w:val="en-US"/>
+            <w:rPrChange w:id="61" w:author="Estefan Apablaza" w:date="2020-02-23T08:58:00Z">
+              <w:rPr/>
+            </w:rPrChange>
+          </w:rPr>
+          <w:delInstrText xml:space="preserve"> HYPERLINK "https://datahack.analyti</w:delInstrText>
+        </w:r>
+        <w:r>
+          <w:rPr>
+            <w:lang w:val="en-US"/>
+            <w:rPrChange w:id="62" w:author="Estefan Apablaza" w:date="2020-02-23T08:58:00Z">
+              <w:rPr/>
+            </w:rPrChange>
+          </w:rPr>
+          <w:delInstrText xml:space="preserve">csvidhya.com/contest/practice-problem-urban-sound-classification/" </w:delInstrText>
+        </w:r>
+        <w:r>
+          <w:fldChar w:fldCharType="separate"/>
+        </w:r>
+        <w:r>
+          <w:rPr>
+            <w:rStyle w:val="Hyperlink"/>
+            <w:lang w:val="en-CA"/>
+            <w:rPrChange w:id="63" w:author="Estefan Apablaza" w:date="2020-02-23T08:58:00Z">
+              <w:rPr>
+                <w:rStyle w:val="Hyperlink"/>
+                <w:lang w:val="en-CA"/>
+              </w:rPr>
+            </w:rPrChange>
+          </w:rPr>
+          <w:delText>https://datahack.analyticsvidhya.com/contest/practice-problem-urban-sound-classification/</w:delText>
+        </w:r>
+        <w:r>
+          <w:rPr>
+            <w:rStyle w:val="Hyperlink"/>
+            <w:lang w:val="en-CA"/>
+            <w:rPrChange w:id="64" w:author="Estefan Apablaza" w:date="2020-02-23T08:58:00Z">
+              <w:rPr>
+                <w:rStyle w:val="Hyperlink"/>
+                <w:lang w:val="en-CA"/>
+              </w:rPr>
+            </w:rPrChange>
+          </w:rPr>
+          <w:fldChar w:fldCharType="end"/>
+        </w:r>
+      </w:del>
+    </w:p>
+    <w:p>
+      <w:pPr>
+        <w:pStyle w:val="ListParagraph"/>
         <w:numPr>
           <w:ilvl w:val="1"/>
           <w:numId w:val="1"/>
         </w:numPr>
         <w:rPr>
+          <w:ins w:id="65" w:author="Estefan Apablaza" w:date="2020-02-23T09:05:00Z"/>
           <w:lang w:val="en-US"/>
         </w:rPr>
       </w:pPr>
@@ -583,27 +1134,197 @@
         </w:rPr>
         <w:t xml:space="preserve"> : </w:t>
       </w:r>
-      <w:hyperlink r:id="rId13" w:history="1">
-        <w:r>
-          <w:rPr>
-            <w:rStyle w:val="Lienhypertexte"/>
+      <w:r>
+        <w:fldChar w:fldCharType="begin"/>
+      </w:r>
+      <w:r>
+        <w:rPr>
+          <w:lang w:val="en-US"/>
+          <w:rPrChange w:id="66" w:author="Estefan Apablaza" w:date="2020-02-23T08:38:00Z">
+            <w:rPr/>
+          </w:rPrChange>
+        </w:rPr>
+        <w:instrText xml:space="preserve"> HYPERLINK "https://research.google.com/audioset/?fbclid=IwAR3If9WF29_QwarlvzjwylQVYx</w:instrText>
+      </w:r>
+      <w:r>
+        <w:rPr>
+          <w:lang w:val="en-US"/>
+          <w:rPrChange w:id="67" w:author="Estefan Apablaza" w:date="2020-02-23T08:38:00Z">
+            <w:rPr/>
+          </w:rPrChange>
+        </w:rPr>
+        <w:instrText xml:space="preserve">xTKNhCAcpA0vanD_hhOe0e8XVfVcyFMYs" </w:instrText>
+      </w:r>
+      <w:r>
+        <w:fldChar w:fldCharType="separate"/>
+      </w:r>
+      <w:r>
+        <w:rPr>
+          <w:rStyle w:val="Hyperlink"/>
+          <w:lang w:val="en-CA"/>
+        </w:rPr>
+        <w:t>https://research.google.com/audioset/?fbclid=IwAR3If9WF29_QwarlvzjwylQVYxxTKNhCAcpA0vanD_hhOe0e8XVfVcyFMYs</w:t>
+      </w:r>
+      <w:r>
+        <w:rPr>
+          <w:rStyle w:val="Hyperlink"/>
+          <w:lang w:val="en-CA"/>
+        </w:rPr>
+        <w:fldChar w:fldCharType="end"/>
+      </w:r>
+      <w:ins w:id="68" w:author="Estefan Apablaza" w:date="2020-02-23T09:04:00Z">
+        <w:r>
+          <w:rPr>
+            <w:rStyle w:val="Hyperlink"/>
             <w:lang w:val="en-CA"/>
           </w:rPr>
-          <w:t>https://research.google.com/audioset/?fbclid=IwAR3If9WF29_QwarlvzjwylQVYxxTKNhCAcpA0vanD_hhOe0e8XVfVcyFMYs</w:t>
-        </w:r>
-      </w:hyperlink>
-    </w:p>
-    <w:p>
-      <w:pPr>
-        <w:pStyle w:val="Paragraphedeliste"/>
+          <w:br/>
+        </w:r>
+        <w:r>
+          <w:rPr>
+            <w:lang w:val="en-US"/>
+          </w:rPr>
+          <w:t>2</w:t>
+        </w:r>
+        <w:r>
+          <w:rPr>
+            <w:lang w:val="en-US"/>
+          </w:rPr>
+          <w:t xml:space="preserve"> </w:t>
+        </w:r>
+        <w:r>
+          <w:rPr>
+            <w:lang w:val="en-US"/>
+          </w:rPr>
+          <w:t>084</w:t>
+        </w:r>
+        <w:r>
+          <w:rPr>
+            <w:lang w:val="en-US"/>
+          </w:rPr>
+          <w:t xml:space="preserve"> </w:t>
+        </w:r>
+        <w:r>
+          <w:rPr>
+            <w:lang w:val="en-US"/>
+          </w:rPr>
+          <w:t>320</w:t>
+        </w:r>
+        <w:r>
+          <w:rPr>
+            <w:lang w:val="en-US"/>
+          </w:rPr>
+          <w:t xml:space="preserve"> samples with 632 classes</w:t>
+        </w:r>
+      </w:ins>
+    </w:p>
+    <w:p>
+      <w:pPr>
+        <w:ind w:left="720"/>
+        <w:rPr>
+          <w:del w:id="69" w:author="Estefan Apablaza" w:date="2020-02-23T09:07:00Z"/>
+          <w:lang w:val="en-US"/>
+          <w:rPrChange w:id="70" w:author="Estefan Apablaza" w:date="2020-02-23T09:05:00Z">
+            <w:rPr>
+              <w:del w:id="71" w:author="Estefan Apablaza" w:date="2020-02-23T09:07:00Z"/>
+              <w:lang w:val="en-US"/>
+            </w:rPr>
+          </w:rPrChange>
+        </w:rPr>
+        <w:pPrChange w:id="72" w:author="Estefan Apablaza" w:date="2020-02-23T09:05:00Z">
+          <w:pPr>
+            <w:pStyle w:val="ListParagraph"/>
+            <w:numPr>
+              <w:ilvl w:val="1"/>
+              <w:numId w:val="1"/>
+            </w:numPr>
+            <w:ind w:left="1440" w:hanging="360"/>
+          </w:pPr>
+        </w:pPrChange>
+      </w:pPr>
+      <w:ins w:id="73" w:author="Estefan Apablaza" w:date="2020-02-23T09:05:00Z">
+        <w:r>
+          <w:rPr>
+            <w:lang w:val="en-US"/>
+          </w:rPr>
+          <w:t xml:space="preserve">Since the </w:t>
+        </w:r>
+        <w:proofErr w:type="spellStart"/>
+        <w:r>
+          <w:rPr>
+            <w:lang w:val="en-US"/>
+          </w:rPr>
+          <w:t>AudioS</w:t>
+        </w:r>
+      </w:ins>
+      <w:ins w:id="74" w:author="Estefan Apablaza" w:date="2020-02-23T09:06:00Z">
+        <w:r>
+          <w:rPr>
+            <w:lang w:val="en-US"/>
+          </w:rPr>
+          <w:t>et</w:t>
+        </w:r>
+        <w:proofErr w:type="spellEnd"/>
+        <w:r>
+          <w:rPr>
+            <w:lang w:val="en-US"/>
+          </w:rPr>
+          <w:t xml:space="preserve"> is </w:t>
+        </w:r>
+      </w:ins>
+      <w:ins w:id="75" w:author="Estefan Apablaza" w:date="2020-02-23T09:07:00Z">
+        <w:r>
+          <w:rPr>
+            <w:lang w:val="en-US"/>
+          </w:rPr>
+          <w:t>large</w:t>
+        </w:r>
+      </w:ins>
+      <w:ins w:id="76" w:author="Estefan Apablaza" w:date="2020-02-23T09:06:00Z">
+        <w:r>
+          <w:rPr>
+            <w:lang w:val="en-US"/>
+          </w:rPr>
+          <w:t xml:space="preserve"> we could use the same 10 classes of the urban soun</w:t>
+        </w:r>
+      </w:ins>
+      <w:ins w:id="77" w:author="Estefan Apablaza" w:date="2020-02-23T09:07:00Z">
+        <w:r>
+          <w:rPr>
+            <w:lang w:val="en-US"/>
+          </w:rPr>
+          <w:t>d classification dataset to compare</w:t>
+        </w:r>
+        <w:r>
+          <w:rPr>
+            <w:lang w:val="en-US"/>
+          </w:rPr>
+          <w:t xml:space="preserve"> models</w:t>
+        </w:r>
+        <w:r>
+          <w:rPr>
+            <w:lang w:val="en-US"/>
+          </w:rPr>
+          <w:t xml:space="preserve"> later in the project.</w:t>
+        </w:r>
+      </w:ins>
+    </w:p>
+    <w:p>
+      <w:pPr>
+        <w:ind w:left="720"/>
         <w:rPr>
           <w:lang w:val="en-CA"/>
         </w:rPr>
-      </w:pPr>
-    </w:p>
-    <w:p>
-      <w:pPr>
-        <w:pStyle w:val="Paragraphedeliste"/>
+        <w:pPrChange w:id="78" w:author="Estefan Apablaza" w:date="2020-02-23T09:07:00Z">
+          <w:pPr>
+            <w:pStyle w:val="ListParagraph"/>
+          </w:pPr>
+        </w:pPrChange>
+      </w:pPr>
+    </w:p>
+    <w:p>
+      <w:pPr>
+        <w:pStyle w:val="ListParagraph"/>
         <w:numPr>
           <w:ilvl w:val="0"/>
           <w:numId w:val="1"/>
@@ -635,7 +1356,7 @@
     </w:p>
     <w:p>
       <w:pPr>
-        <w:pStyle w:val="Paragraphedeliste"/>
+        <w:pStyle w:val="ListParagraph"/>
         <w:numPr>
           <w:ilvl w:val="1"/>
           <w:numId w:val="1"/>
@@ -648,34 +1369,449 @@
         <w:rPr>
           <w:lang w:val="en-US"/>
         </w:rPr>
-        <w:t>Need to do some literature review in order to tackle that feature engineering. Could we use a model that already extracts some of these features automatically (</w:t>
-      </w:r>
-      <w:proofErr w:type="spellStart"/>
+        <w:t xml:space="preserve">Need to do some literature review in order to tackle that feature engineering. Could we use a model that already extracts some of these features </w:t>
+      </w:r>
       <w:proofErr w:type="gramStart"/>
       <w:r>
         <w:rPr>
           <w:lang w:val="en-US"/>
         </w:rPr>
-        <w:t>AutoInt</w:t>
-      </w:r>
-      <w:proofErr w:type="spellEnd"/>
-      <w:r>
-        <w:rPr>
-          <w:lang w:val="en-US"/>
-        </w:rPr>
-        <w:t xml:space="preserve"> ?</w:t>
-      </w:r>
+        <w:t>automatically</w:t>
+      </w:r>
+      <w:ins w:id="79" w:author="Estefan Apablaza" w:date="2020-02-23T09:44:00Z">
+        <w:r>
+          <w:rPr>
+            <w:lang w:val="en-US"/>
+          </w:rPr>
+          <w:t>.</w:t>
+        </w:r>
+      </w:ins>
       <w:proofErr w:type="gramEnd"/>
-      <w:r>
-        <w:rPr>
-          <w:lang w:val="en-US"/>
-        </w:rPr>
-        <w:t>)</w:t>
-      </w:r>
-    </w:p>
-    <w:p>
-      <w:pPr>
-        <w:pStyle w:val="Paragraphedeliste"/>
+      <w:del w:id="80" w:author="Estefan Apablaza" w:date="2020-02-23T09:15:00Z">
+        <w:r>
+          <w:rPr>
+            <w:lang w:val="en-US"/>
+          </w:rPr>
+          <w:delText xml:space="preserve"> (AutoInt ?)</w:delText>
+        </w:r>
+      </w:del>
+    </w:p>
+    <w:p>
+      <w:pPr>
+        <w:pStyle w:val="ListParagraph"/>
+        <w:numPr>
+          <w:ilvl w:val="1"/>
+          <w:numId w:val="1"/>
+        </w:numPr>
+        <w:rPr>
+          <w:lang w:val="en-US"/>
+        </w:rPr>
+      </w:pPr>
+      <w:r>
+        <w:rPr>
+          <w:lang w:val="en-US"/>
+        </w:rPr>
+        <w:t>For the preprocessing, there are many different articles on how to transform sound files into direct spectrogram</w:t>
+      </w:r>
+      <w:ins w:id="81" w:author="Estefan Apablaza" w:date="2020-02-23T09:16:00Z">
+        <w:r>
+          <w:rPr>
+            <w:rStyle w:val="FootnoteReference"/>
+            <w:lang w:val="en-US"/>
+          </w:rPr>
+          <w:footnoteReference w:id="1"/>
+        </w:r>
+      </w:ins>
+      <w:r>
+        <w:rPr>
+          <w:lang w:val="en-US"/>
+        </w:rPr>
+        <w:t xml:space="preserve">. </w:t>
+      </w:r>
+      <w:del w:id="83" w:author="Estefan Apablaza" w:date="2020-02-23T09:16:00Z">
+        <w:r>
+          <w:fldChar w:fldCharType="begin"/>
+        </w:r>
+        <w:r>
+          <w:rPr>
+            <w:lang w:val="en-US"/>
+            <w:rPrChange w:id="84" w:author="Estefan Apablaza" w:date="2020-02-23T08:38:00Z">
+              <w:rPr/>
+            </w:rPrChange>
+          </w:rPr>
+          <w:delInstrText xml:space="preserve"> HYPERLINK "https://fairyonice.github.io/implement-the-spectro</w:delInstrText>
+        </w:r>
+        <w:r>
+          <w:rPr>
+            <w:lang w:val="en-US"/>
+            <w:rPrChange w:id="85" w:author="Estefan Apablaza" w:date="2020-02-23T08:38:00Z">
+              <w:rPr/>
+            </w:rPrChange>
+          </w:rPr>
+          <w:delInstrText xml:space="preserve">gram-from-scratch-in-python.html" </w:delInstrText>
+        </w:r>
+        <w:r>
+          <w:fldChar w:fldCharType="separate"/>
+        </w:r>
+        <w:r>
+          <w:rPr>
+            <w:rStyle w:val="Hyperlink"/>
+            <w:lang w:val="en-US"/>
+          </w:rPr>
+          <w:delText>https://fairyonice.github.io/implement-the-spectrogram-from-scratch-in-python.html</w:delText>
+        </w:r>
+        <w:r>
+          <w:rPr>
+            <w:rStyle w:val="Hyperlink"/>
+            <w:lang w:val="en-US"/>
+          </w:rPr>
+          <w:fldChar w:fldCharType="end"/>
+        </w:r>
+        <w:r>
+          <w:rPr>
+            <w:lang w:val="en-US"/>
+          </w:rPr>
+          <w:delText xml:space="preserve"> </w:delText>
+        </w:r>
+      </w:del>
+      <w:del w:id="86" w:author="Estefan Apablaza" w:date="2020-02-23T09:18:00Z">
+        <w:r>
+          <w:rPr>
+            <w:lang w:val="en-US"/>
+          </w:rPr>
+          <w:delText>Th</w:delText>
+        </w:r>
+        <w:r>
+          <w:rPr>
+            <w:lang w:val="en-US"/>
+          </w:rPr>
+          <w:delText>is one is a good example.  Also this one</w:delText>
+        </w:r>
+      </w:del>
+      <w:ins w:id="87" w:author="Estefan Apablaza" w:date="2020-02-23T09:18:00Z">
+        <w:r>
+          <w:rPr>
+            <w:lang w:val="en-US"/>
+            <w:rPrChange w:id="88" w:author="Estefan Apablaza" w:date="2020-02-23T09:18:00Z">
+              <w:rPr/>
+            </w:rPrChange>
+          </w:rPr>
+          <w:t>Th</w:t>
+        </w:r>
+        <w:r>
+          <w:rPr>
+            <w:lang w:val="en-US"/>
+          </w:rPr>
+          <w:t xml:space="preserve">ere </w:t>
+        </w:r>
+        <w:proofErr w:type="gramStart"/>
+        <w:r>
+          <w:rPr>
+            <w:lang w:val="en-US"/>
+          </w:rPr>
+          <w:t>is</w:t>
+        </w:r>
+        <w:proofErr w:type="gramEnd"/>
+        <w:r>
+          <w:rPr>
+            <w:lang w:val="en-US"/>
+          </w:rPr>
+          <w:t xml:space="preserve"> also multiple libraries that exist to convert a </w:t>
+        </w:r>
+        <w:r>
+          <w:rPr>
+            <w:i/>
+            <w:iCs/>
+            <w:lang w:val="en-US"/>
+            <w:rPrChange w:id="89" w:author="Estefan Apablaza" w:date="2020-02-23T09:24:00Z">
+              <w:rPr>
+                <w:lang w:val="en-US"/>
+              </w:rPr>
+            </w:rPrChange>
+          </w:rPr>
+          <w:t>.WAV</w:t>
+        </w:r>
+        <w:r>
+          <w:rPr>
+            <w:lang w:val="en-US"/>
+          </w:rPr>
+          <w:t xml:space="preserve"> file to a spectrogram representation</w:t>
+        </w:r>
+        <w:r>
+          <w:rPr>
+            <w:rStyle w:val="FootnoteReference"/>
+            <w:lang w:val="en-US"/>
+          </w:rPr>
+          <w:footnoteReference w:id="2"/>
+        </w:r>
+        <w:r>
+          <w:rPr>
+            <w:lang w:val="en-US"/>
+          </w:rPr>
+          <w:t>.</w:t>
+        </w:r>
+      </w:ins>
+      <w:r>
+        <w:rPr>
+          <w:lang w:val="en-US"/>
+        </w:rPr>
+        <w:t xml:space="preserve"> </w:t>
+      </w:r>
+      <w:moveFromRangeStart w:id="95" w:author="Estefan Apablaza" w:date="2020-02-23T09:18:00Z" w:name="move33341949"/>
+      <w:moveFrom w:id="96" w:author="Estefan Apablaza" w:date="2020-02-23T09:18:00Z">
+        <w:r>
+          <w:fldChar w:fldCharType="begin"/>
+        </w:r>
+        <w:r>
+          <w:rPr>
+            <w:lang w:val="en-US"/>
+            <w:rPrChange w:id="97" w:author="Estefan Apablaza" w:date="2020-02-23T08:38:00Z">
+              <w:rPr/>
+            </w:rPrChange>
+          </w:rPr>
+          <w:instrText xml:space="preserve"> HYPERLINK "https://stackoverflow.com/questions/44787437/how-to-convert-a-wav-file-to-a-spect</w:instrText>
+        </w:r>
+        <w:r>
+          <w:rPr>
+            <w:lang w:val="en-US"/>
+            <w:rPrChange w:id="98" w:author="Estefan Apablaza" w:date="2020-02-23T08:38:00Z">
+              <w:rPr/>
+            </w:rPrChange>
+          </w:rPr>
+          <w:instrText xml:space="preserve">rogram-in-python3" </w:instrText>
+        </w:r>
+        <w:r>
+          <w:fldChar w:fldCharType="separate"/>
+        </w:r>
+        <w:r>
+          <w:rPr>
+            <w:rStyle w:val="Hyperlink"/>
+            <w:lang w:val="en-US"/>
+          </w:rPr>
+          <w:t>https://stackoverflow.com/questions/44787437/how-to-convert-a-wav-file-to-a-spectrogram-in-python3</w:t>
+        </w:r>
+        <w:r>
+          <w:rPr>
+            <w:rStyle w:val="Hyperlink"/>
+            <w:lang w:val="en-US"/>
+          </w:rPr>
+          <w:fldChar w:fldCharType="end"/>
+        </w:r>
+      </w:moveFrom>
+      <w:moveFromRangeEnd w:id="95"/>
+    </w:p>
+    <w:p>
+      <w:pPr>
+        <w:pStyle w:val="ListParagraph"/>
+        <w:numPr>
+          <w:ilvl w:val="1"/>
+          <w:numId w:val="1"/>
+        </w:numPr>
+        <w:rPr>
+          <w:lang w:val="en-US"/>
+        </w:rPr>
+      </w:pPr>
+      <w:r>
+        <w:rPr>
+          <w:lang w:val="en-US"/>
+        </w:rPr>
+        <w:t xml:space="preserve">There is a possibility for us to use data augmentation to make sure our dataset is bigger. Not only could it make it easier to train with more </w:t>
+      </w:r>
+      <w:proofErr w:type="gramStart"/>
+      <w:r>
+        <w:rPr>
+          <w:lang w:val="en-US"/>
+        </w:rPr>
+        <w:t>example, but</w:t>
+      </w:r>
+      <w:proofErr w:type="gramEnd"/>
+      <w:r>
+        <w:rPr>
+          <w:lang w:val="en-US"/>
+        </w:rPr>
+        <w:t xml:space="preserve"> depending on how we decide to do this it could also account for distortion in the sound received through the means we have. Make the model more robust. </w:t>
+      </w:r>
+    </w:p>
+    <w:p>
+      <w:pPr>
+        <w:pStyle w:val="ListParagraph"/>
+        <w:numPr>
+          <w:ilvl w:val="2"/>
+          <w:numId w:val="1"/>
+        </w:numPr>
+        <w:rPr>
+          <w:lang w:val="en-US"/>
+        </w:rPr>
+      </w:pPr>
+      <w:r>
+        <w:rPr>
+          <w:lang w:val="en-US"/>
+        </w:rPr>
+        <w:lastRenderedPageBreak/>
+        <w:t>This paper</w:t>
+      </w:r>
+      <w:ins w:id="99" w:author="Estefan Apablaza" w:date="2020-02-23T09:19:00Z">
+        <w:r>
+          <w:rPr>
+            <w:rStyle w:val="FootnoteReference"/>
+            <w:lang w:val="en-US"/>
+          </w:rPr>
+          <w:footnoteReference w:id="3"/>
+        </w:r>
+      </w:ins>
+      <w:r>
+        <w:rPr>
+          <w:lang w:val="en-US"/>
+        </w:rPr>
+        <w:t xml:space="preserve"> has an interesting idea explaining how we can use methods for data augmentation both on the data directly and on the spectrogram we created after</w:t>
+      </w:r>
+      <w:ins w:id="103" w:author="Estefan Apablaza" w:date="2020-02-23T09:19:00Z">
+        <w:r>
+          <w:rPr>
+            <w:lang w:val="en-US"/>
+          </w:rPr>
+          <w:t>.</w:t>
+        </w:r>
+      </w:ins>
+      <w:del w:id="104" w:author="Estefan Apablaza" w:date="2020-02-23T09:19:00Z">
+        <w:r>
+          <w:rPr>
+            <w:lang w:val="en-US"/>
+          </w:rPr>
+          <w:delText xml:space="preserve">: </w:delText>
+        </w:r>
+        <w:r>
+          <w:fldChar w:fldCharType="begin"/>
+        </w:r>
+        <w:r>
+          <w:rPr>
+            <w:lang w:val="en-US"/>
+            <w:rPrChange w:id="105" w:author="Estefan Apablaza" w:date="2020-02-23T08:38:00Z">
+              <w:rPr/>
+            </w:rPrChange>
+          </w:rPr>
+          <w:delInstrText xml:space="preserve"> HYPERLINK "https://arxiv.org/ftp/arxiv/pap</w:delInstrText>
+        </w:r>
+        <w:r>
+          <w:rPr>
+            <w:lang w:val="en-US"/>
+            <w:rPrChange w:id="106" w:author="Estefan Apablaza" w:date="2020-02-23T08:38:00Z">
+              <w:rPr/>
+            </w:rPrChange>
+          </w:rPr>
+          <w:delInstrText xml:space="preserve">ers/1912/1912.05472.pdf" </w:delInstrText>
+        </w:r>
+        <w:r>
+          <w:fldChar w:fldCharType="separate"/>
+        </w:r>
+        <w:r>
+          <w:rPr>
+            <w:rStyle w:val="Hyperlink"/>
+            <w:lang w:val="en-US"/>
+          </w:rPr>
+          <w:delText>https://arxiv.org/ftp/arxiv/papers/1912/1912.05472.pdf</w:delText>
+        </w:r>
+        <w:r>
+          <w:rPr>
+            <w:rStyle w:val="Hyperlink"/>
+            <w:lang w:val="en-US"/>
+          </w:rPr>
+          <w:fldChar w:fldCharType="end"/>
+        </w:r>
+      </w:del>
+    </w:p>
+    <w:p>
+      <w:pPr>
+        <w:pStyle w:val="ListParagraph"/>
+        <w:numPr>
+          <w:ilvl w:val="1"/>
+          <w:numId w:val="1"/>
+        </w:numPr>
+        <w:rPr>
+          <w:lang w:val="en-US"/>
+        </w:rPr>
+      </w:pPr>
+      <w:r>
+        <w:rPr>
+          <w:lang w:val="en-US"/>
+        </w:rPr>
+        <w:t>When it comes to v</w:t>
+      </w:r>
+      <w:r>
+        <w:rPr>
+          <w:lang w:val="en-US"/>
+        </w:rPr>
+        <w:t xml:space="preserve">ery specific examples of how we can do the data augmentation there are a few methods in this paper. If we take a good look at how they do </w:t>
+      </w:r>
+      <w:proofErr w:type="gramStart"/>
+      <w:r>
+        <w:rPr>
+          <w:lang w:val="en-US"/>
+        </w:rPr>
+        <w:t>it</w:t>
+      </w:r>
+      <w:proofErr w:type="gramEnd"/>
+      <w:r>
+        <w:rPr>
+          <w:lang w:val="en-US"/>
+        </w:rPr>
+        <w:t xml:space="preserve"> we can also create multiple different sets of data so that we can figure out what the optimal data augmentation type is or maybe a hybrid</w:t>
+      </w:r>
+      <w:ins w:id="107" w:author="Estefan Apablaza" w:date="2020-02-23T09:20:00Z">
+        <w:r>
+          <w:rPr>
+            <w:rStyle w:val="FootnoteReference"/>
+            <w:lang w:val="en-US"/>
+          </w:rPr>
+          <w:footnoteReference w:id="4"/>
+        </w:r>
+      </w:ins>
+      <w:r>
+        <w:rPr>
+          <w:lang w:val="en-US"/>
+        </w:rPr>
+        <w:t xml:space="preserve">. </w:t>
+      </w:r>
+      <w:moveFromRangeStart w:id="115" w:author="Estefan Apablaza" w:date="2020-02-23T09:20:00Z" w:name="move33342050"/>
+      <w:moveFrom w:id="116" w:author="Estefan Apablaza" w:date="2020-02-23T09:20:00Z">
+        <w:r>
+          <w:fldChar w:fldCharType="begin"/>
+        </w:r>
+        <w:r>
+          <w:rPr>
+            <w:lang w:val="en-US"/>
+          </w:rPr>
+          <w:instrText xml:space="preserve"> HYPERLINK "https://arxiv.org/pdf/1608.04363.pdf" </w:instrText>
+        </w:r>
+        <w:r>
+          <w:fldChar w:fldCharType="separate"/>
+        </w:r>
+        <w:r>
+          <w:rPr>
+            <w:rStyle w:val="Hyperlink"/>
+            <w:lang w:val="en-US"/>
+          </w:rPr>
+          <w:t>https://arxiv.org/pdf/1608.04363.pdf</w:t>
+        </w:r>
+        <w:r>
+          <w:rPr>
+            <w:rStyle w:val="Hyperlink"/>
+            <w:lang w:val="en-US"/>
+          </w:rPr>
+          <w:fldChar w:fldCharType="end"/>
+        </w:r>
+        <w:r>
+          <w:rPr>
+            <w:lang w:val="en-US"/>
+          </w:rPr>
+          <w:tab/>
+        </w:r>
+      </w:moveFrom>
+      <w:moveFromRangeEnd w:id="115"/>
+    </w:p>
+    <w:p>
+      <w:pPr>
+        <w:pStyle w:val="ListParagraph"/>
         <w:numPr>
           <w:ilvl w:val="0"/>
           <w:numId w:val="1"/>
@@ -699,7 +1835,7 @@
     </w:p>
     <w:p>
       <w:pPr>
-        <w:pStyle w:val="Paragraphedeliste"/>
+        <w:pStyle w:val="ListParagraph"/>
         <w:numPr>
           <w:ilvl w:val="1"/>
           <w:numId w:val="1"/>
@@ -731,7 +1867,527 @@
     </w:p>
     <w:p>
       <w:pPr>
-        <w:pStyle w:val="Paragraphedeliste"/>
+        <w:pStyle w:val="ListParagraph"/>
+        <w:numPr>
+          <w:ilvl w:val="1"/>
+          <w:numId w:val="1"/>
+        </w:numPr>
+        <w:rPr>
+          <w:lang w:val="en-US"/>
+        </w:rPr>
+      </w:pPr>
+      <w:r>
+        <w:rPr>
+          <w:lang w:val="en-US"/>
+        </w:rPr>
+        <w:t xml:space="preserve">Based on the graph we can see in this paper we can see that an architecture we can decide to use is </w:t>
+      </w:r>
+      <w:ins w:id="117" w:author="Estefan Apablaza" w:date="2020-02-23T09:27:00Z">
+        <w:r>
+          <w:rPr>
+            <w:lang w:val="en-US"/>
+          </w:rPr>
+          <w:t>Convolutional Block Attention Module (</w:t>
+        </w:r>
+      </w:ins>
+      <w:r>
+        <w:rPr>
+          <w:lang w:val="en-US"/>
+        </w:rPr>
+        <w:t>CBAM</w:t>
+      </w:r>
+      <w:ins w:id="118" w:author="Estefan Apablaza" w:date="2020-02-23T09:27:00Z">
+        <w:r>
+          <w:rPr>
+            <w:lang w:val="en-US"/>
+          </w:rPr>
+          <w:t>)</w:t>
+        </w:r>
+      </w:ins>
+      <w:r>
+        <w:rPr>
+          <w:lang w:val="en-US"/>
+        </w:rPr>
+        <w:t xml:space="preserve"> which could allow us to use attention in the estimation. </w:t>
+      </w:r>
+      <w:ins w:id="119" w:author="Estefan Apablaza" w:date="2020-02-23T09:22:00Z">
+        <w:r>
+          <w:rPr>
+            <w:lang w:val="en-US"/>
+          </w:rPr>
+          <w:t>This paper is al</w:t>
+        </w:r>
+      </w:ins>
+      <w:del w:id="120" w:author="Estefan Apablaza" w:date="2020-02-23T09:22:00Z">
+        <w:r>
+          <w:rPr>
+            <w:lang w:val="en-US"/>
+          </w:rPr>
+          <w:delText>It is al</w:delText>
+        </w:r>
+      </w:del>
+      <w:r>
+        <w:rPr>
+          <w:lang w:val="en-US"/>
+        </w:rPr>
+        <w:t>so very recent</w:t>
+      </w:r>
+      <w:ins w:id="121" w:author="Estefan Apablaza" w:date="2020-02-23T09:23:00Z">
+        <w:r>
+          <w:rPr>
+            <w:rStyle w:val="FootnoteReference"/>
+            <w:lang w:val="en-US"/>
+          </w:rPr>
+          <w:footnoteReference w:id="5"/>
+        </w:r>
+      </w:ins>
+      <w:del w:id="125" w:author="Estefan Apablaza" w:date="2020-02-23T09:23:00Z">
+        <w:r>
+          <w:rPr>
+            <w:lang w:val="en-US"/>
+          </w:rPr>
+          <w:delText xml:space="preserve"> :</w:delText>
+        </w:r>
+      </w:del>
+      <w:del w:id="126" w:author="Estefan Apablaza" w:date="2020-02-23T09:22:00Z">
+        <w:r>
+          <w:rPr>
+            <w:lang w:val="en-US"/>
+          </w:rPr>
+          <w:delText xml:space="preserve"> </w:delText>
+        </w:r>
+      </w:del>
+    </w:p>
+    <w:p>
+      <w:pPr>
+        <w:pStyle w:val="ListParagraph"/>
+        <w:numPr>
+          <w:ilvl w:val="1"/>
+          <w:numId w:val="1"/>
+        </w:numPr>
+        <w:rPr>
+          <w:lang w:val="en-US"/>
+        </w:rPr>
+      </w:pPr>
+      <w:r>
+        <w:rPr>
+          <w:lang w:val="en-US"/>
+        </w:rPr>
+        <w:t>When it comes to a</w:t>
+      </w:r>
+      <w:r>
+        <w:rPr>
+          <w:lang w:val="en-US"/>
+        </w:rPr>
+        <w:t xml:space="preserve"> good architecture for models there is this paper</w:t>
+      </w:r>
+      <w:ins w:id="127" w:author="Estefan Apablaza" w:date="2020-02-23T09:29:00Z">
+        <w:r>
+          <w:rPr>
+            <w:rStyle w:val="FootnoteReference"/>
+            <w:lang w:val="en-US"/>
+          </w:rPr>
+          <w:footnoteReference w:id="6"/>
+        </w:r>
+      </w:ins>
+      <w:r>
+        <w:rPr>
+          <w:lang w:val="en-US"/>
+        </w:rPr>
+        <w:t xml:space="preserve"> here that gives us an overview of what they use for acoustic data. The type of data is slightly </w:t>
+      </w:r>
+      <w:del w:id="131" w:author="Estefan Apablaza" w:date="2020-02-23T09:28:00Z">
+        <w:r>
+          <w:rPr>
+            <w:lang w:val="en-US"/>
+          </w:rPr>
+          <w:delText>different</w:delText>
+        </w:r>
+      </w:del>
+      <w:ins w:id="132" w:author="Estefan Apablaza" w:date="2020-02-23T09:28:00Z">
+        <w:r>
+          <w:rPr>
+            <w:lang w:val="en-US"/>
+          </w:rPr>
+          <w:t>different,</w:t>
+        </w:r>
+      </w:ins>
+      <w:r>
+        <w:rPr>
+          <w:lang w:val="en-US"/>
+        </w:rPr>
+        <w:t xml:space="preserve"> but the architecture could still help us</w:t>
+      </w:r>
+      <w:ins w:id="133" w:author="Estefan Apablaza" w:date="2020-02-23T09:28:00Z">
+        <w:r>
+          <w:rPr>
+            <w:lang w:val="en-US"/>
+          </w:rPr>
+          <w:t>.</w:t>
+        </w:r>
+      </w:ins>
+      <w:r>
+        <w:rPr>
+          <w:lang w:val="en-US"/>
+        </w:rPr>
+        <w:t xml:space="preserve"> For their state-of—the-art they use</w:t>
+      </w:r>
+      <w:ins w:id="134" w:author="Estefan Apablaza" w:date="2020-02-23T09:29:00Z">
+        <w:r>
+          <w:rPr>
+            <w:lang w:val="en-US"/>
+          </w:rPr>
+          <w:t xml:space="preserve"> Bag of Audio Words</w:t>
+        </w:r>
+      </w:ins>
+      <w:r>
+        <w:rPr>
+          <w:lang w:val="en-US"/>
+        </w:rPr>
+        <w:t xml:space="preserve"> </w:t>
+      </w:r>
+      <w:ins w:id="135" w:author="Estefan Apablaza" w:date="2020-02-23T09:30:00Z">
+        <w:r>
+          <w:rPr>
+            <w:lang w:val="en-US"/>
+          </w:rPr>
+          <w:t>(</w:t>
+        </w:r>
+      </w:ins>
+      <w:proofErr w:type="spellStart"/>
+      <w:r>
+        <w:rPr>
+          <w:lang w:val="en-US"/>
+        </w:rPr>
+        <w:t>BoA</w:t>
+      </w:r>
+      <w:ins w:id="136" w:author="Estefan Apablaza" w:date="2020-02-23T09:30:00Z">
+        <w:r>
+          <w:rPr>
+            <w:lang w:val="en-US"/>
+          </w:rPr>
+          <w:t>W</w:t>
+        </w:r>
+      </w:ins>
+      <w:proofErr w:type="spellEnd"/>
+      <w:del w:id="137" w:author="Estefan Apablaza" w:date="2020-02-23T09:30:00Z">
+        <w:r>
+          <w:rPr>
+            <w:lang w:val="en-US"/>
+          </w:rPr>
+          <w:delText>w</w:delText>
+        </w:r>
+      </w:del>
+      <w:ins w:id="138" w:author="Estefan Apablaza" w:date="2020-02-23T09:30:00Z">
+        <w:r>
+          <w:rPr>
+            <w:lang w:val="en-US"/>
+          </w:rPr>
+          <w:t xml:space="preserve">) with a Deep Neural </w:t>
+        </w:r>
+        <w:proofErr w:type="spellStart"/>
+        <w:r>
+          <w:rPr>
+            <w:lang w:val="en-US"/>
+          </w:rPr>
+          <w:t>Neural</w:t>
+        </w:r>
+      </w:ins>
+      <w:proofErr w:type="spellEnd"/>
+      <w:ins w:id="139" w:author="Estefan Apablaza" w:date="2020-02-23T09:33:00Z">
+        <w:r>
+          <w:rPr>
+            <w:lang w:val="en-US"/>
+          </w:rPr>
+          <w:t xml:space="preserve"> (DNN)</w:t>
+        </w:r>
+      </w:ins>
+      <w:ins w:id="140" w:author="Estefan Apablaza" w:date="2020-02-23T09:30:00Z">
+        <w:r>
+          <w:rPr>
+            <w:lang w:val="en-US"/>
+          </w:rPr>
+          <w:t xml:space="preserve"> and Hidden Markov Models</w:t>
+        </w:r>
+      </w:ins>
+      <w:del w:id="141" w:author="Estefan Apablaza" w:date="2020-02-23T09:30:00Z">
+        <w:r>
+          <w:rPr>
+            <w:lang w:val="en-US"/>
+          </w:rPr>
+          <w:delText>,</w:delText>
+        </w:r>
+      </w:del>
+      <w:r>
+        <w:rPr>
+          <w:lang w:val="en-US"/>
+        </w:rPr>
+        <w:t xml:space="preserve"> </w:t>
+      </w:r>
+      <w:ins w:id="142" w:author="Estefan Apablaza" w:date="2020-02-23T09:31:00Z">
+        <w:r>
+          <w:rPr>
+            <w:lang w:val="en-US"/>
+          </w:rPr>
+          <w:t>(</w:t>
+        </w:r>
+      </w:ins>
+      <w:del w:id="143" w:author="Estefan Apablaza" w:date="2020-02-23T09:33:00Z">
+        <w:r>
+          <w:rPr>
+            <w:lang w:val="en-US"/>
+          </w:rPr>
+          <w:delText>DNN+</w:delText>
+        </w:r>
+      </w:del>
+      <w:r>
+        <w:rPr>
+          <w:lang w:val="en-US"/>
+        </w:rPr>
+        <w:t>HMM</w:t>
+      </w:r>
+      <w:ins w:id="144" w:author="Estefan Apablaza" w:date="2020-02-23T09:31:00Z">
+        <w:r>
+          <w:rPr>
+            <w:lang w:val="en-US"/>
+          </w:rPr>
+          <w:t>)</w:t>
+        </w:r>
+      </w:ins>
+      <w:r>
+        <w:rPr>
+          <w:lang w:val="en-US"/>
+        </w:rPr>
+        <w:t xml:space="preserve">. Additionally, their optimal architecture is two conv </w:t>
+      </w:r>
+      <w:proofErr w:type="gramStart"/>
+      <w:r>
+        <w:rPr>
+          <w:lang w:val="en-US"/>
+        </w:rPr>
+        <w:t>layer</w:t>
+      </w:r>
+      <w:proofErr w:type="gramEnd"/>
+      <w:r>
+        <w:rPr>
+          <w:lang w:val="en-US"/>
+        </w:rPr>
+        <w:t xml:space="preserve"> followed by 1 pooling 3 times and 3 FC layers after. </w:t>
+      </w:r>
+      <w:moveFromRangeStart w:id="145" w:author="Estefan Apablaza" w:date="2020-02-23T09:29:00Z" w:name="move33342569"/>
+      <w:moveFrom w:id="146" w:author="Estefan Apablaza" w:date="2020-02-23T09:29:00Z">
+        <w:r>
+          <w:fldChar w:fldCharType="begin"/>
+        </w:r>
+        <w:r>
+          <w:rPr>
+            <w:lang w:val="en-US"/>
+          </w:rPr>
+          <w:instrText xml:space="preserve"> HYPERLINK "https://arxiv.org/pdf/160</w:instrText>
+        </w:r>
+        <w:r>
+          <w:rPr>
+            <w:lang w:val="en-US"/>
+          </w:rPr>
+          <w:instrText xml:space="preserve">4.07160.pdf" </w:instrText>
+        </w:r>
+        <w:r>
+          <w:fldChar w:fldCharType="separate"/>
+        </w:r>
+        <w:r>
+          <w:rPr>
+            <w:rStyle w:val="Hyperlink"/>
+            <w:lang w:val="en-US"/>
+          </w:rPr>
+          <w:t>https://arxiv.org/pdf/1604.07160.pdf</w:t>
+        </w:r>
+        <w:r>
+          <w:rPr>
+            <w:rStyle w:val="Hyperlink"/>
+            <w:lang w:val="en-US"/>
+          </w:rPr>
+          <w:fldChar w:fldCharType="end"/>
+        </w:r>
+      </w:moveFrom>
+      <w:moveFromRangeEnd w:id="145"/>
+    </w:p>
+    <w:p>
+      <w:pPr>
+        <w:pStyle w:val="ListParagraph"/>
+        <w:numPr>
+          <w:ilvl w:val="1"/>
+          <w:numId w:val="1"/>
+        </w:numPr>
+        <w:rPr>
+          <w:ins w:id="147" w:author="Estefan Apablaza" w:date="2020-02-23T09:37:00Z"/>
+          <w:lang w:val="en-US"/>
+        </w:rPr>
+      </w:pPr>
+      <w:r>
+        <w:rPr>
+          <w:lang w:val="en-US"/>
+        </w:rPr>
+        <w:t xml:space="preserve">There is also this paper that goes through most of the ones we know and love like </w:t>
+      </w:r>
+      <w:proofErr w:type="spellStart"/>
+      <w:r>
+        <w:rPr>
+          <w:lang w:val="en-US"/>
+        </w:rPr>
+        <w:t>ResNet</w:t>
+      </w:r>
+      <w:proofErr w:type="spellEnd"/>
+      <w:r>
+        <w:rPr>
+          <w:lang w:val="en-US"/>
+        </w:rPr>
+        <w:t xml:space="preserve"> </w:t>
+      </w:r>
+      <w:del w:id="148" w:author="Estefan Apablaza" w:date="2020-02-23T09:34:00Z">
+        <w:r>
+          <w:fldChar w:fldCharType="begin"/>
+        </w:r>
+        <w:r>
+          <w:rPr>
+            <w:lang w:val="en-US"/>
+            <w:rPrChange w:id="149" w:author="Estefan Apablaza" w:date="2020-02-23T08:38:00Z">
+              <w:rPr/>
+            </w:rPrChange>
+          </w:rPr>
+          <w:delInstrText xml:space="preserve"> HYPERLINK "https://arxiv.org/pdf/1609.09430.pdf" </w:delInstrText>
+        </w:r>
+        <w:r>
+          <w:fldChar w:fldCharType="separate"/>
+        </w:r>
+        <w:r>
+          <w:rPr>
+            <w:rStyle w:val="Hyperlink"/>
+            <w:lang w:val="en-US"/>
+          </w:rPr>
+          <w:delText>https://arxiv.org/pdf/1609.09430.pdf</w:delText>
+        </w:r>
+        <w:r>
+          <w:rPr>
+            <w:rStyle w:val="Hyperlink"/>
+            <w:lang w:val="en-US"/>
+          </w:rPr>
+          <w:fldChar w:fldCharType="end"/>
+        </w:r>
+      </w:del>
+      <w:ins w:id="150" w:author="Estefan Apablaza" w:date="2020-02-23T09:34:00Z">
+        <w:r>
+          <w:rPr>
+            <w:rStyle w:val="FootnoteReference"/>
+            <w:color w:val="0000FF"/>
+            <w:u w:val="single"/>
+            <w:lang w:val="en-US"/>
+          </w:rPr>
+          <w:footnoteReference w:id="7"/>
+        </w:r>
+      </w:ins>
+      <w:del w:id="152" w:author="Estefan Apablaza" w:date="2020-02-23T09:34:00Z">
+        <w:r>
+          <w:rPr>
+            <w:lang w:val="en-US"/>
+          </w:rPr>
+          <w:delText xml:space="preserve"> </w:delText>
+        </w:r>
+      </w:del>
+      <w:ins w:id="153" w:author="Estefan Apablaza" w:date="2020-02-23T09:35:00Z">
+        <w:r>
+          <w:rPr>
+            <w:lang w:val="en-US"/>
+          </w:rPr>
+          <w:t>. C</w:t>
+        </w:r>
+      </w:ins>
+      <w:del w:id="154" w:author="Estefan Apablaza" w:date="2020-02-23T09:35:00Z">
+        <w:r>
+          <w:rPr>
+            <w:lang w:val="en-US"/>
+          </w:rPr>
+          <w:delText>C</w:delText>
+        </w:r>
+      </w:del>
+      <w:proofErr w:type="gramStart"/>
+      <w:r>
+        <w:rPr>
+          <w:lang w:val="en-US"/>
+        </w:rPr>
+        <w:t>an</w:t>
+      </w:r>
+      <w:proofErr w:type="gramEnd"/>
+      <w:r>
+        <w:rPr>
+          <w:lang w:val="en-US"/>
+        </w:rPr>
+        <w:t xml:space="preserve"> help us at least get an idea of how we should look for them. </w:t>
+      </w:r>
+    </w:p>
+    <w:p>
+      <w:pPr>
+        <w:pStyle w:val="ListParagraph"/>
+        <w:numPr>
+          <w:ilvl w:val="1"/>
+          <w:numId w:val="1"/>
+        </w:numPr>
+        <w:rPr>
+          <w:lang w:val="en-US"/>
+        </w:rPr>
+      </w:pPr>
+      <w:ins w:id="155" w:author="Estefan Apablaza" w:date="2020-02-23T09:37:00Z">
+        <w:r>
+          <w:rPr>
+            <w:lang w:val="en-US"/>
+          </w:rPr>
+          <w:t>There is also a possibility to add two type of DNN such as the Recurrent Neural Net</w:t>
+        </w:r>
+      </w:ins>
+      <w:ins w:id="156" w:author="Estefan Apablaza" w:date="2020-02-23T09:38:00Z">
+        <w:r>
+          <w:rPr>
+            <w:lang w:val="en-US"/>
+          </w:rPr>
+          <w:t>work (RNN) with CNN to create a CRNN</w:t>
+        </w:r>
+      </w:ins>
+      <w:ins w:id="157" w:author="Estefan Apablaza" w:date="2020-02-23T09:43:00Z">
+        <w:r>
+          <w:rPr>
+            <w:rStyle w:val="FootnoteReference"/>
+            <w:lang w:val="en-US"/>
+          </w:rPr>
+          <w:footnoteReference w:id="8"/>
+        </w:r>
+      </w:ins>
+      <w:ins w:id="159" w:author="Estefan Apablaza" w:date="2020-02-23T09:41:00Z">
+        <w:r>
+          <w:rPr>
+            <w:lang w:val="en-US"/>
+          </w:rPr>
+          <w:t xml:space="preserve">. This type of architecture is relevant when we are doing temporal </w:t>
+        </w:r>
+      </w:ins>
+      <w:ins w:id="160" w:author="Estefan Apablaza" w:date="2020-02-23T09:42:00Z">
+        <w:r>
+          <w:rPr>
+            <w:lang w:val="en-US"/>
+          </w:rPr>
+          <w:t>classification of sounds events. This could be presented as a future improvement in order to put the sound classifier in production</w:t>
+        </w:r>
+      </w:ins>
+      <w:ins w:id="161" w:author="Estefan Apablaza" w:date="2020-02-23T09:43:00Z">
+        <w:r>
+          <w:rPr>
+            <w:lang w:val="en-US"/>
+          </w:rPr>
+          <w:t>.</w:t>
+        </w:r>
+      </w:ins>
+    </w:p>
+    <w:p>
+      <w:pPr>
+        <w:pStyle w:val="ListParagraph"/>
         <w:numPr>
           <w:ilvl w:val="0"/>
           <w:numId w:val="1"/>
@@ -763,7 +2419,7 @@
     </w:p>
     <w:p>
       <w:pPr>
-        <w:pStyle w:val="Paragraphedeliste"/>
+        <w:pStyle w:val="ListParagraph"/>
         <w:numPr>
           <w:ilvl w:val="1"/>
           <w:numId w:val="1"/>
@@ -790,7 +2446,7 @@
     </w:p>
     <w:p>
       <w:pPr>
-        <w:pStyle w:val="Paragraphedeliste"/>
+        <w:pStyle w:val="ListParagraph"/>
         <w:numPr>
           <w:ilvl w:val="0"/>
           <w:numId w:val="1"/>
@@ -832,7 +2488,7 @@
     </w:p>
     <w:p>
       <w:pPr>
-        <w:pStyle w:val="Paragraphedeliste"/>
+        <w:pStyle w:val="ListParagraph"/>
         <w:numPr>
           <w:ilvl w:val="1"/>
           <w:numId w:val="1"/>
@@ -844,167 +2500,279 @@
           <w:lang w:val="en-CA"/>
         </w:rPr>
       </w:pPr>
-      <w:r>
-        <w:rPr>
-          <w:bCs/>
-          <w:lang w:val="en-CA"/>
-        </w:rPr>
-        <w:t xml:space="preserve">Is the accuracy still a good </w:t>
-      </w:r>
-      <w:r>
-        <w:rPr>
-          <w:bCs/>
-          <w:lang w:val="en-CA"/>
-        </w:rPr>
-        <w:t>indicator?</w:t>
-      </w:r>
-    </w:p>
-    <w:p>
-      <w:pPr>
-        <w:pStyle w:val="Paragraphedeliste"/>
+      <w:del w:id="162" w:author="Estefan Apablaza" w:date="2020-02-23T09:43:00Z">
+        <w:r>
+          <w:rPr>
+            <w:bCs/>
+            <w:lang w:val="en-CA"/>
+          </w:rPr>
+          <w:delText xml:space="preserve">Is the accuracy still a good </w:delText>
+        </w:r>
+        <w:r>
+          <w:rPr>
+            <w:bCs/>
+            <w:lang w:val="en-CA"/>
+          </w:rPr>
+          <w:delText>indicator?</w:delText>
+        </w:r>
+      </w:del>
+      <w:ins w:id="163" w:author="Estefan Apablaza" w:date="2020-02-23T09:43:00Z">
+        <w:r>
+          <w:rPr>
+            <w:bCs/>
+            <w:lang w:val="en-CA"/>
+          </w:rPr>
+          <w:t>In order to compare</w:t>
+        </w:r>
+      </w:ins>
+      <w:ins w:id="164" w:author="Estefan Apablaza" w:date="2020-02-23T09:45:00Z">
+        <w:r>
+          <w:rPr>
+            <w:bCs/>
+            <w:lang w:val="en-CA"/>
+          </w:rPr>
+          <w:t xml:space="preserve"> </w:t>
+        </w:r>
+      </w:ins>
+      <w:ins w:id="165" w:author="Estefan Apablaza" w:date="2020-02-23T09:46:00Z">
+        <w:r>
+          <w:rPr>
+            <w:bCs/>
+            <w:lang w:val="en-CA"/>
+          </w:rPr>
+          <w:t>architecture</w:t>
+        </w:r>
+      </w:ins>
+      <w:ins w:id="166" w:author="Estefan Apablaza" w:date="2020-02-23T09:45:00Z">
+        <w:r>
+          <w:rPr>
+            <w:bCs/>
+            <w:lang w:val="en-CA"/>
+          </w:rPr>
+          <w:t xml:space="preserve"> a simple</w:t>
+        </w:r>
+      </w:ins>
+      <w:ins w:id="167" w:author="Estefan Apablaza" w:date="2020-02-23T09:46:00Z">
+        <w:r>
+          <w:rPr>
+            <w:bCs/>
+            <w:lang w:val="en-CA"/>
+          </w:rPr>
+          <w:t xml:space="preserve"> classification error could b</w:t>
+        </w:r>
+      </w:ins>
+      <w:ins w:id="168" w:author="Estefan Apablaza" w:date="2020-02-23T09:47:00Z">
+        <w:r>
+          <w:rPr>
+            <w:bCs/>
+            <w:lang w:val="en-CA"/>
+          </w:rPr>
+          <w:t>e provided by a confusion matrix of 10x10.</w:t>
+        </w:r>
+      </w:ins>
+      <w:ins w:id="169" w:author="Estefan Apablaza" w:date="2020-02-23T09:46:00Z">
+        <w:r>
+          <w:rPr>
+            <w:bCs/>
+            <w:lang w:val="en-CA"/>
+          </w:rPr>
+          <w:t xml:space="preserve"> </w:t>
+        </w:r>
+      </w:ins>
+    </w:p>
+    <w:p>
+      <w:pPr>
+        <w:pStyle w:val="ListParagraph"/>
         <w:numPr>
           <w:ilvl w:val="0"/>
           <w:numId w:val="1"/>
         </w:numPr>
         <w:rPr>
+          <w:del w:id="170" w:author="Estefan Apablaza" w:date="2020-02-23T09:34:00Z"/>
           <w:b/>
           <w:bCs/>
           <w:u w:val="single"/>
         </w:rPr>
       </w:pPr>
-      <w:r>
-        <w:rPr>
+      <w:del w:id="171" w:author="Estefan Apablaza" w:date="2020-02-23T09:34:00Z">
+        <w:r>
+          <w:rPr>
+            <w:b/>
+            <w:bCs/>
+            <w:u w:val="single"/>
+            <w:lang w:val="en-CA"/>
+          </w:rPr>
+          <w:delText>Ref</w:delText>
+        </w:r>
+        <w:r>
+          <w:rPr>
+            <w:b/>
+            <w:bCs/>
+            <w:u w:val="single"/>
+          </w:rPr>
+          <w:delText>erences</w:delText>
+        </w:r>
+      </w:del>
+    </w:p>
+    <w:p>
+      <w:pPr>
+        <w:pStyle w:val="ListParagraph"/>
+        <w:numPr>
+          <w:ilvl w:val="1"/>
+          <w:numId w:val="1"/>
+        </w:numPr>
+        <w:rPr>
+          <w:del w:id="172" w:author="Estefan Apablaza" w:date="2020-02-23T09:34:00Z"/>
+          <w:b/>
+          <w:bCs/>
+          <w:u w:val="single"/>
+        </w:rPr>
+      </w:pPr>
+      <w:del w:id="173" w:author="Estefan Apablaza" w:date="2020-02-23T09:34:00Z">
+        <w:r>
+          <w:fldChar w:fldCharType="begin"/>
+        </w:r>
+        <w:r>
+          <w:delInstrText xml:space="preserve"> HYPERLINK "https://ieeexplore.ieee.org/document/7324337" </w:delInstrText>
+        </w:r>
+        <w:r>
+          <w:fldChar w:fldCharType="separate"/>
+        </w:r>
+        <w:r>
+          <w:rPr>
+            <w:rStyle w:val="Hyperlink"/>
+          </w:rPr>
+          <w:delText>https://ieeexplore.ieee.org/document/7324337</w:delText>
+        </w:r>
+        <w:r>
+          <w:rPr>
+            <w:rStyle w:val="Hyperlink"/>
+          </w:rPr>
+          <w:fldChar w:fldCharType="end"/>
+        </w:r>
+      </w:del>
+    </w:p>
+    <w:p>
+      <w:pPr>
+        <w:pStyle w:val="ListParagraph"/>
+        <w:numPr>
+          <w:ilvl w:val="0"/>
+          <w:numId w:val="1"/>
+        </w:numPr>
+        <w:rPr>
+          <w:b/>
+          <w:bCs/>
+          <w:u w:val="single"/>
+        </w:rPr>
+      </w:pPr>
+      <w:r>
+        <w:rPr>
+          <w:b/>
+          <w:bCs/>
+          <w:u w:val="single"/>
+        </w:rPr>
+        <w:t>Questions</w:t>
+      </w:r>
+    </w:p>
+    <w:p>
+      <w:pPr>
+        <w:pStyle w:val="ListParagraph"/>
+        <w:numPr>
+          <w:ilvl w:val="0"/>
+          <w:numId w:val="4"/>
+        </w:numPr>
+        <w:rPr>
+          <w:ins w:id="174" w:author="Estefan Apablaza" w:date="2020-02-23T09:21:00Z"/>
           <w:b/>
           <w:bCs/>
           <w:u w:val="single"/>
           <w:lang w:val="en-CA"/>
-        </w:rPr>
-        <w:t>Ref</w:t>
-      </w:r>
-      <w:proofErr w:type="spellStart"/>
-      <w:r>
-        <w:rPr>
-          <w:b/>
-          <w:bCs/>
-          <w:u w:val="single"/>
-        </w:rPr>
-        <w:t>erences</w:t>
-      </w:r>
-      <w:proofErr w:type="spellEnd"/>
-    </w:p>
-    <w:p>
-      <w:pPr>
-        <w:pStyle w:val="Paragraphedeliste"/>
-        <w:numPr>
-          <w:ilvl w:val="1"/>
-          <w:numId w:val="1"/>
-        </w:numPr>
-        <w:rPr>
-          <w:b/>
-          <w:bCs/>
-          <w:u w:val="single"/>
-        </w:rPr>
-      </w:pPr>
-      <w:hyperlink r:id="rId14" w:history="1">
-        <w:r>
-          <w:rPr>
-            <w:rStyle w:val="Lienhypertexte"/>
-          </w:rPr>
-          <w:t>https://ieeexplore.ieee.org/document/7324337</w:t>
-        </w:r>
-      </w:hyperlink>
-    </w:p>
-    <w:p>
-      <w:pPr>
-        <w:pStyle w:val="Paragraphedeliste"/>
-        <w:numPr>
-          <w:ilvl w:val="0"/>
-          <w:numId w:val="1"/>
-        </w:numPr>
-        <w:rPr>
-          <w:b/>
-          <w:bCs/>
-          <w:u w:val="single"/>
-        </w:rPr>
-      </w:pPr>
-      <w:r>
-        <w:rPr>
-          <w:b/>
-          <w:bCs/>
-          <w:u w:val="single"/>
-        </w:rPr>
-        <w:t>Questions</w:t>
-      </w:r>
-    </w:p>
-    <w:p>
-      <w:pPr>
-        <w:pStyle w:val="Paragraphedeliste"/>
+          <w:rPrChange w:id="175" w:author="Estefan Apablaza" w:date="2020-02-23T09:21:00Z">
+            <w:rPr>
+              <w:ins w:id="176" w:author="Estefan Apablaza" w:date="2020-02-23T09:21:00Z"/>
+              <w:lang w:val="en-CA"/>
+            </w:rPr>
+          </w:rPrChange>
+        </w:rPr>
+      </w:pPr>
+      <w:commentRangeStart w:id="177"/>
+      <w:r>
+        <w:rPr>
+          <w:lang w:val="en-CA"/>
+        </w:rPr>
+        <w:t>What is the best architecture f</w:t>
+      </w:r>
+      <w:r>
+        <w:rPr>
+          <w:lang w:val="en-CA"/>
+        </w:rPr>
+        <w:t>or sound classification?</w:t>
+      </w:r>
+      <w:r>
+        <w:rPr>
+          <w:lang w:val="en-CA"/>
+        </w:rPr>
+        <w:t xml:space="preserve"> </w:t>
+      </w:r>
+      <w:commentRangeEnd w:id="177"/>
+      <w:r>
+        <w:rPr>
+          <w:rStyle w:val="CommentReference"/>
+        </w:rPr>
+        <w:commentReference w:id="177"/>
+      </w:r>
+    </w:p>
+    <w:p>
+      <w:pPr>
+        <w:pStyle w:val="ListParagraph"/>
         <w:numPr>
           <w:ilvl w:val="0"/>
           <w:numId w:val="4"/>
         </w:numPr>
         <w:rPr>
+          <w:ins w:id="178" w:author="Estefan Apablaza" w:date="2020-02-23T09:21:00Z"/>
           <w:b/>
           <w:bCs/>
           <w:u w:val="single"/>
           <w:lang w:val="en-CA"/>
-        </w:rPr>
-      </w:pPr>
-      <w:commentRangeStart w:id="1"/>
+          <w:rPrChange w:id="179" w:author="Estefan Apablaza" w:date="2020-02-23T09:21:00Z">
+            <w:rPr>
+              <w:ins w:id="180" w:author="Estefan Apablaza" w:date="2020-02-23T09:21:00Z"/>
+              <w:lang w:val="en-CA"/>
+            </w:rPr>
+          </w:rPrChange>
+        </w:rPr>
+      </w:pPr>
       <w:r>
         <w:rPr>
           <w:lang w:val="en-CA"/>
         </w:rPr>
-        <w:lastRenderedPageBreak/>
-        <w:t>What is the best architecture f</w:t>
+        <w:t xml:space="preserve">Is </w:t>
       </w:r>
       <w:r>
         <w:rPr>
           <w:lang w:val="en-CA"/>
         </w:rPr>
-        <w:t>or sound classification?</w:t>
-      </w:r>
+        <w:t>the transformation in</w:t>
+      </w:r>
+      <w:bookmarkStart w:id="181" w:name="_GoBack"/>
+      <w:bookmarkEnd w:id="181"/>
       <w:r>
         <w:rPr>
           <w:lang w:val="en-CA"/>
         </w:rPr>
-        <w:t xml:space="preserve"> </w:t>
-      </w:r>
-      <w:commentRangeEnd w:id="1"/>
-      <w:r>
-        <w:rPr>
-          <w:rStyle w:val="Marquedecommentaire"/>
-        </w:rPr>
-        <w:commentReference w:id="1"/>
+        <w:t xml:space="preserve">to images </w:t>
       </w:r>
       <w:r>
         <w:rPr>
           <w:lang w:val="en-CA"/>
         </w:rPr>
-        <w:t xml:space="preserve">Is </w:t>
-      </w:r>
-      <w:r>
-        <w:rPr>
-          <w:lang w:val="en-CA"/>
-        </w:rPr>
-        <w:t xml:space="preserve">the transformation into images </w:t>
-      </w:r>
-      <w:r>
-        <w:rPr>
-          <w:lang w:val="en-CA"/>
-        </w:rPr>
-        <w:t xml:space="preserve">something we should consider doing? Are there any other </w:t>
-      </w:r>
-      <w:r>
-        <w:rPr>
-          <w:lang w:val="en-CA"/>
-        </w:rPr>
-        <w:t xml:space="preserve">methods known? </w:t>
-      </w:r>
-    </w:p>
-    <w:p>
-      <w:pPr>
-        <w:pStyle w:val="Paragraphedeliste"/>
+        <w:t>something we should consider doing?</w:t>
+      </w:r>
+    </w:p>
+    <w:p>
+      <w:pPr>
+        <w:pStyle w:val="ListParagraph"/>
         <w:numPr>
           <w:ilvl w:val="0"/>
           <w:numId w:val="4"/>
@@ -1016,30 +2784,96 @@
           <w:lang w:val="en-CA"/>
         </w:rPr>
       </w:pPr>
+      <w:del w:id="182" w:author="Estefan Apablaza" w:date="2020-02-23T09:22:00Z">
+        <w:r>
+          <w:rPr>
+            <w:lang w:val="en-CA"/>
+          </w:rPr>
+          <w:delText xml:space="preserve"> </w:delText>
+        </w:r>
+      </w:del>
       <w:r>
         <w:rPr>
           <w:lang w:val="en-CA"/>
         </w:rPr>
+        <w:t xml:space="preserve">Are there any other </w:t>
+      </w:r>
+      <w:r>
+        <w:rPr>
+          <w:lang w:val="en-CA"/>
+        </w:rPr>
+        <w:t xml:space="preserve">methods known? </w:t>
+      </w:r>
+    </w:p>
+    <w:p>
+      <w:pPr>
+        <w:pStyle w:val="ListParagraph"/>
+        <w:numPr>
+          <w:ilvl w:val="0"/>
+          <w:numId w:val="4"/>
+        </w:numPr>
+        <w:rPr>
+          <w:ins w:id="183" w:author="Estefan Apablaza" w:date="2020-02-23T09:22:00Z"/>
+          <w:b/>
+          <w:bCs/>
+          <w:u w:val="single"/>
+          <w:lang w:val="en-CA"/>
+          <w:rPrChange w:id="184" w:author="Estefan Apablaza" w:date="2020-02-23T09:22:00Z">
+            <w:rPr>
+              <w:ins w:id="185" w:author="Estefan Apablaza" w:date="2020-02-23T09:22:00Z"/>
+              <w:lang w:val="en-CA"/>
+            </w:rPr>
+          </w:rPrChange>
+        </w:rPr>
+      </w:pPr>
+      <w:r>
+        <w:rPr>
+          <w:lang w:val="en-CA"/>
+        </w:rPr>
         <w:t xml:space="preserve">Do you see any challenges with our project? </w:t>
       </w:r>
-      <w:r>
-        <w:rPr>
+    </w:p>
+    <w:p>
+      <w:pPr>
+        <w:pStyle w:val="ListParagraph"/>
+        <w:numPr>
+          <w:ilvl w:val="0"/>
+          <w:numId w:val="4"/>
+        </w:numPr>
+        <w:rPr>
+          <w:b/>
+          <w:bCs/>
+          <w:u w:val="single"/>
           <w:lang w:val="en-CA"/>
         </w:rPr>
+      </w:pPr>
+      <w:r>
+        <w:rPr>
+          <w:lang w:val="en-CA"/>
+        </w:rPr>
+        <w:lastRenderedPageBreak/>
         <w:t xml:space="preserve">What would you like to </w:t>
       </w:r>
-      <w:r>
-        <w:rPr>
-          <w:strike/>
+      <w:del w:id="186" w:author="Estefan Apablaza" w:date="2020-02-23T09:22:00Z">
+        <w:r>
+          <w:rPr>
+            <w:strike/>
+            <w:lang w:val="en-CA"/>
+          </w:rPr>
+          <w:delText>see</w:delText>
+        </w:r>
+        <w:r>
+          <w:rPr>
+            <w:lang w:val="en-CA"/>
+          </w:rPr>
+          <w:delText xml:space="preserve"> </w:delText>
+        </w:r>
+      </w:del>
+      <w:r>
+        <w:rPr>
           <w:lang w:val="en-CA"/>
         </w:rPr>
-        <w:t>see</w:t>
-      </w:r>
-      <w:r>
-        <w:rPr>
-          <w:lang w:val="en-CA"/>
-        </w:rPr>
-        <w:t xml:space="preserve"> hear</w:t>
+        <w:t>hear</w:t>
       </w:r>
       <w:r>
         <w:rPr>
@@ -1072,14 +2906,14 @@
 
 <file path=word/comments.xml><?xml version="1.0" encoding="utf-8"?>
 <w:comments xmlns:wpc="http://schemas.microsoft.com/office/word/2010/wordprocessingCanvas" xmlns:cx="http://schemas.microsoft.com/office/drawing/2014/chartex" xmlns:cx1="http://schemas.microsoft.com/office/drawing/2015/9/8/chartex" xmlns:cx2="http://schemas.microsoft.com/office/drawing/2015/10/21/chartex" xmlns:cx3="http://schemas.microsoft.com/office/drawing/2016/5/9/chartex" xmlns:cx4="http://schemas.microsoft.com/office/drawing/2016/5/10/chartex" xmlns:cx5="http://schemas.microsoft.com/office/drawing/2016/5/11/chartex" xmlns:cx6="http://schemas.microsoft.com/office/drawing/2016/5/12/chartex" xmlns:cx7="http://schemas.microsoft.com/office/drawing/2016/5/13/chartex" xmlns:cx8="http://schemas.microsoft.com/office/drawing/2016/5/14/chartex" xmlns:mc="http://schemas.openxmlformats.org/markup-compatibility/2006" xmlns:aink="http://schemas.microsoft.com/office/drawing/2016/ink" xmlns:am3d="http://schemas.microsoft.com/office/drawing/2017/model3d" xmlns:o="urn:schemas-microsoft-com:office:office" xmlns:r="http://schemas.openxmlformats.org/officeDocument/2006/relationships" xmlns:m="http://schemas.openxmlformats.org/officeDocument/2006/math" xmlns:v="urn:schemas-microsoft-com:vml" xmlns:wp14="http://schemas.microsoft.com/office/word/2010/wordprocessingDrawing" xmlns:wp="http://schemas.openxmlformats.org/drawingml/2006/wordprocessingDrawing" xmlns:w10="urn:schemas-microsoft-com:office:word" xmlns:w="http://schemas.openxmlformats.org/wordprocessingml/2006/main" xmlns:w14="http://schemas.microsoft.com/office/word/2010/wordml" xmlns:w15="http://schemas.microsoft.com/office/word/2012/wordml" xmlns:w16cid="http://schemas.microsoft.com/office/word/2016/wordml/cid" xmlns:w16se="http://schemas.microsoft.com/office/word/2015/wordml/symex" xmlns:wpg="http://schemas.microsoft.com/office/word/2010/wordprocessingGroup" xmlns:wpi="http://schemas.microsoft.com/office/word/2010/wordprocessingInk" xmlns:wne="http://schemas.microsoft.com/office/word/2006/wordml" xmlns:wps="http://schemas.microsoft.com/office/word/2010/wordprocessingShape" mc:Ignorable="w14 w15 w16se w16cid wp14">
-  <w:comment w:id="1" w:author="Apablaza-Arancibia, Estefan" w:date="2020-02-19T17:07:00Z" w:initials="AE">
-    <w:p>
-      <w:pPr>
-        <w:pStyle w:val="Commentaire"/>
-      </w:pPr>
-      <w:r>
-        <w:rPr>
-          <w:rStyle w:val="Marquedecommentaire"/>
+  <w:comment w:id="177" w:author="Apablaza-Arancibia, Estefan" w:date="2020-02-19T17:07:00Z" w:initials="AE">
+    <w:p>
+      <w:pPr>
+        <w:pStyle w:val="CommentText"/>
+      </w:pPr>
+      <w:r>
+        <w:rPr>
+          <w:rStyle w:val="CommentReference"/>
         </w:rPr>
         <w:annotationRef/>
       </w:r>
@@ -1112,7 +2946,7 @@
       <w:hyperlink r:id="rId1" w:history="1">
         <w:r>
           <w:rPr>
-            <w:rStyle w:val="Lienhypertexte"/>
+            <w:rStyle w:val="Hyperlink"/>
           </w:rPr>
           <w:t>https://learning.oreilly.com/library/view/hands-on-transfer-learning/9781788831307/20e2f089-8574-43df-a927-dfd84dbcf433.xhtml</w:t>
         </w:r>
@@ -1179,6 +3013,418 @@
       <w:r>
         <w:continuationSeparator/>
       </w:r>
+    </w:p>
+  </w:footnote>
+  <w:footnote w:id="1">
+    <w:p>
+      <w:pPr>
+        <w:pStyle w:val="FootnoteText"/>
+      </w:pPr>
+      <w:ins w:id="82" w:author="Estefan Apablaza" w:date="2020-02-23T09:16:00Z">
+        <w:r>
+          <w:rPr>
+            <w:rStyle w:val="FootnoteReference"/>
+          </w:rPr>
+          <w:footnoteRef/>
+        </w:r>
+        <w:r>
+          <w:t xml:space="preserve"> </w:t>
+        </w:r>
+        <w:r>
+          <w:fldChar w:fldCharType="begin"/>
+        </w:r>
+        <w:r>
+          <w:rPr>
+            <w:lang w:val="en-US"/>
+          </w:rPr>
+          <w:instrText xml:space="preserve"> HYPERLINK "https://fairyonice.github.io/implement-the-spectrogram-from-scratch-in-python.html" </w:instrText>
+        </w:r>
+        <w:r>
+          <w:fldChar w:fldCharType="separate"/>
+        </w:r>
+        <w:r>
+          <w:rPr>
+            <w:rStyle w:val="Hyperlink"/>
+            <w:lang w:val="en-US"/>
+          </w:rPr>
+          <w:t>https://fairyonice.github.io/implement-the-spectrogram-from-scratch-in-python.html</w:t>
+        </w:r>
+        <w:r>
+          <w:rPr>
+            <w:rStyle w:val="Hyperlink"/>
+            <w:lang w:val="en-US"/>
+          </w:rPr>
+          <w:fldChar w:fldCharType="end"/>
+        </w:r>
+      </w:ins>
+    </w:p>
+  </w:footnote>
+  <w:footnote w:id="2">
+    <w:p>
+      <w:pPr>
+        <w:pStyle w:val="FootnoteText"/>
+      </w:pPr>
+      <w:ins w:id="90" w:author="Estefan Apablaza" w:date="2020-02-23T09:18:00Z">
+        <w:r>
+          <w:rPr>
+            <w:rStyle w:val="FootnoteReference"/>
+          </w:rPr>
+          <w:footnoteRef/>
+        </w:r>
+        <w:r>
+          <w:t xml:space="preserve"> </w:t>
+        </w:r>
+      </w:ins>
+      <w:moveToRangeStart w:id="91" w:author="Estefan Apablaza" w:date="2020-02-23T09:18:00Z" w:name="move33341949"/>
+      <w:moveTo w:id="92" w:author="Estefan Apablaza" w:date="2020-02-23T09:18:00Z">
+        <w:r>
+          <w:fldChar w:fldCharType="begin"/>
+        </w:r>
+        <w:r>
+          <w:rPr>
+            <w:rPrChange w:id="93" w:author="Estefan Apablaza" w:date="2020-02-23T09:18:00Z">
+              <w:rPr>
+                <w:lang w:val="en-US"/>
+              </w:rPr>
+            </w:rPrChange>
+          </w:rPr>
+          <w:instrText xml:space="preserve"> HYPERLINK "https://stackoverflow.com/questions/44787437/how-to-convert-a-wav-file-to-a-spectrogram-in-python3" </w:instrText>
+        </w:r>
+        <w:r>
+          <w:fldChar w:fldCharType="separate"/>
+        </w:r>
+        <w:r>
+          <w:rPr>
+            <w:rStyle w:val="Hyperlink"/>
+            <w:rPrChange w:id="94" w:author="Estefan Apablaza" w:date="2020-02-23T09:18:00Z">
+              <w:rPr>
+                <w:rStyle w:val="Hyperlink"/>
+                <w:lang w:val="en-US"/>
+              </w:rPr>
+            </w:rPrChange>
+          </w:rPr>
+          <w:t>https://stackoverflow.com/questions/44787437/how-to-convert-a-wav-file-to-a-spectrogram-in-python3</w:t>
+        </w:r>
+        <w:r>
+          <w:rPr>
+            <w:rStyle w:val="Hyperlink"/>
+            <w:lang w:val="en-US"/>
+          </w:rPr>
+          <w:fldChar w:fldCharType="end"/>
+        </w:r>
+      </w:moveTo>
+      <w:moveToRangeEnd w:id="91"/>
+    </w:p>
+  </w:footnote>
+  <w:footnote w:id="3">
+    <w:p>
+      <w:pPr>
+        <w:pStyle w:val="FootnoteText"/>
+      </w:pPr>
+      <w:ins w:id="100" w:author="Estefan Apablaza" w:date="2020-02-23T09:19:00Z">
+        <w:r>
+          <w:rPr>
+            <w:rStyle w:val="FootnoteReference"/>
+          </w:rPr>
+          <w:footnoteRef/>
+        </w:r>
+        <w:r>
+          <w:t xml:space="preserve"> </w:t>
+        </w:r>
+        <w:r>
+          <w:fldChar w:fldCharType="begin"/>
+        </w:r>
+        <w:r>
+          <w:rPr>
+            <w:rPrChange w:id="101" w:author="Estefan Apablaza" w:date="2020-02-23T09:19:00Z">
+              <w:rPr>
+                <w:lang w:val="en-US"/>
+              </w:rPr>
+            </w:rPrChange>
+          </w:rPr>
+          <w:instrText xml:space="preserve"> HYPERLINK "https://arxiv.org/ftp/arxiv/papers/1912/1912.05472.pdf" </w:instrText>
+        </w:r>
+        <w:r>
+          <w:fldChar w:fldCharType="separate"/>
+        </w:r>
+        <w:r>
+          <w:rPr>
+            <w:rStyle w:val="Hyperlink"/>
+            <w:rPrChange w:id="102" w:author="Estefan Apablaza" w:date="2020-02-23T09:19:00Z">
+              <w:rPr>
+                <w:rStyle w:val="Hyperlink"/>
+                <w:lang w:val="en-US"/>
+              </w:rPr>
+            </w:rPrChange>
+          </w:rPr>
+          <w:t>https://arxiv.org/ftp/arxiv/papers/1912/1912.05472.pdf</w:t>
+        </w:r>
+        <w:r>
+          <w:rPr>
+            <w:rStyle w:val="Hyperlink"/>
+            <w:lang w:val="en-US"/>
+          </w:rPr>
+          <w:fldChar w:fldCharType="end"/>
+        </w:r>
+      </w:ins>
+    </w:p>
+  </w:footnote>
+  <w:footnote w:id="4">
+    <w:p>
+      <w:pPr>
+        <w:pStyle w:val="FootnoteText"/>
+        <w:rPr>
+          <w:rPrChange w:id="108" w:author="Estefan Apablaza" w:date="2020-02-23T09:20:00Z">
+            <w:rPr/>
+          </w:rPrChange>
+        </w:rPr>
+      </w:pPr>
+      <w:ins w:id="109" w:author="Estefan Apablaza" w:date="2020-02-23T09:20:00Z">
+        <w:r>
+          <w:rPr>
+            <w:rStyle w:val="FootnoteReference"/>
+          </w:rPr>
+          <w:footnoteRef/>
+        </w:r>
+        <w:r>
+          <w:t xml:space="preserve"> </w:t>
+        </w:r>
+      </w:ins>
+      <w:moveToRangeStart w:id="110" w:author="Estefan Apablaza" w:date="2020-02-23T09:20:00Z" w:name="move33342050"/>
+      <w:moveTo w:id="111" w:author="Estefan Apablaza" w:date="2020-02-23T09:20:00Z">
+        <w:r>
+          <w:fldChar w:fldCharType="begin"/>
+        </w:r>
+        <w:r>
+          <w:rPr>
+            <w:rPrChange w:id="112" w:author="Estefan Apablaza" w:date="2020-02-23T09:20:00Z">
+              <w:rPr>
+                <w:lang w:val="en-US"/>
+              </w:rPr>
+            </w:rPrChange>
+          </w:rPr>
+          <w:instrText xml:space="preserve"> HYPERLINK "https://arxiv.org/pdf/1608.04363.pdf" </w:instrText>
+        </w:r>
+        <w:r>
+          <w:fldChar w:fldCharType="separate"/>
+        </w:r>
+        <w:r>
+          <w:rPr>
+            <w:rStyle w:val="Hyperlink"/>
+            <w:rPrChange w:id="113" w:author="Estefan Apablaza" w:date="2020-02-23T09:20:00Z">
+              <w:rPr>
+                <w:rStyle w:val="Hyperlink"/>
+                <w:lang w:val="en-US"/>
+              </w:rPr>
+            </w:rPrChange>
+          </w:rPr>
+          <w:t>https://arxiv.org/pdf/1608.04363.pdf</w:t>
+        </w:r>
+        <w:r>
+          <w:rPr>
+            <w:rStyle w:val="Hyperlink"/>
+            <w:lang w:val="en-US"/>
+          </w:rPr>
+          <w:fldChar w:fldCharType="end"/>
+        </w:r>
+        <w:r>
+          <w:rPr>
+            <w:rPrChange w:id="114" w:author="Estefan Apablaza" w:date="2020-02-23T09:20:00Z">
+              <w:rPr>
+                <w:lang w:val="en-US"/>
+              </w:rPr>
+            </w:rPrChange>
+          </w:rPr>
+          <w:tab/>
+        </w:r>
+      </w:moveTo>
+      <w:moveToRangeEnd w:id="110"/>
+    </w:p>
+  </w:footnote>
+  <w:footnote w:id="5">
+    <w:p>
+      <w:pPr>
+        <w:pStyle w:val="FootnoteText"/>
+      </w:pPr>
+      <w:ins w:id="122" w:author="Estefan Apablaza" w:date="2020-02-23T09:23:00Z">
+        <w:r>
+          <w:rPr>
+            <w:rStyle w:val="FootnoteReference"/>
+          </w:rPr>
+          <w:footnoteRef/>
+        </w:r>
+        <w:r>
+          <w:t xml:space="preserve"> </w:t>
+        </w:r>
+        <w:r>
+          <w:rPr>
+            <w:lang w:val="en-US"/>
+          </w:rPr>
+          <w:fldChar w:fldCharType="begin"/>
+        </w:r>
+        <w:r>
+          <w:rPr>
+            <w:rPrChange w:id="123" w:author="Estefan Apablaza" w:date="2020-02-23T09:23:00Z">
+              <w:rPr>
+                <w:lang w:val="en-US"/>
+              </w:rPr>
+            </w:rPrChange>
+          </w:rPr>
+          <w:instrText xml:space="preserve"> HYPERLINK "https://arxiv.org/ftp/arxiv/papers/1901/1901.06032.pdf" </w:instrText>
+        </w:r>
+        <w:r>
+          <w:rPr>
+            <w:lang w:val="en-US"/>
+          </w:rPr>
+          <w:fldChar w:fldCharType="separate"/>
+        </w:r>
+        <w:r>
+          <w:rPr>
+            <w:rStyle w:val="Hyperlink"/>
+            <w:rPrChange w:id="124" w:author="Estefan Apablaza" w:date="2020-02-23T09:23:00Z">
+              <w:rPr>
+                <w:rStyle w:val="Hyperlink"/>
+                <w:lang w:val="en-US"/>
+              </w:rPr>
+            </w:rPrChange>
+          </w:rPr>
+          <w:t>https://arxiv.org/ftp/arxiv/papers/1901/1901.06032.pdf</w:t>
+        </w:r>
+        <w:r>
+          <w:rPr>
+            <w:lang w:val="en-US"/>
+          </w:rPr>
+          <w:fldChar w:fldCharType="end"/>
+        </w:r>
+      </w:ins>
+    </w:p>
+  </w:footnote>
+  <w:footnote w:id="6">
+    <w:p>
+      <w:pPr>
+        <w:pStyle w:val="FootnoteText"/>
+      </w:pPr>
+      <w:ins w:id="128" w:author="Estefan Apablaza" w:date="2020-02-23T09:29:00Z">
+        <w:r>
+          <w:rPr>
+            <w:rStyle w:val="FootnoteReference"/>
+          </w:rPr>
+          <w:footnoteRef/>
+        </w:r>
+        <w:r>
+          <w:t xml:space="preserve"> </w:t>
+        </w:r>
+      </w:ins>
+      <w:moveToRangeStart w:id="129" w:author="Estefan Apablaza" w:date="2020-02-23T09:29:00Z" w:name="move33342569"/>
+      <w:moveTo w:id="130" w:author="Estefan Apablaza" w:date="2020-02-23T09:29:00Z">
+        <w:r>
+          <w:fldChar w:fldCharType="begin"/>
+        </w:r>
+        <w:r>
+          <w:rPr>
+            <w:lang w:val="en-US"/>
+          </w:rPr>
+          <w:instrText xml:space="preserve"> HYPERLINK "https://arxiv.org/pdf/1604.07160.pdf" </w:instrText>
+        </w:r>
+        <w:r>
+          <w:fldChar w:fldCharType="separate"/>
+        </w:r>
+        <w:r>
+          <w:rPr>
+            <w:rStyle w:val="Hyperlink"/>
+            <w:lang w:val="en-US"/>
+          </w:rPr>
+          <w:t>https://arxiv.org/pdf/1604.07160.pdf</w:t>
+        </w:r>
+        <w:r>
+          <w:rPr>
+            <w:rStyle w:val="Hyperlink"/>
+            <w:lang w:val="en-US"/>
+          </w:rPr>
+          <w:fldChar w:fldCharType="end"/>
+        </w:r>
+      </w:moveTo>
+      <w:moveToRangeEnd w:id="129"/>
+    </w:p>
+  </w:footnote>
+  <w:footnote w:id="7">
+    <w:p>
+      <w:pPr>
+        <w:pStyle w:val="FootnoteText"/>
+      </w:pPr>
+      <w:ins w:id="151" w:author="Estefan Apablaza" w:date="2020-02-23T09:34:00Z">
+        <w:r>
+          <w:rPr>
+            <w:rStyle w:val="FootnoteReference"/>
+          </w:rPr>
+          <w:footnoteRef/>
+        </w:r>
+        <w:r>
+          <w:t xml:space="preserve"> </w:t>
+        </w:r>
+        <w:r>
+          <w:fldChar w:fldCharType="begin"/>
+        </w:r>
+        <w:r>
+          <w:rPr>
+            <w:lang w:val="en-US"/>
+          </w:rPr>
+          <w:instrText xml:space="preserve"> HYPERLINK "https://arxiv.org/pdf/1609.09430.pdf" </w:instrText>
+        </w:r>
+        <w:r>
+          <w:fldChar w:fldCharType="separate"/>
+        </w:r>
+        <w:r>
+          <w:rPr>
+            <w:rStyle w:val="Hyperlink"/>
+            <w:lang w:val="en-US"/>
+          </w:rPr>
+          <w:t>https://arxiv.org/pdf/1609.09430.pdf</w:t>
+        </w:r>
+        <w:r>
+          <w:rPr>
+            <w:rStyle w:val="Hyperlink"/>
+            <w:lang w:val="en-US"/>
+          </w:rPr>
+          <w:fldChar w:fldCharType="end"/>
+        </w:r>
+      </w:ins>
+    </w:p>
+  </w:footnote>
+  <w:footnote w:id="8">
+    <w:p>
+      <w:pPr>
+        <w:pStyle w:val="FootnoteText"/>
+      </w:pPr>
+      <w:ins w:id="158" w:author="Estefan Apablaza" w:date="2020-02-23T09:43:00Z">
+        <w:r>
+          <w:rPr>
+            <w:rStyle w:val="FootnoteReference"/>
+          </w:rPr>
+          <w:footnoteRef/>
+        </w:r>
+        <w:r>
+          <w:t xml:space="preserve"> </w:t>
+        </w:r>
+        <w:r>
+          <w:fldChar w:fldCharType="begin"/>
+        </w:r>
+        <w:r>
+          <w:instrText xml:space="preserve"> HYPERLINK "https://tutcris.tut.fi/portal/files/13594874/1702.06286.pdf" </w:instrText>
+        </w:r>
+        <w:r>
+          <w:fldChar w:fldCharType="separate"/>
+        </w:r>
+        <w:r>
+          <w:rPr>
+            <w:rStyle w:val="Hyperlink"/>
+          </w:rPr>
+          <w:t>https://tutcris.tut.fi/portal/files/13594874/1702.06286.pdf</w:t>
+        </w:r>
+        <w:r>
+          <w:fldChar w:fldCharType="end"/>
+        </w:r>
+      </w:ins>
     </w:p>
   </w:footnote>
 </w:footnotes>
@@ -1207,7 +3453,7 @@
         <v:path o:extrusionok="f" gradientshapeok="t" o:connecttype="rect"/>
         <o:lock v:ext="edit" aspectratio="t"/>
       </v:shapetype>
-      <v:shape id="_x0000_i1028" type="#_x0000_t75" style="width:11.2pt;height:11.2pt" o:bullet="t">
+      <v:shape id="_x0000_i1044" type="#_x0000_t75" style="width:11.5pt;height:11.5pt" o:bullet="t">
         <v:imagedata r:id="rId1" o:title="mso4F73"/>
       </v:shape>
     </w:pict>
@@ -1534,7 +3780,7 @@
         <w:rFonts w:ascii="Courier New" w:hAnsi="Courier New" w:cs="Courier New" w:hint="default"/>
       </w:rPr>
     </w:lvl>
-    <w:lvl w:ilvl="2" w:tplc="0C0C0005" w:tentative="1">
+    <w:lvl w:ilvl="2" w:tplc="0C0C0005">
       <w:start w:val="1"/>
       <w:numFmt w:val="bullet"/>
       <w:lvlText w:val=""/>
@@ -1546,7 +3792,7 @@
         <w:rFonts w:ascii="Wingdings" w:hAnsi="Wingdings" w:hint="default"/>
       </w:rPr>
     </w:lvl>
-    <w:lvl w:ilvl="3" w:tplc="0C0C0001" w:tentative="1">
+    <w:lvl w:ilvl="3" w:tplc="0C0C0001">
       <w:start w:val="1"/>
       <w:numFmt w:val="bullet"/>
       <w:lvlText w:val=""/>
@@ -1751,6 +3997,9 @@
 
 <file path=word/people.xml><?xml version="1.0" encoding="utf-8"?>
 <w15:people xmlns:wpc="http://schemas.microsoft.com/office/word/2010/wordprocessingCanvas" xmlns:cx="http://schemas.microsoft.com/office/drawing/2014/chartex" xmlns:cx1="http://schemas.microsoft.com/office/drawing/2015/9/8/chartex" xmlns:cx2="http://schemas.microsoft.com/office/drawing/2015/10/21/chartex" xmlns:cx3="http://schemas.microsoft.com/office/drawing/2016/5/9/chartex" xmlns:cx4="http://schemas.microsoft.com/office/drawing/2016/5/10/chartex" xmlns:cx5="http://schemas.microsoft.com/office/drawing/2016/5/11/chartex" xmlns:cx6="http://schemas.microsoft.com/office/drawing/2016/5/12/chartex" xmlns:cx7="http://schemas.microsoft.com/office/drawing/2016/5/13/chartex" xmlns:cx8="http://schemas.microsoft.com/office/drawing/2016/5/14/chartex" xmlns:mc="http://schemas.openxmlformats.org/markup-compatibility/2006" xmlns:aink="http://schemas.microsoft.com/office/drawing/2016/ink" xmlns:am3d="http://schemas.microsoft.com/office/drawing/2017/model3d" xmlns:o="urn:schemas-microsoft-com:office:office" xmlns:r="http://schemas.openxmlformats.org/officeDocument/2006/relationships" xmlns:m="http://schemas.openxmlformats.org/officeDocument/2006/math" xmlns:v="urn:schemas-microsoft-com:vml" xmlns:wp14="http://schemas.microsoft.com/office/word/2010/wordprocessingDrawing" xmlns:wp="http://schemas.openxmlformats.org/drawingml/2006/wordprocessingDrawing" xmlns:w10="urn:schemas-microsoft-com:office:word" xmlns:w="http://schemas.openxmlformats.org/wordprocessingml/2006/main" xmlns:w14="http://schemas.microsoft.com/office/word/2010/wordml" xmlns:w15="http://schemas.microsoft.com/office/word/2012/wordml" xmlns:w16cid="http://schemas.microsoft.com/office/word/2016/wordml/cid" xmlns:w16se="http://schemas.microsoft.com/office/word/2015/wordml/symex" xmlns:wpg="http://schemas.microsoft.com/office/word/2010/wordprocessingGroup" xmlns:wpi="http://schemas.microsoft.com/office/word/2010/wordprocessingInk" xmlns:wne="http://schemas.microsoft.com/office/word/2006/wordml" xmlns:wps="http://schemas.microsoft.com/office/word/2010/wordprocessingShape" mc:Ignorable="w14 w15 w16se w16cid wp14">
+  <w15:person w15:author="Estefan Apablaza">
+    <w15:presenceInfo w15:providerId="Windows Live" w15:userId="c25d3b20bb2b4e5d"/>
+  </w15:person>
   <w15:person w15:author="Apablaza-Arancibia, Estefan">
     <w15:presenceInfo w15:providerId="AD" w15:userId="S-1-5-21-66081788-462978661-1268862865-274251"/>
   </w15:person>
@@ -2156,13 +4405,13 @@
     <w:name w:val="Normal"/>
     <w:qFormat/>
   </w:style>
-  <w:style w:type="character" w:default="1" w:styleId="Policepardfaut">
+  <w:style w:type="character" w:default="1" w:styleId="DefaultParagraphFont">
     <w:name w:val="Default Paragraph Font"/>
     <w:uiPriority w:val="1"/>
     <w:semiHidden/>
     <w:unhideWhenUsed/>
   </w:style>
-  <w:style w:type="table" w:default="1" w:styleId="TableauNormal">
+  <w:style w:type="table" w:default="1" w:styleId="TableNormal">
     <w:name w:val="Normal Table"/>
     <w:uiPriority w:val="99"/>
     <w:semiHidden/>
@@ -2177,13 +4426,13 @@
       </w:tblCellMar>
     </w:tblPr>
   </w:style>
-  <w:style w:type="numbering" w:default="1" w:styleId="Aucuneliste">
+  <w:style w:type="numbering" w:default="1" w:styleId="NoList">
     <w:name w:val="No List"/>
     <w:uiPriority w:val="99"/>
     <w:semiHidden/>
     <w:unhideWhenUsed/>
   </w:style>
-  <w:style w:type="paragraph" w:styleId="Paragraphedeliste">
+  <w:style w:type="paragraph" w:styleId="ListParagraph">
     <w:name w:val="List Paragraph"/>
     <w:basedOn w:val="Normal"/>
     <w:uiPriority w:val="34"/>
@@ -2194,11 +4443,10 @@
       <w:contextualSpacing/>
     </w:pPr>
   </w:style>
-  <w:style w:type="character" w:styleId="Lienhypertexte">
+  <w:style w:type="character" w:styleId="Hyperlink">
     <w:name w:val="Hyperlink"/>
-    <w:basedOn w:val="Policepardfaut"/>
+    <w:basedOn w:val="DefaultParagraphFont"/>
     <w:uiPriority w:val="99"/>
-    <w:semiHidden/>
     <w:unhideWhenUsed/>
     <w:rsid w:val="00B77AB3"/>
     <w:rPr>
@@ -2206,10 +4454,10 @@
       <w:u w:val="single"/>
     </w:rPr>
   </w:style>
-  <w:style w:type="paragraph" w:styleId="Notedebasdepage">
+  <w:style w:type="paragraph" w:styleId="FootnoteText">
     <w:name w:val="footnote text"/>
     <w:basedOn w:val="Normal"/>
-    <w:link w:val="NotedebasdepageCar"/>
+    <w:link w:val="FootnoteTextChar"/>
     <w:uiPriority w:val="99"/>
     <w:semiHidden/>
     <w:unhideWhenUsed/>
@@ -2222,10 +4470,10 @@
       <w:szCs w:val="20"/>
     </w:rPr>
   </w:style>
-  <w:style w:type="character" w:customStyle="1" w:styleId="NotedebasdepageCar">
-    <w:name w:val="Note de bas de page Car"/>
-    <w:basedOn w:val="Policepardfaut"/>
-    <w:link w:val="Notedebasdepage"/>
+  <w:style w:type="character" w:customStyle="1" w:styleId="FootnoteTextChar">
+    <w:name w:val="Footnote Text Char"/>
+    <w:basedOn w:val="DefaultParagraphFont"/>
+    <w:link w:val="FootnoteText"/>
     <w:uiPriority w:val="99"/>
     <w:semiHidden/>
     <w:rsid w:val="006F2157"/>
@@ -2234,9 +4482,9 @@
       <w:szCs w:val="20"/>
     </w:rPr>
   </w:style>
-  <w:style w:type="character" w:styleId="Appelnotedebasdep">
+  <w:style w:type="character" w:styleId="FootnoteReference">
     <w:name w:val="footnote reference"/>
-    <w:basedOn w:val="Policepardfaut"/>
+    <w:basedOn w:val="DefaultParagraphFont"/>
     <w:uiPriority w:val="99"/>
     <w:semiHidden/>
     <w:unhideWhenUsed/>
@@ -2245,9 +4493,9 @@
       <w:vertAlign w:val="superscript"/>
     </w:rPr>
   </w:style>
-  <w:style w:type="character" w:styleId="Marquedecommentaire">
+  <w:style w:type="character" w:styleId="CommentReference">
     <w:name w:val="annotation reference"/>
-    <w:basedOn w:val="Policepardfaut"/>
+    <w:basedOn w:val="DefaultParagraphFont"/>
     <w:uiPriority w:val="99"/>
     <w:semiHidden/>
     <w:unhideWhenUsed/>
@@ -2257,10 +4505,10 @@
       <w:szCs w:val="16"/>
     </w:rPr>
   </w:style>
-  <w:style w:type="paragraph" w:styleId="Commentaire">
+  <w:style w:type="paragraph" w:styleId="CommentText">
     <w:name w:val="annotation text"/>
     <w:basedOn w:val="Normal"/>
-    <w:link w:val="CommentaireCar"/>
+    <w:link w:val="CommentTextChar"/>
     <w:uiPriority w:val="99"/>
     <w:semiHidden/>
     <w:unhideWhenUsed/>
@@ -2273,10 +4521,10 @@
       <w:szCs w:val="20"/>
     </w:rPr>
   </w:style>
-  <w:style w:type="character" w:customStyle="1" w:styleId="CommentaireCar">
-    <w:name w:val="Commentaire Car"/>
-    <w:basedOn w:val="Policepardfaut"/>
-    <w:link w:val="Commentaire"/>
+  <w:style w:type="character" w:customStyle="1" w:styleId="CommentTextChar">
+    <w:name w:val="Comment Text Char"/>
+    <w:basedOn w:val="DefaultParagraphFont"/>
+    <w:link w:val="CommentText"/>
     <w:uiPriority w:val="99"/>
     <w:semiHidden/>
     <w:rsid w:val="00F70150"/>
@@ -2285,11 +4533,11 @@
       <w:szCs w:val="20"/>
     </w:rPr>
   </w:style>
-  <w:style w:type="paragraph" w:styleId="Objetducommentaire">
+  <w:style w:type="paragraph" w:styleId="CommentSubject">
     <w:name w:val="annotation subject"/>
-    <w:basedOn w:val="Commentaire"/>
-    <w:next w:val="Commentaire"/>
-    <w:link w:val="ObjetducommentaireCar"/>
+    <w:basedOn w:val="CommentText"/>
+    <w:next w:val="CommentText"/>
+    <w:link w:val="CommentSubjectChar"/>
     <w:uiPriority w:val="99"/>
     <w:semiHidden/>
     <w:unhideWhenUsed/>
@@ -2299,10 +4547,10 @@
       <w:bCs/>
     </w:rPr>
   </w:style>
-  <w:style w:type="character" w:customStyle="1" w:styleId="ObjetducommentaireCar">
-    <w:name w:val="Objet du commentaire Car"/>
-    <w:basedOn w:val="CommentaireCar"/>
-    <w:link w:val="Objetducommentaire"/>
+  <w:style w:type="character" w:customStyle="1" w:styleId="CommentSubjectChar">
+    <w:name w:val="Comment Subject Char"/>
+    <w:basedOn w:val="CommentTextChar"/>
+    <w:link w:val="CommentSubject"/>
     <w:uiPriority w:val="99"/>
     <w:semiHidden/>
     <w:rsid w:val="00F70150"/>
@@ -2313,10 +4561,10 @@
       <w:szCs w:val="20"/>
     </w:rPr>
   </w:style>
-  <w:style w:type="paragraph" w:styleId="Textedebulles">
+  <w:style w:type="paragraph" w:styleId="BalloonText">
     <w:name w:val="Balloon Text"/>
     <w:basedOn w:val="Normal"/>
-    <w:link w:val="TextedebullesCar"/>
+    <w:link w:val="BalloonTextChar"/>
     <w:uiPriority w:val="99"/>
     <w:semiHidden/>
     <w:unhideWhenUsed/>
@@ -2330,10 +4578,10 @@
       <w:szCs w:val="18"/>
     </w:rPr>
   </w:style>
-  <w:style w:type="character" w:customStyle="1" w:styleId="TextedebullesCar">
-    <w:name w:val="Texte de bulles Car"/>
-    <w:basedOn w:val="Policepardfaut"/>
-    <w:link w:val="Textedebulles"/>
+  <w:style w:type="character" w:customStyle="1" w:styleId="BalloonTextChar">
+    <w:name w:val="Balloon Text Char"/>
+    <w:basedOn w:val="DefaultParagraphFont"/>
+    <w:link w:val="BalloonText"/>
     <w:uiPriority w:val="99"/>
     <w:semiHidden/>
     <w:rsid w:val="00F70150"/>
@@ -2341,6 +4589,18 @@
       <w:rFonts w:ascii="Segoe UI" w:hAnsi="Segoe UI" w:cs="Segoe UI"/>
       <w:sz w:val="18"/>
       <w:szCs w:val="18"/>
+    </w:rPr>
+  </w:style>
+  <w:style w:type="character" w:styleId="UnresolvedMention">
+    <w:name w:val="Unresolved Mention"/>
+    <w:basedOn w:val="DefaultParagraphFont"/>
+    <w:uiPriority w:val="99"/>
+    <w:semiHidden/>
+    <w:unhideWhenUsed/>
+    <w:rsid w:val="00B70729"/>
+    <w:rPr>
+      <w:color w:val="605E5C"/>
+      <w:shd w:val="clear" w:color="auto" w:fill="E1DFDD"/>
     </w:rPr>
   </w:style>
 </w:styles>
@@ -2646,7 +4906,7 @@
 </file>
 
 <file path=customXml/itemProps1.xml><?xml version="1.0" encoding="utf-8"?>
-<ds:datastoreItem xmlns:ds="http://schemas.openxmlformats.org/officeDocument/2006/customXml" ds:itemID="{306D1D42-E27D-425A-9F3A-043FDC12A34C}">
+<ds:datastoreItem xmlns:ds="http://schemas.openxmlformats.org/officeDocument/2006/customXml" ds:itemID="{A866824B-3AD7-4E3C-8A27-EEAD9A0DA24F}">
   <ds:schemaRefs>
     <ds:schemaRef ds:uri="http://schemas.openxmlformats.org/officeDocument/2006/bibliography"/>
   </ds:schemaRefs>

</xml_diff>